<commit_message>
dodata upustva za LED Plocu
</commit_message>
<xml_diff>
--- a/install upustvo.docx
+++ b/install upustvo.docx
@@ -60,16 +60,7 @@
           <w:sz w:val="24"/>
           <w:szCs w:val="24"/>
         </w:rPr>
-        <w:t xml:space="preserve"> sa Raspbian operativnim sistemom. Link ka</w:t>
-      </w:r>
-      <w:bookmarkStart w:id="0" w:name="_GoBack"/>
-      <w:bookmarkEnd w:id="0"/>
-      <w:r>
-        <w:rPr>
-          <w:sz w:val="24"/>
-          <w:szCs w:val="24"/>
-        </w:rPr>
-        <w:t xml:space="preserve"> oficijalnom sajtu: </w:t>
+        <w:t xml:space="preserve"> sa Raspbian operativnim sistemom. Link ka oficijalnom sajtu: </w:t>
       </w:r>
       <w:r>
         <w:rPr>
@@ -134,7 +125,22 @@
           <w:sz w:val="24"/>
           <w:szCs w:val="24"/>
         </w:rPr>
-        <w:t xml:space="preserve">Za bootovanje sistema, preporučuje se SD kartica veličine 8 GB, najmanje klase 4. Mi koristimo </w:t>
+        <w:t xml:space="preserve">Za bootovanje sistema, preporučuje </w:t>
+      </w:r>
+      <w:r>
+        <w:rPr>
+          <w:b/>
+          <w:sz w:val="24"/>
+          <w:szCs w:val="24"/>
+        </w:rPr>
+        <w:t>se SD kartica</w:t>
+      </w:r>
+      <w:r>
+        <w:rPr>
+          <w:sz w:val="24"/>
+          <w:szCs w:val="24"/>
+        </w:rPr>
+        <w:t xml:space="preserve"> veličine 8 GB, najmanje klase 4. Mi koristimo </w:t>
       </w:r>
       <w:r>
         <w:rPr>
@@ -206,7 +212,22 @@
           <w:sz w:val="24"/>
           <w:szCs w:val="24"/>
         </w:rPr>
-        <w:t xml:space="preserve">Preko SPI-a se priključuje Ethernet modul, radi pristupa uređaja na internet preko ethernet kabla.  Ethernet modul koji se koristi je </w:t>
+        <w:t xml:space="preserve">Preko SPI-a se priključuje </w:t>
+      </w:r>
+      <w:r>
+        <w:rPr>
+          <w:b/>
+          <w:sz w:val="24"/>
+          <w:szCs w:val="24"/>
+        </w:rPr>
+        <w:t>Ethernet modul</w:t>
+      </w:r>
+      <w:r>
+        <w:rPr>
+          <w:sz w:val="24"/>
+          <w:szCs w:val="24"/>
+        </w:rPr>
+        <w:t xml:space="preserve">, radi pristupa uređaja na internet preko ethernet kabla.  Ethernet modul koji se koristi je </w:t>
       </w:r>
       <w:r>
         <w:rPr>
@@ -312,13 +333,6 @@
         </w:rPr>
         <w:t>.</w:t>
       </w:r>
-      <w:r>
-        <w:rPr>
-          <w:sz w:val="24"/>
-          <w:szCs w:val="24"/>
-        </w:rPr>
-        <w:br/>
-      </w:r>
     </w:p>
     <w:p>
       <w:pPr>
@@ -329,109 +343,301 @@
       </w:pPr>
       <w:r>
         <w:rPr>
-          <w:sz w:val="24"/>
-          <w:szCs w:val="24"/>
-        </w:rPr>
-        <w:t>Opciono – nije neophodno za osnovnu funkcionalnost: eksterna antena</w:t>
-      </w:r>
-      <w:r>
-        <w:rPr>
-          <w:sz w:val="24"/>
-          <w:szCs w:val="24"/>
-        </w:rPr>
-        <w:t xml:space="preserve"> sa koaksijalinm kablom. </w:t>
-      </w:r>
-      <w:r>
-        <w:rPr>
-          <w:sz w:val="24"/>
-          <w:szCs w:val="24"/>
-        </w:rPr>
-        <w:t>Potrebno je izvršiti modifikaciju na ploči da bi se premostio signal sa ugra</w:t>
-      </w:r>
-      <w:r>
-        <w:rPr>
-          <w:sz w:val="24"/>
-          <w:szCs w:val="24"/>
-        </w:rPr>
-        <w:t>đene antene na ležište na koje s</w:t>
-      </w:r>
-      <w:r>
-        <w:rPr>
-          <w:sz w:val="24"/>
-          <w:szCs w:val="24"/>
-        </w:rPr>
-        <w:t>e dodaje eksterna antena.</w:t>
-      </w:r>
-      <w:r>
-        <w:rPr>
-          <w:sz w:val="24"/>
-          <w:szCs w:val="24"/>
-        </w:rPr>
-        <w:t xml:space="preserve"> Antena se priključuje na koaksialni kabl.</w:t>
-      </w:r>
-      <w:r>
-        <w:rPr>
-          <w:sz w:val="24"/>
-          <w:szCs w:val="24"/>
-        </w:rPr>
-        <w:t xml:space="preserve"> Postupak modifikacije je objašnjen na ovom linku: </w:t>
-      </w:r>
-      <w:r>
-        <w:rPr>
-          <w:sz w:val="24"/>
-          <w:szCs w:val="24"/>
-        </w:rPr>
-        <w:fldChar w:fldCharType="begin"/>
-      </w:r>
-      <w:r>
-        <w:rPr>
-          <w:sz w:val="24"/>
-          <w:szCs w:val="24"/>
-        </w:rPr>
-        <w:instrText xml:space="preserve"> HYPERLINK "</w:instrText>
-      </w:r>
-      <w:r>
-        <w:rPr>
-          <w:sz w:val="24"/>
-          <w:szCs w:val="24"/>
-        </w:rPr>
-        <w:instrText>https://www.briandorey.com/post/raspberry-pi-zero-w-external-antenna-mod</w:instrText>
-      </w:r>
-      <w:r>
-        <w:rPr>
-          <w:sz w:val="24"/>
-          <w:szCs w:val="24"/>
-        </w:rPr>
-        <w:instrText xml:space="preserve">" </w:instrText>
-      </w:r>
-      <w:r>
-        <w:rPr>
-          <w:sz w:val="24"/>
-          <w:szCs w:val="24"/>
-        </w:rPr>
-        <w:fldChar w:fldCharType="separate"/>
-      </w:r>
-      <w:r>
-        <w:rPr>
-          <w:rStyle w:val="Hyperlink"/>
-          <w:sz w:val="24"/>
-          <w:szCs w:val="24"/>
-        </w:rPr>
-        <w:t>https://www.briandorey.com/post/raspberry-pi-zero-w-external-antenna-mod</w:t>
-      </w:r>
-      <w:r>
-        <w:rPr>
-          <w:sz w:val="24"/>
-          <w:szCs w:val="24"/>
-        </w:rPr>
-        <w:fldChar w:fldCharType="end"/>
-      </w:r>
-      <w:r>
-        <w:rPr>
-          <w:sz w:val="24"/>
-          <w:szCs w:val="24"/>
-        </w:rPr>
-        <w:t xml:space="preserve">. </w:t>
+          <w:b/>
+          <w:sz w:val="24"/>
+          <w:szCs w:val="24"/>
+        </w:rPr>
+        <w:t xml:space="preserve">LED Ploča – </w:t>
+      </w:r>
+      <w:r>
+        <w:rPr>
+          <w:sz w:val="24"/>
+          <w:szCs w:val="24"/>
+        </w:rPr>
+        <w:t>Protobord ploča sa dve RGP diode koje služe za indikaciju stanja uređaja. Prave se ručno, sa dva otpurnika od po 560 Ohm i sa dve RGB diode. Ploča ima 8 pina</w:t>
+      </w:r>
+      <w:r>
+        <w:rPr>
+          <w:sz w:val="24"/>
+          <w:szCs w:val="24"/>
+        </w:rPr>
+        <w:t>, raspored je:</w:t>
+      </w:r>
+    </w:p>
+    <w:tbl>
+      <w:tblPr>
+        <w:tblStyle w:val="TableGrid"/>
+        <w:tblW w:w="0" w:type="auto"/>
+        <w:tblLook w:val="04A0" w:firstRow="1" w:lastRow="0" w:firstColumn="1" w:lastColumn="0" w:noHBand="0" w:noVBand="1"/>
+      </w:tblPr>
+      <w:tblGrid>
+        <w:gridCol w:w="4644"/>
+        <w:gridCol w:w="4644"/>
+      </w:tblGrid>
+      <w:tr>
+        <w:tc>
+          <w:tcPr>
+            <w:tcW w:w="4644" w:type="dxa"/>
+          </w:tcPr>
+          <w:p>
+            <w:pPr>
+              <w:jc w:val="center"/>
+              <w:rPr>
+                <w:sz w:val="24"/>
+                <w:szCs w:val="24"/>
+              </w:rPr>
+            </w:pPr>
+            <w:r>
+              <w:rPr>
+                <w:sz w:val="24"/>
+                <w:szCs w:val="24"/>
+              </w:rPr>
+              <w:t>RGB 1</w:t>
+            </w:r>
+          </w:p>
+        </w:tc>
+        <w:tc>
+          <w:tcPr>
+            <w:tcW w:w="4644" w:type="dxa"/>
+          </w:tcPr>
+          <w:p>
+            <w:pPr>
+              <w:jc w:val="center"/>
+              <w:rPr>
+                <w:sz w:val="24"/>
+                <w:szCs w:val="24"/>
+              </w:rPr>
+            </w:pPr>
+            <w:r>
+              <w:rPr>
+                <w:sz w:val="24"/>
+                <w:szCs w:val="24"/>
+              </w:rPr>
+              <w:t>RGB 2</w:t>
+            </w:r>
+          </w:p>
+        </w:tc>
+      </w:tr>
+      <w:tr>
+        <w:tc>
+          <w:tcPr>
+            <w:tcW w:w="4644" w:type="dxa"/>
+          </w:tcPr>
+          <w:p>
+            <w:pPr>
+              <w:jc w:val="center"/>
+              <w:rPr>
+                <w:sz w:val="24"/>
+                <w:szCs w:val="24"/>
+              </w:rPr>
+            </w:pPr>
+            <w:r>
+              <w:rPr>
+                <w:sz w:val="24"/>
+                <w:szCs w:val="24"/>
+              </w:rPr>
+              <w:t>Red 1 – GPIO 13</w:t>
+            </w:r>
+          </w:p>
+        </w:tc>
+        <w:tc>
+          <w:tcPr>
+            <w:tcW w:w="4644" w:type="dxa"/>
+          </w:tcPr>
+          <w:p>
+            <w:pPr>
+              <w:jc w:val="center"/>
+              <w:rPr>
+                <w:sz w:val="24"/>
+                <w:szCs w:val="24"/>
+              </w:rPr>
+            </w:pPr>
+            <w:r>
+              <w:rPr>
+                <w:sz w:val="24"/>
+                <w:szCs w:val="24"/>
+              </w:rPr>
+              <w:t>Red2 – GPIO 16</w:t>
+            </w:r>
+          </w:p>
+        </w:tc>
+      </w:tr>
+      <w:tr>
+        <w:tc>
+          <w:tcPr>
+            <w:tcW w:w="4644" w:type="dxa"/>
+          </w:tcPr>
+          <w:p>
+            <w:pPr>
+              <w:jc w:val="center"/>
+              <w:rPr>
+                <w:sz w:val="24"/>
+                <w:szCs w:val="24"/>
+              </w:rPr>
+            </w:pPr>
+            <w:r>
+              <w:rPr>
+                <w:sz w:val="24"/>
+                <w:szCs w:val="24"/>
+              </w:rPr>
+              <w:t>GND (Otpornik je pored tog pina) – GND39</w:t>
+            </w:r>
+          </w:p>
+        </w:tc>
+        <w:tc>
+          <w:tcPr>
+            <w:tcW w:w="4644" w:type="dxa"/>
+          </w:tcPr>
+          <w:p>
+            <w:pPr>
+              <w:jc w:val="center"/>
+              <w:rPr>
+                <w:sz w:val="24"/>
+                <w:szCs w:val="24"/>
+              </w:rPr>
+            </w:pPr>
+            <w:r>
+              <w:rPr>
+                <w:sz w:val="24"/>
+                <w:szCs w:val="24"/>
+              </w:rPr>
+              <w:t xml:space="preserve">GND </w:t>
+            </w:r>
+            <w:r>
+              <w:rPr>
+                <w:sz w:val="24"/>
+                <w:szCs w:val="24"/>
+              </w:rPr>
+              <w:t>(Otpornik je pored tog pina)</w:t>
+            </w:r>
+            <w:r>
+              <w:rPr>
+                <w:sz w:val="24"/>
+                <w:szCs w:val="24"/>
+              </w:rPr>
+              <w:t xml:space="preserve"> - </w:t>
+            </w:r>
+            <w:r>
+              <w:rPr>
+                <w:sz w:val="24"/>
+                <w:szCs w:val="24"/>
+              </w:rPr>
+              <w:t>GND39</w:t>
+            </w:r>
+          </w:p>
+        </w:tc>
+      </w:tr>
+      <w:tr>
+        <w:tc>
+          <w:tcPr>
+            <w:tcW w:w="4644" w:type="dxa"/>
+          </w:tcPr>
+          <w:p>
+            <w:pPr>
+              <w:jc w:val="center"/>
+              <w:rPr>
+                <w:sz w:val="24"/>
+                <w:szCs w:val="24"/>
+              </w:rPr>
+            </w:pPr>
+            <w:r>
+              <w:rPr>
+                <w:sz w:val="24"/>
+                <w:szCs w:val="24"/>
+              </w:rPr>
+              <w:t>Green1 – GPIO 19</w:t>
+            </w:r>
+          </w:p>
+        </w:tc>
+        <w:tc>
+          <w:tcPr>
+            <w:tcW w:w="4644" w:type="dxa"/>
+          </w:tcPr>
+          <w:p>
+            <w:pPr>
+              <w:jc w:val="center"/>
+              <w:rPr>
+                <w:sz w:val="24"/>
+                <w:szCs w:val="24"/>
+              </w:rPr>
+            </w:pPr>
+            <w:r>
+              <w:rPr>
+                <w:sz w:val="24"/>
+                <w:szCs w:val="24"/>
+              </w:rPr>
+              <w:t>Green2 – GPIO 20</w:t>
+            </w:r>
+          </w:p>
+        </w:tc>
+      </w:tr>
+      <w:tr>
+        <w:tc>
+          <w:tcPr>
+            <w:tcW w:w="4644" w:type="dxa"/>
+          </w:tcPr>
+          <w:p>
+            <w:pPr>
+              <w:jc w:val="center"/>
+              <w:rPr>
+                <w:sz w:val="24"/>
+                <w:szCs w:val="24"/>
+              </w:rPr>
+            </w:pPr>
+            <w:r>
+              <w:rPr>
+                <w:sz w:val="24"/>
+                <w:szCs w:val="24"/>
+              </w:rPr>
+              <w:t>Blue1 – GPIO 26</w:t>
+            </w:r>
+          </w:p>
+        </w:tc>
+        <w:tc>
+          <w:tcPr>
+            <w:tcW w:w="4644" w:type="dxa"/>
+          </w:tcPr>
+          <w:p>
+            <w:pPr>
+              <w:jc w:val="center"/>
+              <w:rPr>
+                <w:sz w:val="24"/>
+                <w:szCs w:val="24"/>
+              </w:rPr>
+            </w:pPr>
+            <w:r>
+              <w:rPr>
+                <w:sz w:val="24"/>
+                <w:szCs w:val="24"/>
+              </w:rPr>
+              <w:t>Blue2 – GPIO 21</w:t>
+            </w:r>
+          </w:p>
+        </w:tc>
+      </w:tr>
+    </w:tbl>
+    <w:p>
+      <w:pPr>
+        <w:rPr>
+          <w:b/>
+          <w:sz w:val="24"/>
+          <w:szCs w:val="24"/>
+        </w:rPr>
+      </w:pPr>
+      <w:r>
+        <w:rPr>
+          <w:sz w:val="24"/>
+          <w:szCs w:val="24"/>
+        </w:rPr>
+        <w:br/>
+      </w:r>
+      <w:r>
+        <w:rPr>
+          <w:b/>
+          <w:sz w:val="24"/>
+          <w:szCs w:val="24"/>
+        </w:rPr>
+        <w:t>Napomena: Pinovi RGB1 nisu iskrivljeni, Pinovi RGB2 jesu.</w:t>
       </w:r>
     </w:p>
     <w:p>
@@ -446,7 +652,158 @@
           <w:sz w:val="24"/>
           <w:szCs w:val="24"/>
         </w:rPr>
-        <w:t>Takođe je potreban jedan AC/DC adapter za napajanje ploče. Druga verzija je povezivanje ploče na AC/DC konvertor, mi smo koristili ovaj mode</w:t>
+        <w:t xml:space="preserve">Opciono – nije neophodno za osnovnu funkcionalnost: </w:t>
+      </w:r>
+      <w:r>
+        <w:rPr>
+          <w:b/>
+          <w:sz w:val="24"/>
+          <w:szCs w:val="24"/>
+        </w:rPr>
+        <w:t>eksterna antena</w:t>
+      </w:r>
+      <w:r>
+        <w:rPr>
+          <w:sz w:val="24"/>
+          <w:szCs w:val="24"/>
+        </w:rPr>
+        <w:t xml:space="preserve"> sa koaksijalinm kablom. </w:t>
+      </w:r>
+      <w:r>
+        <w:rPr>
+          <w:sz w:val="24"/>
+          <w:szCs w:val="24"/>
+        </w:rPr>
+        <w:t>Potrebno je izvršiti modifikaciju na ploči da bi se premostio signal sa ugra</w:t>
+      </w:r>
+      <w:r>
+        <w:rPr>
+          <w:sz w:val="24"/>
+          <w:szCs w:val="24"/>
+        </w:rPr>
+        <w:t>đene antene na ležište na koje s</w:t>
+      </w:r>
+      <w:r>
+        <w:rPr>
+          <w:sz w:val="24"/>
+          <w:szCs w:val="24"/>
+        </w:rPr>
+        <w:t>e dodaje eksterna antena.</w:t>
+      </w:r>
+      <w:r>
+        <w:rPr>
+          <w:sz w:val="24"/>
+          <w:szCs w:val="24"/>
+        </w:rPr>
+        <w:t xml:space="preserve"> Antena se priključuje na koaksialni kabl.</w:t>
+      </w:r>
+      <w:r>
+        <w:rPr>
+          <w:sz w:val="24"/>
+          <w:szCs w:val="24"/>
+        </w:rPr>
+        <w:t xml:space="preserve"> Postupak modifikacije je objašnjen na ovom linku: </w:t>
+      </w:r>
+      <w:r>
+        <w:rPr>
+          <w:sz w:val="24"/>
+          <w:szCs w:val="24"/>
+        </w:rPr>
+        <w:fldChar w:fldCharType="begin"/>
+      </w:r>
+      <w:r>
+        <w:rPr>
+          <w:sz w:val="24"/>
+          <w:szCs w:val="24"/>
+        </w:rPr>
+        <w:instrText xml:space="preserve"> HYPERLINK "</w:instrText>
+      </w:r>
+      <w:r>
+        <w:rPr>
+          <w:sz w:val="24"/>
+          <w:szCs w:val="24"/>
+        </w:rPr>
+        <w:instrText>https://www.briandorey.com/post/raspberry-pi-zero-w-external-antenna-mod</w:instrText>
+      </w:r>
+      <w:r>
+        <w:rPr>
+          <w:sz w:val="24"/>
+          <w:szCs w:val="24"/>
+        </w:rPr>
+        <w:instrText xml:space="preserve">" </w:instrText>
+      </w:r>
+      <w:r>
+        <w:rPr>
+          <w:sz w:val="24"/>
+          <w:szCs w:val="24"/>
+        </w:rPr>
+        <w:fldChar w:fldCharType="separate"/>
+      </w:r>
+      <w:r>
+        <w:rPr>
+          <w:rStyle w:val="Hyperlink"/>
+          <w:sz w:val="24"/>
+          <w:szCs w:val="24"/>
+        </w:rPr>
+        <w:t>https://www.briandorey.com/post/raspberry-pi-zero-w-external-antenna-mod</w:t>
+      </w:r>
+      <w:r>
+        <w:rPr>
+          <w:sz w:val="24"/>
+          <w:szCs w:val="24"/>
+        </w:rPr>
+        <w:fldChar w:fldCharType="end"/>
+      </w:r>
+      <w:r>
+        <w:rPr>
+          <w:sz w:val="24"/>
+          <w:szCs w:val="24"/>
+        </w:rPr>
+        <w:t xml:space="preserve">. </w:t>
+      </w:r>
+    </w:p>
+    <w:p>
+      <w:pPr>
+        <w:rPr>
+          <w:sz w:val="24"/>
+          <w:szCs w:val="24"/>
+        </w:rPr>
+      </w:pPr>
+      <w:r>
+        <w:rPr>
+          <w:sz w:val="24"/>
+          <w:szCs w:val="24"/>
+        </w:rPr>
+        <w:t xml:space="preserve">Takođe je potreban jedan </w:t>
+      </w:r>
+      <w:r>
+        <w:rPr>
+          <w:b/>
+          <w:sz w:val="24"/>
+          <w:szCs w:val="24"/>
+        </w:rPr>
+        <w:t>AC/DC adapter</w:t>
+      </w:r>
+      <w:r>
+        <w:rPr>
+          <w:sz w:val="24"/>
+          <w:szCs w:val="24"/>
+        </w:rPr>
+        <w:t xml:space="preserve"> za napajanje ploče</w:t>
+      </w:r>
+      <w:r>
+        <w:rPr>
+          <w:sz w:val="24"/>
+          <w:szCs w:val="24"/>
+        </w:rPr>
+        <w:t xml:space="preserve"> sa microC USB konektorom</w:t>
+      </w:r>
+      <w:r>
+        <w:rPr>
+          <w:sz w:val="24"/>
+          <w:szCs w:val="24"/>
+        </w:rPr>
+        <w:t>. Druga verzija je povezivanje ploče na AC/DC konvertor, mi smo koristili ovaj mode</w:t>
       </w:r>
       <w:r>
         <w:rPr>
@@ -469,7 +826,16 @@
             <w:sz w:val="24"/>
             <w:szCs w:val="24"/>
           </w:rPr>
-          <w:t>https://www.aliexpress.com/item/AC-DC-10W-Isolated-AC-110V-220V-To-DC-5V-2A-Switch-Power-Supply-Converter-Module/32819305916.html?spm=2114.search0204.3.318.5b3560b6bRaMPx&amp;ws_ab_test=searchweb0_0,searchweb201602_4_10152_10151_10065_10344_10068_10342_10343_10340_10341_5012515_10696_5012615_10084_10083_10618_10307_5012815_10059_100031_5012715_10103_10624_10623_10622_10621_10620,searchweb201603_16,ppcSwitch_5_ppcChannel&amp;algo_expid=480506c6-6714-4a8f-84b2-3f5d082e106c-41&amp;algo_pvid=480506c6-6714-4a8f-84b2-3f5d082e106c&amp;transAbTest=ae803_2&amp;priceBeautifyAB=0</w:t>
+          <w:t>https://www.aliexpress.com/item/AC-DC-10W-Isolated-AC-110V-220V-To-DC-5V-2A-Switch-Power-Supply-Converter-</w:t>
+        </w:r>
+        <w:r>
+          <w:rPr>
+            <w:rStyle w:val="Hyperlink"/>
+            <w:sz w:val="24"/>
+            <w:szCs w:val="24"/>
+          </w:rPr>
+          <w:lastRenderedPageBreak/>
+          <w:t>Module/32819305916.html?spm=2114.search0204.3.318.5b3560b6bRaMPx&amp;ws_ab_test=searchweb0_0,searchweb201602_4_10152_10151_10065_10344_10068_10342_10343_10340_10341_5012515_10696_5012615_10084_10083_10618_10307_5012815_10059_100031_5012715_10103_10624_10623_10622_10621_10620,searchweb201603_16,ppcSwitch_5_ppcChannel&amp;algo_expid=480506c6-6714-4a8f-84b2-3f5d082e106c-41&amp;algo_pvid=480506c6-6714-4a8f-84b2-3f5d082e106c&amp;transAbTest=ae803_2&amp;priceBeautifyAB=0</w:t>
         </w:r>
       </w:hyperlink>
     </w:p>
@@ -486,7 +852,6 @@
           <w:sz w:val="24"/>
           <w:szCs w:val="24"/>
         </w:rPr>
-        <w:lastRenderedPageBreak/>
         <w:t>Priprema raspberry-ja za bootovanje:</w:t>
       </w:r>
       <w:r>
@@ -530,7 +895,14 @@
           <w:sz w:val="24"/>
           <w:szCs w:val="24"/>
         </w:rPr>
-        <w:t xml:space="preserve"> i za Ethernet</w:t>
+        <w:t xml:space="preserve">, </w:t>
+      </w:r>
+      <w:r>
+        <w:rPr>
+          <w:sz w:val="24"/>
+          <w:szCs w:val="24"/>
+        </w:rPr>
+        <w:t>za Ethernet</w:t>
       </w:r>
       <w:r>
         <w:rPr>
@@ -544,7 +916,7 @@
           <w:sz w:val="24"/>
           <w:szCs w:val="24"/>
         </w:rPr>
-        <w:t xml:space="preserve">. </w:t>
+        <w:t xml:space="preserve"> i za LED Ploču (žuti).</w:t>
       </w:r>
     </w:p>
     <w:p>
@@ -564,9 +936,9 @@
         </w:rPr>
         <w:drawing>
           <wp:inline distT="0" distB="0" distL="0" distR="0">
-            <wp:extent cx="2781300" cy="2085975"/>
-            <wp:effectExtent l="0" t="0" r="0" b="9525"/>
-            <wp:docPr id="1" name="Picture 1"/>
+            <wp:extent cx="3162300" cy="2366489"/>
+            <wp:effectExtent l="0" t="0" r="0" b="0"/>
+            <wp:docPr id="4" name="Picture 4"/>
             <wp:cNvGraphicFramePr>
               <a:graphicFrameLocks xmlns:a="http://schemas.openxmlformats.org/drawingml/2006/main" noChangeAspect="1"/>
             </wp:cNvGraphicFramePr>
@@ -574,13 +946,13 @@
               <a:graphicData uri="http://schemas.openxmlformats.org/drawingml/2006/picture">
                 <pic:pic xmlns:pic="http://schemas.openxmlformats.org/drawingml/2006/picture">
                   <pic:nvPicPr>
-                    <pic:cNvPr id="0" name="Picture 1"/>
+                    <pic:cNvPr id="0" name="Picture 2"/>
                     <pic:cNvPicPr>
                       <a:picLocks noChangeAspect="1" noChangeArrowheads="1"/>
                     </pic:cNvPicPr>
                   </pic:nvPicPr>
                   <pic:blipFill>
-                    <a:blip r:embed="rId7" cstate="print">
+                    <a:blip r:embed="rId7">
                       <a:extLst>
                         <a:ext uri="{28A0092B-C50C-407E-A947-70E740481C1C}">
                           <a14:useLocalDpi xmlns:a14="http://schemas.microsoft.com/office/drawing/2010/main" val="0"/>
@@ -595,7 +967,7 @@
                   <pic:spPr bwMode="auto">
                     <a:xfrm>
                       <a:off x="0" y="0"/>
-                      <a:ext cx="2781300" cy="2085975"/>
+                      <a:ext cx="3162300" cy="2366489"/>
                     </a:xfrm>
                     <a:prstGeom prst="rect">
                       <a:avLst/>
@@ -1136,6 +1508,7 @@
                 <w:sz w:val="24"/>
                 <w:szCs w:val="24"/>
               </w:rPr>
+              <w:lastRenderedPageBreak/>
               <w:t>GND</w:t>
             </w:r>
           </w:p>
@@ -1184,7 +1557,6 @@
           <w:noProof/>
           <w:lang w:eastAsia="sr-Latn-RS"/>
         </w:rPr>
-        <w:lastRenderedPageBreak/>
         <w:drawing>
           <wp:inline distT="0" distB="0" distL="0" distR="0">
             <wp:extent cx="4029073" cy="2095499"/>
@@ -1478,7 +1850,16 @@
           <w:sz w:val="24"/>
           <w:szCs w:val="24"/>
         </w:rPr>
-        <w:t>https://www.raspberrypi.org/documentation/installation/installing-images/README.md</w:t>
+        <w:t>https://www.raspberrypi.org/documentation/installation/installing-</w:t>
+      </w:r>
+      <w:r>
+        <w:rPr>
+          <w:rStyle w:val="Hyperlink"/>
+          <w:sz w:val="24"/>
+          <w:szCs w:val="24"/>
+        </w:rPr>
+        <w:lastRenderedPageBreak/>
+        <w:t>images/README.md</w:t>
       </w:r>
       <w:r>
         <w:rPr>
@@ -1550,7 +1931,6 @@
           <w:sz w:val="24"/>
           <w:szCs w:val="24"/>
         </w:rPr>
-        <w:lastRenderedPageBreak/>
         <w:t>Ubacite SD karticu u SD Adapter i proverite da li ga je Windows prepoznao</w:t>
       </w:r>
       <w:r>
@@ -2133,7 +2513,15 @@
           <w:sz w:val="24"/>
           <w:szCs w:val="24"/>
         </w:rPr>
-        <w:t xml:space="preserve"> videćete svoju ip adresu, kao i ip adresu modema (default gateway). Komandom </w:t>
+        <w:t xml:space="preserve"> videćete svoju ip adresu, </w:t>
+      </w:r>
+      <w:r>
+        <w:rPr>
+          <w:sz w:val="24"/>
+          <w:szCs w:val="24"/>
+        </w:rPr>
+        <w:lastRenderedPageBreak/>
+        <w:t xml:space="preserve">kao i ip adresu modema (default gateway). Komandom </w:t>
       </w:r>
       <w:r>
         <w:rPr>
@@ -2189,7 +2577,6 @@
           <w:sz w:val="24"/>
           <w:szCs w:val="24"/>
         </w:rPr>
-        <w:lastRenderedPageBreak/>
         <w:t xml:space="preserve">Dozvola SSH interfejsa </w:t>
       </w:r>
       <w:r>
@@ -2635,6 +3022,13 @@
           <w:szCs w:val="24"/>
         </w:rPr>
         <w:br/>
+      </w:r>
+      <w:r>
+        <w:rPr>
+          <w:sz w:val="24"/>
+          <w:szCs w:val="24"/>
+        </w:rPr>
+        <w:lastRenderedPageBreak/>
         <w:t>Unutar praznog fajla, prekopirati/napisati:</w:t>
       </w:r>
       <w:r>
@@ -2668,7 +3062,6 @@
           <w:sz w:val="24"/>
           <w:szCs w:val="24"/>
         </w:rPr>
-        <w:lastRenderedPageBreak/>
         <w:t>dhcp-range=192.168.4.2,192.168.4.100,255.255.255.0,24h</w:t>
       </w:r>
       <w:r>
@@ -3303,6 +3696,7 @@
           <w:sz w:val="24"/>
           <w:szCs w:val="24"/>
         </w:rPr>
+        <w:lastRenderedPageBreak/>
         <w:t>Instalacija SQLite3</w:t>
       </w:r>
       <w:r>
@@ -3333,7 +3727,6 @@
           <w:sz w:val="24"/>
           <w:szCs w:val="24"/>
         </w:rPr>
-        <w:lastRenderedPageBreak/>
         <w:t>- sudo apt-get install sqlite3</w:t>
       </w:r>
       <w:r>
@@ -3827,7 +4220,15 @@
           <w:sz w:val="24"/>
           <w:szCs w:val="24"/>
         </w:rPr>
-        <w:t xml:space="preserve"> i app.js koji se nalaze u prebačenom folderu u v2, do</w:t>
+        <w:t xml:space="preserve"> i app.js koji se nalaze u prebačenom </w:t>
+      </w:r>
+      <w:r>
+        <w:rPr>
+          <w:sz w:val="24"/>
+          <w:szCs w:val="24"/>
+        </w:rPr>
+        <w:lastRenderedPageBreak/>
+        <w:t>folderu u v2, do</w:t>
       </w:r>
       <w:r>
         <w:rPr>
@@ -3864,7 +4265,6 @@
           <w:sz w:val="24"/>
           <w:szCs w:val="24"/>
         </w:rPr>
-        <w:lastRenderedPageBreak/>
         <w:t>- sudo unzip –d ImeDirektorijuma ImeDirektorijuma.zip</w:t>
       </w:r>
       <w:r>
@@ -4236,6 +4636,37 @@
           <w:numId w:val="1"/>
         </w:numPr>
         <w:rPr>
+          <w:b/>
+          <w:sz w:val="24"/>
+          <w:szCs w:val="24"/>
+        </w:rPr>
+      </w:pPr>
+      <w:r>
+        <w:rPr>
+          <w:b/>
+          <w:sz w:val="24"/>
+          <w:szCs w:val="24"/>
+        </w:rPr>
+        <w:t>Dodavanje C GPIO biblioteke</w:t>
+      </w:r>
+      <w:r>
+        <w:rPr>
+          <w:b/>
+          <w:sz w:val="24"/>
+          <w:szCs w:val="24"/>
+        </w:rPr>
+        <w:br/>
+        <w:t xml:space="preserve">- sudo /home/admin/WiFiPresenceLogger/wiringPi-8d188fa/build </w:t>
+      </w:r>
+    </w:p>
+    <w:p>
+      <w:pPr>
+        <w:pStyle w:val="ListParagraph"/>
+        <w:numPr>
+          <w:ilvl w:val="0"/>
+          <w:numId w:val="1"/>
+        </w:numPr>
+        <w:rPr>
           <w:sz w:val="24"/>
           <w:szCs w:val="24"/>
         </w:rPr>
@@ -4401,6 +4832,7 @@
           <w:sz w:val="24"/>
           <w:szCs w:val="24"/>
         </w:rPr>
+        <w:lastRenderedPageBreak/>
         <w:t>Nakon toga, treba da se restartuje dnsmasq servis</w:t>
       </w:r>
       <w:r>
@@ -4476,7 +4908,6 @@
           <w:sz w:val="24"/>
           <w:szCs w:val="24"/>
         </w:rPr>
-        <w:lastRenderedPageBreak/>
         <w:t>nameserver 127.0.0.1</w:t>
       </w:r>
       <w:r>
@@ -4563,7 +4994,30 @@
           <w:sz w:val="24"/>
           <w:szCs w:val="24"/>
         </w:rPr>
-        <w:t xml:space="preserve">Ovaj operativni sistem je sada skroz podešen. Ako želimo da napravimo više kartica sa ovim podešavanjima, najbrži način za to je da se već podešena kartica raw prekopira u .img fajl, pa da se taj .img fajl prebacuje na prazne kartice. To je moguće uraditi sa programom </w:t>
+        <w:t xml:space="preserve">Ovaj operativni sistem je sada </w:t>
+      </w:r>
+      <w:r>
+        <w:rPr>
+          <w:sz w:val="24"/>
+          <w:szCs w:val="24"/>
+        </w:rPr>
+        <w:t>potpuno</w:t>
+      </w:r>
+      <w:r>
+        <w:rPr>
+          <w:sz w:val="24"/>
+          <w:szCs w:val="24"/>
+        </w:rPr>
+        <w:t xml:space="preserve"> podešen. Ako želimo da napravimo više kartica sa ovim podešavanjima, najbrži način za to je da se već p</w:t>
+      </w:r>
+      <w:bookmarkStart w:id="0" w:name="_GoBack"/>
+      <w:bookmarkEnd w:id="0"/>
+      <w:r>
+        <w:rPr>
+          <w:sz w:val="24"/>
+          <w:szCs w:val="24"/>
+        </w:rPr>
+        <w:t xml:space="preserve">odešena kartica raw prekopira u .img fajl, pa da se taj .img fajl prebacuje na prazne kartice. To je moguće uraditi sa programom </w:t>
       </w:r>
       <w:r>
         <w:rPr>

</xml_diff>

<commit_message>
ispravljena stavka o dns-u
</commit_message>
<xml_diff>
--- a/install upustvo.docx
+++ b/install upustvo.docx
@@ -63,38 +63,12 @@
         <w:t xml:space="preserve"> sa Raspbian operativnim sistemom. Link ka oficijalnom sajtu: </w:t>
       </w:r>
       <w:r>
-        <w:rPr>
-          <w:sz w:val="24"/>
-          <w:szCs w:val="24"/>
-        </w:rPr>
         <w:fldChar w:fldCharType="begin"/>
       </w:r>
       <w:r>
-        <w:rPr>
-          <w:sz w:val="24"/>
-          <w:szCs w:val="24"/>
-        </w:rPr>
-        <w:instrText xml:space="preserve"> HYPERLINK "</w:instrText>
-      </w:r>
-      <w:r>
-        <w:rPr>
-          <w:sz w:val="24"/>
-          <w:szCs w:val="24"/>
-        </w:rPr>
-        <w:instrText>https://www.raspberrypi.org/products/raspberry-pi-zero-w/</w:instrText>
-      </w:r>
-      <w:r>
-        <w:rPr>
-          <w:sz w:val="24"/>
-          <w:szCs w:val="24"/>
-        </w:rPr>
-        <w:instrText xml:space="preserve">" </w:instrText>
-      </w:r>
-      <w:r>
-        <w:rPr>
-          <w:sz w:val="24"/>
-          <w:szCs w:val="24"/>
-        </w:rPr>
+        <w:instrText xml:space="preserve"> HYPERLINK "https://www.raspberrypi.org/products/raspberry-pi-zero-w/" </w:instrText>
+      </w:r>
+      <w:r>
         <w:fldChar w:fldCharType="separate"/>
       </w:r>
       <w:r>
@@ -107,6 +81,7 @@
       </w:r>
       <w:r>
         <w:rPr>
+          <w:rStyle w:val="Hyperlink"/>
           <w:sz w:val="24"/>
           <w:szCs w:val="24"/>
         </w:rPr>
@@ -150,38 +125,12 @@
         <w:t xml:space="preserve">microSDXC karicu, kapaciteta 8 GB, klase 10. Link: </w:t>
       </w:r>
       <w:r>
-        <w:rPr>
-          <w:sz w:val="24"/>
-          <w:szCs w:val="24"/>
-        </w:rPr>
         <w:fldChar w:fldCharType="begin"/>
       </w:r>
       <w:r>
-        <w:rPr>
-          <w:sz w:val="24"/>
-          <w:szCs w:val="24"/>
-        </w:rPr>
-        <w:instrText xml:space="preserve"> HYPERLINK "</w:instrText>
-      </w:r>
-      <w:r>
-        <w:rPr>
-          <w:sz w:val="24"/>
-          <w:szCs w:val="24"/>
-        </w:rPr>
-        <w:instrText>https://www.aliexpress.com/store/product/Londisk-Micro-SD-8GB-Class10-Flash-Memory-Card-Micro-SD-TF-Card-For-SmartPhone-Pad/2343216_32851473817.html?spm=2114.12010612.8148356.17.7d4a68acucJ35d</w:instrText>
-      </w:r>
-      <w:r>
-        <w:rPr>
-          <w:sz w:val="24"/>
-          <w:szCs w:val="24"/>
-        </w:rPr>
-        <w:instrText xml:space="preserve">" </w:instrText>
-      </w:r>
-      <w:r>
-        <w:rPr>
-          <w:sz w:val="24"/>
-          <w:szCs w:val="24"/>
-        </w:rPr>
+        <w:instrText xml:space="preserve"> HYPERLINK "https://www.aliexpress.com/store/product/Londisk-Micro-SD-8GB-Class10-Flash-Memory-Card-Micro-SD-TF-Card-For-SmartPhone-Pad/2343216_32851473817.html?spm=2114.12010612.8148356.17.7d4a68acucJ35d" </w:instrText>
+      </w:r>
+      <w:r>
         <w:fldChar w:fldCharType="separate"/>
       </w:r>
       <w:r>
@@ -194,6 +143,7 @@
       </w:r>
       <w:r>
         <w:rPr>
+          <w:rStyle w:val="Hyperlink"/>
           <w:sz w:val="24"/>
           <w:szCs w:val="24"/>
         </w:rPr>
@@ -245,38 +195,12 @@
         <w:t xml:space="preserve">. Upustvo o povezivanju se nalazi ovde: </w:t>
       </w:r>
       <w:r>
-        <w:rPr>
-          <w:sz w:val="24"/>
-          <w:szCs w:val="24"/>
-        </w:rPr>
         <w:fldChar w:fldCharType="begin"/>
       </w:r>
       <w:r>
-        <w:rPr>
-          <w:sz w:val="24"/>
-          <w:szCs w:val="24"/>
-        </w:rPr>
-        <w:instrText xml:space="preserve"> HYPERLINK "</w:instrText>
-      </w:r>
-      <w:r>
-        <w:rPr>
-          <w:sz w:val="24"/>
-          <w:szCs w:val="24"/>
-        </w:rPr>
-        <w:instrText>https://raspi.tv/2015/ethernet-on-pi-zero-how-to-put-an-ethernet-port-on-your-pi</w:instrText>
-      </w:r>
-      <w:r>
-        <w:rPr>
-          <w:sz w:val="24"/>
-          <w:szCs w:val="24"/>
-        </w:rPr>
-        <w:instrText xml:space="preserve">" </w:instrText>
-      </w:r>
-      <w:r>
-        <w:rPr>
-          <w:sz w:val="24"/>
-          <w:szCs w:val="24"/>
-        </w:rPr>
+        <w:instrText xml:space="preserve"> HYPERLINK "https://raspi.tv/2015/ethernet-on-pi-zero-how-to-put-an-ethernet-port-on-your-pi" </w:instrText>
+      </w:r>
+      <w:r>
         <w:fldChar w:fldCharType="separate"/>
       </w:r>
       <w:r>
@@ -289,6 +213,7 @@
       </w:r>
       <w:r>
         <w:rPr>
+          <w:rStyle w:val="Hyperlink"/>
           <w:sz w:val="24"/>
           <w:szCs w:val="24"/>
         </w:rPr>
@@ -501,28 +426,7 @@
                 <w:sz w:val="24"/>
                 <w:szCs w:val="24"/>
               </w:rPr>
-              <w:t xml:space="preserve">GND </w:t>
-            </w:r>
-            <w:r>
-              <w:rPr>
-                <w:sz w:val="24"/>
-                <w:szCs w:val="24"/>
-              </w:rPr>
-              <w:t>(Otpornik je pored tog pina)</w:t>
-            </w:r>
-            <w:r>
-              <w:rPr>
-                <w:sz w:val="24"/>
-                <w:szCs w:val="24"/>
-              </w:rPr>
-              <w:t xml:space="preserve"> - </w:t>
-            </w:r>
-            <w:r>
-              <w:rPr>
-                <w:sz w:val="24"/>
-                <w:szCs w:val="24"/>
-              </w:rPr>
-              <w:t>GND39</w:t>
+              <w:t>GND (Otpornik je pored tog pina) - GND39</w:t>
             </w:r>
           </w:p>
         </w:tc>
@@ -705,38 +609,12 @@
         <w:t xml:space="preserve"> Postupak modifikacije je objašnjen na ovom linku: </w:t>
       </w:r>
       <w:r>
-        <w:rPr>
-          <w:sz w:val="24"/>
-          <w:szCs w:val="24"/>
-        </w:rPr>
         <w:fldChar w:fldCharType="begin"/>
       </w:r>
       <w:r>
-        <w:rPr>
-          <w:sz w:val="24"/>
-          <w:szCs w:val="24"/>
-        </w:rPr>
-        <w:instrText xml:space="preserve"> HYPERLINK "</w:instrText>
-      </w:r>
-      <w:r>
-        <w:rPr>
-          <w:sz w:val="24"/>
-          <w:szCs w:val="24"/>
-        </w:rPr>
-        <w:instrText>https://www.briandorey.com/post/raspberry-pi-zero-w-external-antenna-mod</w:instrText>
-      </w:r>
-      <w:r>
-        <w:rPr>
-          <w:sz w:val="24"/>
-          <w:szCs w:val="24"/>
-        </w:rPr>
-        <w:instrText xml:space="preserve">" </w:instrText>
-      </w:r>
-      <w:r>
-        <w:rPr>
-          <w:sz w:val="24"/>
-          <w:szCs w:val="24"/>
-        </w:rPr>
+        <w:instrText xml:space="preserve"> HYPERLINK "https://www.briandorey.com/post/raspberry-pi-zero-w-external-antenna-mod" </w:instrText>
+      </w:r>
+      <w:r>
         <w:fldChar w:fldCharType="separate"/>
       </w:r>
       <w:r>
@@ -749,6 +627,7 @@
       </w:r>
       <w:r>
         <w:rPr>
+          <w:rStyle w:val="Hyperlink"/>
           <w:sz w:val="24"/>
           <w:szCs w:val="24"/>
         </w:rPr>
@@ -1699,38 +1578,12 @@
         <w:t xml:space="preserve"> – program za pravljenje image fajla na SD kartici. Program preuzeti sa </w:t>
       </w:r>
       <w:r>
-        <w:rPr>
-          <w:sz w:val="24"/>
-          <w:szCs w:val="24"/>
-        </w:rPr>
         <w:fldChar w:fldCharType="begin"/>
       </w:r>
       <w:r>
-        <w:rPr>
-          <w:sz w:val="24"/>
-          <w:szCs w:val="24"/>
-        </w:rPr>
-        <w:instrText xml:space="preserve"> HYPERLINK "</w:instrText>
-      </w:r>
-      <w:r>
-        <w:rPr>
-          <w:sz w:val="24"/>
-          <w:szCs w:val="24"/>
-        </w:rPr>
-        <w:instrText>https://sourceforge.net/projects/win32diskimager/</w:instrText>
-      </w:r>
-      <w:r>
-        <w:rPr>
-          <w:sz w:val="24"/>
-          <w:szCs w:val="24"/>
-        </w:rPr>
-        <w:instrText xml:space="preserve">" </w:instrText>
-      </w:r>
-      <w:r>
-        <w:rPr>
-          <w:sz w:val="24"/>
-          <w:szCs w:val="24"/>
-        </w:rPr>
+        <w:instrText xml:space="preserve"> HYPERLINK "https://sourceforge.net/projects/win32diskimager/" </w:instrText>
+      </w:r>
+      <w:r>
         <w:fldChar w:fldCharType="separate"/>
       </w:r>
       <w:r>
@@ -1743,6 +1596,7 @@
       </w:r>
       <w:r>
         <w:rPr>
+          <w:rStyle w:val="Hyperlink"/>
           <w:sz w:val="24"/>
           <w:szCs w:val="24"/>
         </w:rPr>
@@ -1810,38 +1664,12 @@
         <w:t xml:space="preserve">(takođe, imate i oficijalno upustvo: </w:t>
       </w:r>
       <w:r>
-        <w:rPr>
-          <w:sz w:val="24"/>
-          <w:szCs w:val="24"/>
-        </w:rPr>
         <w:fldChar w:fldCharType="begin"/>
       </w:r>
       <w:r>
-        <w:rPr>
-          <w:sz w:val="24"/>
-          <w:szCs w:val="24"/>
-        </w:rPr>
-        <w:instrText xml:space="preserve"> HYPERLINK "</w:instrText>
-      </w:r>
-      <w:r>
-        <w:rPr>
-          <w:sz w:val="24"/>
-          <w:szCs w:val="24"/>
-        </w:rPr>
-        <w:instrText>https://www.raspberrypi.org/documentation/installation/installing-images/README.md</w:instrText>
-      </w:r>
-      <w:r>
-        <w:rPr>
-          <w:sz w:val="24"/>
-          <w:szCs w:val="24"/>
-        </w:rPr>
-        <w:instrText xml:space="preserve">" </w:instrText>
-      </w:r>
-      <w:r>
-        <w:rPr>
-          <w:sz w:val="24"/>
-          <w:szCs w:val="24"/>
-        </w:rPr>
+        <w:instrText xml:space="preserve"> HYPERLINK "https://www.raspberrypi.org/documentation/installation/installing-images/README.md" </w:instrText>
+      </w:r>
+      <w:r>
         <w:fldChar w:fldCharType="separate"/>
       </w:r>
       <w:r>
@@ -1863,6 +1691,7 @@
       </w:r>
       <w:r>
         <w:rPr>
+          <w:rStyle w:val="Hyperlink"/>
           <w:sz w:val="24"/>
           <w:szCs w:val="24"/>
         </w:rPr>
@@ -4802,7 +4631,47 @@
           <w:sz w:val="24"/>
           <w:szCs w:val="24"/>
         </w:rPr>
-        <w:t>Fajl će biti prazan, samo treba dodati:</w:t>
+        <w:t>Fajl će biti prazan, samo treba dodati</w:t>
+      </w:r>
+      <w:r>
+        <w:rPr>
+          <w:sz w:val="24"/>
+          <w:szCs w:val="24"/>
+        </w:rPr>
+        <w:t xml:space="preserve"> (</w:t>
+      </w:r>
+      <w:r>
+        <w:rPr>
+          <w:b/>
+          <w:sz w:val="24"/>
+          <w:szCs w:val="24"/>
+        </w:rPr>
+        <w:t>Napomena, format reda je:</w:t>
+      </w:r>
+      <w:r>
+        <w:t xml:space="preserve"> </w:t>
+      </w:r>
+      <w:r>
+        <w:rPr>
+          <w:b/>
+          <w:sz w:val="24"/>
+          <w:szCs w:val="24"/>
+        </w:rPr>
+        <w:t>IP&lt;tab&gt;hostname</w:t>
+      </w:r>
+      <w:r>
+        <w:rPr>
+          <w:sz w:val="24"/>
+          <w:szCs w:val="24"/>
+        </w:rPr>
+        <w:t>)</w:t>
+      </w:r>
+      <w:r>
+        <w:rPr>
+          <w:sz w:val="24"/>
+          <w:szCs w:val="24"/>
+        </w:rPr>
+        <w:t>:</w:t>
       </w:r>
       <w:r>
         <w:rPr>
@@ -4817,7 +4686,8 @@
           <w:sz w:val="24"/>
           <w:szCs w:val="24"/>
         </w:rPr>
-        <w:t>192.168.4.1    ime_servera.domen</w:t>
+        <w:lastRenderedPageBreak/>
+        <w:t>192.168.4.1</w:t>
       </w:r>
       <w:r>
         <w:rPr>
@@ -4825,14 +4695,29 @@
           <w:sz w:val="24"/>
           <w:szCs w:val="24"/>
         </w:rPr>
-        <w:br/>
-      </w:r>
-      <w:r>
-        <w:rPr>
-          <w:sz w:val="24"/>
-          <w:szCs w:val="24"/>
-        </w:rPr>
-        <w:lastRenderedPageBreak/>
+        <w:tab/>
+      </w:r>
+      <w:r>
+        <w:rPr>
+          <w:i/>
+          <w:sz w:val="24"/>
+          <w:szCs w:val="24"/>
+        </w:rPr>
+        <w:t>ime_servera.domen</w:t>
+      </w:r>
+      <w:r>
+        <w:rPr>
+          <w:i/>
+          <w:sz w:val="24"/>
+          <w:szCs w:val="24"/>
+        </w:rPr>
+        <w:br/>
+      </w:r>
+      <w:r>
+        <w:rPr>
+          <w:sz w:val="24"/>
+          <w:szCs w:val="24"/>
+        </w:rPr>
         <w:t>Nakon toga, treba da se restartuje dnsmasq servis</w:t>
       </w:r>
       <w:r>
@@ -4878,7 +4763,25 @@
           <w:sz w:val="24"/>
           <w:szCs w:val="24"/>
         </w:rPr>
-        <w:t>- sudo nano –etc-resolv.conf</w:t>
+        <w:t>- sudo nano /</w:t>
+      </w:r>
+      <w:r>
+        <w:rPr>
+          <w:b/>
+          <w:sz w:val="24"/>
+          <w:szCs w:val="24"/>
+        </w:rPr>
+        <w:t>etc/</w:t>
+      </w:r>
+      <w:bookmarkStart w:id="0" w:name="_GoBack"/>
+      <w:bookmarkEnd w:id="0"/>
+      <w:r>
+        <w:rPr>
+          <w:b/>
+          <w:sz w:val="24"/>
+          <w:szCs w:val="24"/>
+        </w:rPr>
+        <w:t>resolv.conf</w:t>
       </w:r>
       <w:r>
         <w:rPr>
@@ -5008,16 +4911,7 @@
           <w:sz w:val="24"/>
           <w:szCs w:val="24"/>
         </w:rPr>
-        <w:t xml:space="preserve"> podešen. Ako želimo da napravimo više kartica sa ovim podešavanjima, najbrži način za to je da se već p</w:t>
-      </w:r>
-      <w:bookmarkStart w:id="0" w:name="_GoBack"/>
-      <w:bookmarkEnd w:id="0"/>
-      <w:r>
-        <w:rPr>
-          <w:sz w:val="24"/>
-          <w:szCs w:val="24"/>
-        </w:rPr>
-        <w:t xml:space="preserve">odešena kartica raw prekopira u .img fajl, pa da se taj .img fajl prebacuje na prazne kartice. To je moguće uraditi sa programom </w:t>
+        <w:t xml:space="preserve"> podešen. Ako želimo da napravimo više kartica sa ovim podešavanjima, najbrži način za to je da se već podešena kartica raw prekopira u .img fajl, pa da se taj .img fajl prebacuje na prazne kartice. To je moguće uraditi sa programom </w:t>
       </w:r>
       <w:r>
         <w:rPr>

</xml_diff>

<commit_message>
- u uputstvo dodato podešavanje MySQL servera i baze - dodati fajlovi sa servera (VM) - komunikacija menjana tako da se više operacija radi asinhrono
</commit_message>
<xml_diff>
--- a/install upustvo.docx
+++ b/install upustvo.docx
@@ -1,6 +1,6 @@
 
 <file path=word/document.xml><?xml version="1.0" encoding="utf-8"?>
-<w:document xmlns:wpc="http://schemas.microsoft.com/office/word/2010/wordprocessingCanvas" xmlns:mc="http://schemas.openxmlformats.org/markup-compatibility/2006" xmlns:o="urn:schemas-microsoft-com:office:office" xmlns:r="http://schemas.openxmlformats.org/officeDocument/2006/relationships" xmlns:m="http://schemas.openxmlformats.org/officeDocument/2006/math" xmlns:v="urn:schemas-microsoft-com:vml" xmlns:wp14="http://schemas.microsoft.com/office/word/2010/wordprocessingDrawing" xmlns:wp="http://schemas.openxmlformats.org/drawingml/2006/wordprocessingDrawing" xmlns:w10="urn:schemas-microsoft-com:office:word" xmlns:w="http://schemas.openxmlformats.org/wordprocessingml/2006/main" xmlns:w14="http://schemas.microsoft.com/office/word/2010/wordml" xmlns:wpg="http://schemas.microsoft.com/office/word/2010/wordprocessingGroup" xmlns:wpi="http://schemas.microsoft.com/office/word/2010/wordprocessingInk" xmlns:wne="http://schemas.microsoft.com/office/word/2006/wordml" xmlns:wps="http://schemas.microsoft.com/office/word/2010/wordprocessingShape" mc:Ignorable="w14 wp14">
+<w:document xmlns:wpc="http://schemas.microsoft.com/office/word/2010/wordprocessingCanvas" xmlns:cx="http://schemas.microsoft.com/office/drawing/2014/chartex" xmlns:cx1="http://schemas.microsoft.com/office/drawing/2015/9/8/chartex" xmlns:mc="http://schemas.openxmlformats.org/markup-compatibility/2006" xmlns:o="urn:schemas-microsoft-com:office:office" xmlns:r="http://schemas.openxmlformats.org/officeDocument/2006/relationships" xmlns:m="http://schemas.openxmlformats.org/officeDocument/2006/math" xmlns:v="urn:schemas-microsoft-com:vml" xmlns:wp14="http://schemas.microsoft.com/office/word/2010/wordprocessingDrawing" xmlns:wp="http://schemas.openxmlformats.org/drawingml/2006/wordprocessingDrawing" xmlns:w10="urn:schemas-microsoft-com:office:word" xmlns:w="http://schemas.openxmlformats.org/wordprocessingml/2006/main" xmlns:w14="http://schemas.microsoft.com/office/word/2010/wordml" xmlns:w15="http://schemas.microsoft.com/office/word/2012/wordml" xmlns:w16se="http://schemas.microsoft.com/office/word/2015/wordml/symex" xmlns:wpg="http://schemas.microsoft.com/office/word/2010/wordprocessingGroup" xmlns:wpi="http://schemas.microsoft.com/office/word/2010/wordprocessingInk" xmlns:wne="http://schemas.microsoft.com/office/word/2006/wordml" xmlns:wps="http://schemas.microsoft.com/office/word/2010/wordprocessingShape" mc:Ignorable="w14 w15 w16se wp14">
   <w:body>
     <w:p>
       <w:pPr>
@@ -63,12 +63,27 @@
         <w:t xml:space="preserve"> sa Raspbian operativnim sistemom. Link ka oficijalnom sajtu: </w:t>
       </w:r>
       <w:r>
+        <w:rPr>
+          <w:rStyle w:val="Hyperlink"/>
+          <w:sz w:val="24"/>
+          <w:szCs w:val="24"/>
+        </w:rPr>
         <w:fldChar w:fldCharType="begin"/>
       </w:r>
       <w:r>
+        <w:rPr>
+          <w:rStyle w:val="Hyperlink"/>
+          <w:sz w:val="24"/>
+          <w:szCs w:val="24"/>
+        </w:rPr>
         <w:instrText xml:space="preserve"> HYPERLINK "https://www.raspberrypi.org/products/raspberry-pi-zero-w/" </w:instrText>
       </w:r>
       <w:r>
+        <w:rPr>
+          <w:rStyle w:val="Hyperlink"/>
+          <w:sz w:val="24"/>
+          <w:szCs w:val="24"/>
+        </w:rPr>
         <w:fldChar w:fldCharType="separate"/>
       </w:r>
       <w:r>
@@ -125,12 +140,27 @@
         <w:t xml:space="preserve">microSDXC karicu, kapaciteta 8 GB, klase 10. Link: </w:t>
       </w:r>
       <w:r>
+        <w:rPr>
+          <w:rStyle w:val="Hyperlink"/>
+          <w:sz w:val="24"/>
+          <w:szCs w:val="24"/>
+        </w:rPr>
         <w:fldChar w:fldCharType="begin"/>
       </w:r>
       <w:r>
+        <w:rPr>
+          <w:rStyle w:val="Hyperlink"/>
+          <w:sz w:val="24"/>
+          <w:szCs w:val="24"/>
+        </w:rPr>
         <w:instrText xml:space="preserve"> HYPERLINK "https://www.aliexpress.com/store/product/Londisk-Micro-SD-8GB-Class10-Flash-Memory-Card-Micro-SD-TF-Card-For-SmartPhone-Pad/2343216_32851473817.html?spm=2114.12010612.8148356.17.7d4a68acucJ35d" </w:instrText>
       </w:r>
       <w:r>
+        <w:rPr>
+          <w:rStyle w:val="Hyperlink"/>
+          <w:sz w:val="24"/>
+          <w:szCs w:val="24"/>
+        </w:rPr>
         <w:fldChar w:fldCharType="separate"/>
       </w:r>
       <w:r>
@@ -195,12 +225,27 @@
         <w:t xml:space="preserve">. Upustvo o povezivanju se nalazi ovde: </w:t>
       </w:r>
       <w:r>
+        <w:rPr>
+          <w:rStyle w:val="Hyperlink"/>
+          <w:sz w:val="24"/>
+          <w:szCs w:val="24"/>
+        </w:rPr>
         <w:fldChar w:fldCharType="begin"/>
       </w:r>
       <w:r>
+        <w:rPr>
+          <w:rStyle w:val="Hyperlink"/>
+          <w:sz w:val="24"/>
+          <w:szCs w:val="24"/>
+        </w:rPr>
         <w:instrText xml:space="preserve"> HYPERLINK "https://raspi.tv/2015/ethernet-on-pi-zero-how-to-put-an-ethernet-port-on-your-pi" </w:instrText>
       </w:r>
       <w:r>
+        <w:rPr>
+          <w:rStyle w:val="Hyperlink"/>
+          <w:sz w:val="24"/>
+          <w:szCs w:val="24"/>
+        </w:rPr>
         <w:fldChar w:fldCharType="separate"/>
       </w:r>
       <w:r>
@@ -609,12 +654,27 @@
         <w:t xml:space="preserve"> Postupak modifikacije je objašnjen na ovom linku: </w:t>
       </w:r>
       <w:r>
+        <w:rPr>
+          <w:rStyle w:val="Hyperlink"/>
+          <w:sz w:val="24"/>
+          <w:szCs w:val="24"/>
+        </w:rPr>
         <w:fldChar w:fldCharType="begin"/>
       </w:r>
       <w:r>
+        <w:rPr>
+          <w:rStyle w:val="Hyperlink"/>
+          <w:sz w:val="24"/>
+          <w:szCs w:val="24"/>
+        </w:rPr>
         <w:instrText xml:space="preserve"> HYPERLINK "https://www.briandorey.com/post/raspberry-pi-zero-w-external-antenna-mod" </w:instrText>
       </w:r>
       <w:r>
+        <w:rPr>
+          <w:rStyle w:val="Hyperlink"/>
+          <w:sz w:val="24"/>
+          <w:szCs w:val="24"/>
+        </w:rPr>
         <w:fldChar w:fldCharType="separate"/>
       </w:r>
       <w:r>
@@ -698,7 +758,7 @@
         </w:rPr>
         <w:t xml:space="preserve">: </w:t>
       </w:r>
-      <w:hyperlink r:id="rId6" w:history="1">
+      <w:hyperlink r:id="rId5" w:history="1">
         <w:r>
           <w:rPr>
             <w:rStyle w:val="Hyperlink"/>
@@ -811,7 +871,7 @@
           <w:noProof/>
           <w:sz w:val="24"/>
           <w:szCs w:val="24"/>
-          <w:lang w:eastAsia="sr-Latn-RS"/>
+          <w:lang w:val="en-GB" w:eastAsia="en-GB"/>
         </w:rPr>
         <w:drawing>
           <wp:inline distT="0" distB="0" distL="0" distR="0">
@@ -831,7 +891,7 @@
                     </pic:cNvPicPr>
                   </pic:nvPicPr>
                   <pic:blipFill>
-                    <a:blip r:embed="rId7">
+                    <a:blip r:embed="rId6">
                       <a:extLst>
                         <a:ext uri="{28A0092B-C50C-407E-A947-70E740481C1C}">
                           <a14:useLocalDpi xmlns:a14="http://schemas.microsoft.com/office/drawing/2010/main" val="0"/>
@@ -899,7 +959,7 @@
           <w:noProof/>
           <w:sz w:val="24"/>
           <w:szCs w:val="24"/>
-          <w:lang w:eastAsia="sr-Latn-RS"/>
+          <w:lang w:val="en-GB" w:eastAsia="en-GB"/>
         </w:rPr>
         <w:drawing>
           <wp:inline distT="0" distB="0" distL="0" distR="0">
@@ -919,7 +979,7 @@
                     </pic:cNvPicPr>
                   </pic:nvPicPr>
                   <pic:blipFill>
-                    <a:blip r:embed="rId8" cstate="print">
+                    <a:blip r:embed="rId7" cstate="print">
                       <a:extLst>
                         <a:ext uri="{28A0092B-C50C-407E-A947-70E740481C1C}">
                           <a14:useLocalDpi xmlns:a14="http://schemas.microsoft.com/office/drawing/2010/main" val="0"/>
@@ -1434,7 +1494,7 @@
       <w:r>
         <w:rPr>
           <w:noProof/>
-          <w:lang w:eastAsia="sr-Latn-RS"/>
+          <w:lang w:val="en-GB" w:eastAsia="en-GB"/>
         </w:rPr>
         <w:drawing>
           <wp:inline distT="0" distB="0" distL="0" distR="0">
@@ -1454,7 +1514,7 @@
                     </pic:cNvPicPr>
                   </pic:nvPicPr>
                   <pic:blipFill>
-                    <a:blip r:embed="rId9" cstate="print">
+                    <a:blip r:embed="rId8" cstate="print">
                       <a:extLst>
                         <a:ext uri="{28A0092B-C50C-407E-A947-70E740481C1C}">
                           <a14:useLocalDpi xmlns:a14="http://schemas.microsoft.com/office/drawing/2010/main" val="0"/>
@@ -1578,12 +1638,27 @@
         <w:t xml:space="preserve"> – program za pravljenje image fajla na SD kartici. Program preuzeti sa </w:t>
       </w:r>
       <w:r>
+        <w:rPr>
+          <w:rStyle w:val="Hyperlink"/>
+          <w:sz w:val="24"/>
+          <w:szCs w:val="24"/>
+        </w:rPr>
         <w:fldChar w:fldCharType="begin"/>
       </w:r>
       <w:r>
+        <w:rPr>
+          <w:rStyle w:val="Hyperlink"/>
+          <w:sz w:val="24"/>
+          <w:szCs w:val="24"/>
+        </w:rPr>
         <w:instrText xml:space="preserve"> HYPERLINK "https://sourceforge.net/projects/win32diskimager/" </w:instrText>
       </w:r>
       <w:r>
+        <w:rPr>
+          <w:rStyle w:val="Hyperlink"/>
+          <w:sz w:val="24"/>
+          <w:szCs w:val="24"/>
+        </w:rPr>
         <w:fldChar w:fldCharType="separate"/>
       </w:r>
       <w:r>
@@ -1664,12 +1739,27 @@
         <w:t xml:space="preserve">(takođe, imate i oficijalno upustvo: </w:t>
       </w:r>
       <w:r>
+        <w:rPr>
+          <w:rStyle w:val="Hyperlink"/>
+          <w:sz w:val="24"/>
+          <w:szCs w:val="24"/>
+        </w:rPr>
         <w:fldChar w:fldCharType="begin"/>
       </w:r>
       <w:r>
+        <w:rPr>
+          <w:rStyle w:val="Hyperlink"/>
+          <w:sz w:val="24"/>
+          <w:szCs w:val="24"/>
+        </w:rPr>
         <w:instrText xml:space="preserve"> HYPERLINK "https://www.raspberrypi.org/documentation/installation/installing-images/README.md" </w:instrText>
       </w:r>
       <w:r>
+        <w:rPr>
+          <w:rStyle w:val="Hyperlink"/>
+          <w:sz w:val="24"/>
+          <w:szCs w:val="24"/>
+        </w:rPr>
         <w:fldChar w:fldCharType="separate"/>
       </w:r>
       <w:r>
@@ -2298,7 +2388,7 @@
         </w:rPr>
         <w:t xml:space="preserve">. Za više informacija ili eventualne probleme, posetiti ovaj link: </w:t>
       </w:r>
-      <w:hyperlink r:id="rId10" w:history="1">
+      <w:hyperlink r:id="rId9" w:history="1">
         <w:r>
           <w:rPr>
             <w:rStyle w:val="Hyperlink"/>
@@ -2360,7 +2450,7 @@
         </w:rPr>
         <w:t xml:space="preserve">ping </w:t>
       </w:r>
-      <w:hyperlink r:id="rId11" w:history="1">
+      <w:hyperlink r:id="rId10" w:history="1">
         <w:r>
           <w:rPr>
             <w:rStyle w:val="Hyperlink"/>
@@ -3558,14 +3648,6 @@
         </w:rPr>
         <w:t>- sudo apt-get install sqlite3</w:t>
       </w:r>
-      <w:r>
-        <w:rPr>
-          <w:b/>
-          <w:sz w:val="24"/>
-          <w:szCs w:val="24"/>
-        </w:rPr>
-        <w:br/>
-      </w:r>
     </w:p>
     <w:p>
       <w:pPr>
@@ -3586,45 +3668,221 @@
           <w:sz w:val="24"/>
           <w:szCs w:val="24"/>
         </w:rPr>
-        <w:t>Instalacija i2c-tools-a</w:t>
-      </w:r>
-      <w:r>
-        <w:rPr>
-          <w:b/>
-          <w:sz w:val="24"/>
-          <w:szCs w:val="24"/>
-        </w:rPr>
-        <w:br/>
-      </w:r>
-      <w:r>
-        <w:rPr>
-          <w:sz w:val="24"/>
-          <w:szCs w:val="24"/>
-        </w:rPr>
-        <w:t>Ovim programom isčitavamo uređaje koji su prikačeni na i2c raspberry-a. U ovom slučaju, to je RTC.</w:t>
-      </w:r>
-      <w:r>
-        <w:rPr>
-          <w:sz w:val="24"/>
-          <w:szCs w:val="24"/>
-        </w:rPr>
-        <w:br/>
-      </w:r>
-      <w:r>
-        <w:rPr>
-          <w:b/>
-          <w:sz w:val="24"/>
-          <w:szCs w:val="24"/>
-        </w:rPr>
-        <w:t>- sudo apt</w:t>
-      </w:r>
-      <w:r>
-        <w:rPr>
-          <w:b/>
-          <w:sz w:val="24"/>
-          <w:szCs w:val="24"/>
-        </w:rPr>
-        <w:t>-get install i2c-tools</w:t>
+        <w:t>Instalacija MySQL</w:t>
+      </w:r>
+    </w:p>
+    <w:p>
+      <w:pPr>
+        <w:pStyle w:val="ListParagraph"/>
+        <w:rPr>
+          <w:b/>
+          <w:sz w:val="24"/>
+          <w:szCs w:val="24"/>
+        </w:rPr>
+      </w:pPr>
+      <w:r>
+        <w:rPr>
+          <w:b/>
+          <w:sz w:val="24"/>
+          <w:szCs w:val="24"/>
+        </w:rPr>
+        <w:t>- sudo apt-get update</w:t>
+      </w:r>
+    </w:p>
+    <w:p>
+      <w:pPr>
+        <w:pStyle w:val="ListParagraph"/>
+        <w:rPr>
+          <w:b/>
+          <w:sz w:val="24"/>
+          <w:szCs w:val="24"/>
+        </w:rPr>
+      </w:pPr>
+      <w:r>
+        <w:rPr>
+          <w:b/>
+          <w:sz w:val="24"/>
+          <w:szCs w:val="24"/>
+        </w:rPr>
+        <w:t>- sudo apt-get install mysql-server</w:t>
+      </w:r>
+    </w:p>
+    <w:p>
+      <w:pPr>
+        <w:pStyle w:val="ListParagraph"/>
+        <w:rPr>
+          <w:sz w:val="24"/>
+          <w:szCs w:val="24"/>
+        </w:rPr>
+      </w:pPr>
+      <w:r>
+        <w:rPr>
+          <w:sz w:val="24"/>
+          <w:szCs w:val="24"/>
+        </w:rPr>
+        <w:t>Nakon instalacije, potrebno je podesiti password root korisnika</w:t>
+      </w:r>
+    </w:p>
+    <w:p>
+      <w:pPr>
+        <w:pStyle w:val="ListParagraph"/>
+        <w:rPr>
+          <w:b/>
+          <w:sz w:val="24"/>
+          <w:szCs w:val="24"/>
+        </w:rPr>
+      </w:pPr>
+      <w:r>
+        <w:rPr>
+          <w:b/>
+          <w:sz w:val="24"/>
+          <w:szCs w:val="24"/>
+        </w:rPr>
+        <w:t>-</w:t>
+      </w:r>
+      <w:r>
+        <w:rPr>
+          <w:b/>
+          <w:sz w:val="24"/>
+          <w:szCs w:val="24"/>
+        </w:rPr>
+        <w:t xml:space="preserve"> </w:t>
+      </w:r>
+      <w:r>
+        <w:rPr>
+          <w:b/>
+          <w:sz w:val="24"/>
+          <w:szCs w:val="24"/>
+        </w:rPr>
+        <w:t>sudo mysql -uroot</w:t>
+      </w:r>
+    </w:p>
+    <w:p>
+      <w:pPr>
+        <w:pStyle w:val="ListParagraph"/>
+        <w:rPr>
+          <w:b/>
+          <w:sz w:val="24"/>
+          <w:szCs w:val="24"/>
+        </w:rPr>
+      </w:pPr>
+      <w:r>
+        <w:rPr>
+          <w:b/>
+          <w:sz w:val="24"/>
+          <w:szCs w:val="24"/>
+        </w:rPr>
+        <w:t>- UPDATE mysql.user SET plugin=““;</w:t>
+      </w:r>
+    </w:p>
+    <w:p>
+      <w:pPr>
+        <w:pStyle w:val="ListParagraph"/>
+        <w:rPr>
+          <w:b/>
+          <w:sz w:val="24"/>
+          <w:szCs w:val="24"/>
+        </w:rPr>
+      </w:pPr>
+      <w:r>
+        <w:rPr>
+          <w:b/>
+          <w:sz w:val="24"/>
+          <w:szCs w:val="24"/>
+        </w:rPr>
+        <w:t>- UPDATE mysql.user SET password=PASSWORD(“root“) WHERE user=“root“;</w:t>
+      </w:r>
+    </w:p>
+    <w:p>
+      <w:pPr>
+        <w:pStyle w:val="ListParagraph"/>
+        <w:rPr>
+          <w:b/>
+          <w:sz w:val="24"/>
+          <w:szCs w:val="24"/>
+        </w:rPr>
+      </w:pPr>
+      <w:r>
+        <w:rPr>
+          <w:b/>
+          <w:sz w:val="24"/>
+          <w:szCs w:val="24"/>
+        </w:rPr>
+        <w:t>- FLUSH PRIVILEGES;</w:t>
+      </w:r>
+    </w:p>
+    <w:p>
+      <w:pPr>
+        <w:pStyle w:val="ListParagraph"/>
+        <w:rPr>
+          <w:b/>
+          <w:sz w:val="24"/>
+          <w:szCs w:val="24"/>
+        </w:rPr>
+      </w:pPr>
+      <w:r>
+        <w:rPr>
+          <w:b/>
+          <w:sz w:val="24"/>
+          <w:szCs w:val="24"/>
+        </w:rPr>
+        <w:t>- exit</w:t>
+      </w:r>
+    </w:p>
+    <w:p>
+      <w:pPr>
+        <w:pStyle w:val="ListParagraph"/>
+        <w:rPr>
+          <w:sz w:val="24"/>
+          <w:szCs w:val="24"/>
+        </w:rPr>
+      </w:pPr>
+      <w:r>
+        <w:rPr>
+          <w:sz w:val="24"/>
+          <w:szCs w:val="24"/>
+        </w:rPr>
+        <w:t>Nakon podešavanja, moguće je pristupiti MySQL serveru komandom</w:t>
+      </w:r>
+    </w:p>
+    <w:p>
+      <w:pPr>
+        <w:pStyle w:val="ListParagraph"/>
+        <w:rPr>
+          <w:sz w:val="24"/>
+          <w:szCs w:val="24"/>
+        </w:rPr>
+      </w:pPr>
+      <w:r>
+        <w:rPr>
+          <w:sz w:val="24"/>
+          <w:szCs w:val="24"/>
+        </w:rPr>
+        <w:t>-</w:t>
+      </w:r>
+      <w:r>
+        <w:rPr>
+          <w:b/>
+          <w:sz w:val="24"/>
+          <w:szCs w:val="24"/>
+        </w:rPr>
+        <w:t>mysql –uroot –p</w:t>
+      </w:r>
+    </w:p>
+    <w:p>
+      <w:pPr>
+        <w:pStyle w:val="ListParagraph"/>
+        <w:rPr>
+          <w:sz w:val="24"/>
+          <w:szCs w:val="24"/>
+        </w:rPr>
+      </w:pPr>
+      <w:r>
+        <w:rPr>
+          <w:sz w:val="24"/>
+          <w:szCs w:val="24"/>
+        </w:rPr>
+        <w:t>I korišćenjem password-a „root“.</w:t>
       </w:r>
     </w:p>
     <w:p>
@@ -3635,140 +3893,212 @@
           <w:numId w:val="1"/>
         </w:numPr>
         <w:rPr>
-          <w:b/>
-          <w:sz w:val="24"/>
-          <w:szCs w:val="24"/>
-        </w:rPr>
-      </w:pPr>
-      <w:r>
-        <w:rPr>
-          <w:b/>
-          <w:sz w:val="24"/>
-          <w:szCs w:val="24"/>
-        </w:rPr>
-        <w:t>Instalacija NodeJS, npm Manger-a, i svih potrebnih p</w:t>
-      </w:r>
-      <w:r>
-        <w:rPr>
-          <w:b/>
-          <w:sz w:val="24"/>
-          <w:szCs w:val="24"/>
-        </w:rPr>
-        <w:t>aketa</w:t>
-      </w:r>
-      <w:r>
-        <w:rPr>
-          <w:b/>
-          <w:sz w:val="24"/>
-          <w:szCs w:val="24"/>
-        </w:rPr>
-        <w:br/>
-      </w:r>
-      <w:r>
-        <w:rPr>
-          <w:b/>
-          <w:sz w:val="24"/>
-          <w:szCs w:val="24"/>
-        </w:rPr>
-        <w:t>- cd //</w:t>
-      </w:r>
-      <w:r>
-        <w:rPr>
-          <w:b/>
-          <w:sz w:val="24"/>
-          <w:szCs w:val="24"/>
-        </w:rPr>
-        <w:br/>
-        <w:t>- sudo apt-get install nodejs</w:t>
-      </w:r>
-      <w:r>
-        <w:rPr>
-          <w:b/>
-          <w:sz w:val="24"/>
-          <w:szCs w:val="24"/>
-        </w:rPr>
-        <w:br/>
-        <w:t>- sudo apt-get install npm</w:t>
-      </w:r>
-      <w:r>
-        <w:rPr>
-          <w:b/>
-          <w:sz w:val="24"/>
-          <w:szCs w:val="24"/>
-        </w:rPr>
-        <w:br/>
-        <w:t>- sudo npm install –g npm</w:t>
-      </w:r>
-      <w:r>
-        <w:rPr>
-          <w:b/>
-          <w:sz w:val="24"/>
-          <w:szCs w:val="24"/>
-        </w:rPr>
-        <w:br/>
-        <w:t xml:space="preserve">- sudo npm install </w:t>
-      </w:r>
-      <w:r>
-        <w:rPr>
-          <w:b/>
-          <w:sz w:val="24"/>
-          <w:szCs w:val="24"/>
-        </w:rPr>
-        <w:t>sqlite3 –unsafe-perm</w:t>
-      </w:r>
-      <w:r>
-        <w:rPr>
-          <w:b/>
-          <w:sz w:val="24"/>
-          <w:szCs w:val="24"/>
-        </w:rPr>
-        <w:br/>
-        <w:t>- sudo npm install express</w:t>
-      </w:r>
-      <w:r>
-        <w:rPr>
-          <w:b/>
-          <w:sz w:val="24"/>
-          <w:szCs w:val="24"/>
-        </w:rPr>
-        <w:br/>
-        <w:t>- sudo npm install node-rsa</w:t>
-      </w:r>
-      <w:r>
-        <w:rPr>
-          <w:b/>
-          <w:sz w:val="24"/>
-          <w:szCs w:val="24"/>
-        </w:rPr>
-        <w:br/>
-        <w:t>- sudo npm install https</w:t>
-      </w:r>
-      <w:r>
-        <w:rPr>
-          <w:b/>
-          <w:sz w:val="24"/>
-          <w:szCs w:val="24"/>
-        </w:rPr>
-        <w:br/>
-        <w:t>- sudo npm install pug</w:t>
-      </w:r>
-      <w:r>
-        <w:rPr>
-          <w:b/>
-          <w:sz w:val="24"/>
-          <w:szCs w:val="24"/>
-        </w:rPr>
-        <w:br/>
-        <w:t>- sudo npm install express-session</w:t>
-      </w:r>
-      <w:r>
-        <w:rPr>
-          <w:b/>
-          <w:sz w:val="24"/>
-          <w:szCs w:val="24"/>
-        </w:rPr>
-        <w:br/>
-        <w:t>- sudo npm install body-parser</w:t>
+          <w:sz w:val="24"/>
+          <w:szCs w:val="24"/>
+        </w:rPr>
+      </w:pPr>
+      <w:r>
+        <w:rPr>
+          <w:b/>
+          <w:sz w:val="24"/>
+          <w:szCs w:val="24"/>
+        </w:rPr>
+        <w:t>Podešavanje MySQL baze</w:t>
+      </w:r>
+    </w:p>
+    <w:p>
+      <w:pPr>
+        <w:pStyle w:val="ListParagraph"/>
+        <w:rPr>
+          <w:sz w:val="24"/>
+          <w:szCs w:val="24"/>
+        </w:rPr>
+      </w:pPr>
+      <w:r>
+        <w:rPr>
+          <w:sz w:val="24"/>
+          <w:szCs w:val="24"/>
+        </w:rPr>
+        <w:t>Nakon podešavanja servera, potrebno je napraviti bazu:</w:t>
+      </w:r>
+    </w:p>
+    <w:p>
+      <w:pPr>
+        <w:pStyle w:val="ListParagraph"/>
+        <w:rPr>
+          <w:b/>
+          <w:sz w:val="24"/>
+          <w:szCs w:val="24"/>
+        </w:rPr>
+      </w:pPr>
+      <w:r>
+        <w:rPr>
+          <w:b/>
+          <w:sz w:val="24"/>
+          <w:szCs w:val="24"/>
+        </w:rPr>
+        <w:t>-</w:t>
+      </w:r>
+      <w:r>
+        <w:rPr>
+          <w:b/>
+          <w:sz w:val="24"/>
+          <w:szCs w:val="24"/>
+        </w:rPr>
+        <w:t xml:space="preserve"> </w:t>
+      </w:r>
+      <w:r>
+        <w:rPr>
+          <w:b/>
+          <w:sz w:val="24"/>
+          <w:szCs w:val="24"/>
+        </w:rPr>
+        <w:t>mysql –uroot –p (password: root)</w:t>
+      </w:r>
+    </w:p>
+    <w:p>
+      <w:pPr>
+        <w:pStyle w:val="ListParagraph"/>
+        <w:rPr>
+          <w:b/>
+          <w:sz w:val="24"/>
+          <w:szCs w:val="24"/>
+        </w:rPr>
+      </w:pPr>
+      <w:r>
+        <w:rPr>
+          <w:b/>
+          <w:sz w:val="24"/>
+          <w:szCs w:val="24"/>
+        </w:rPr>
+        <w:t>-</w:t>
+      </w:r>
+      <w:r>
+        <w:rPr>
+          <w:b/>
+          <w:sz w:val="24"/>
+          <w:szCs w:val="24"/>
+        </w:rPr>
+        <w:t xml:space="preserve"> </w:t>
+      </w:r>
+      <w:r>
+        <w:rPr>
+          <w:b/>
+          <w:sz w:val="24"/>
+          <w:szCs w:val="24"/>
+        </w:rPr>
+        <w:t>create database wifi_presence_logger_logs;</w:t>
+      </w:r>
+    </w:p>
+    <w:p>
+      <w:pPr>
+        <w:pStyle w:val="ListParagraph"/>
+        <w:rPr>
+          <w:b/>
+          <w:sz w:val="24"/>
+          <w:szCs w:val="24"/>
+        </w:rPr>
+      </w:pPr>
+      <w:r>
+        <w:rPr>
+          <w:b/>
+          <w:sz w:val="24"/>
+          <w:szCs w:val="24"/>
+        </w:rPr>
+        <w:t>-</w:t>
+      </w:r>
+      <w:r>
+        <w:rPr>
+          <w:b/>
+          <w:sz w:val="24"/>
+          <w:szCs w:val="24"/>
+        </w:rPr>
+        <w:t xml:space="preserve"> </w:t>
+      </w:r>
+      <w:r>
+        <w:rPr>
+          <w:b/>
+          <w:sz w:val="24"/>
+          <w:szCs w:val="24"/>
+        </w:rPr>
+        <w:t>use wifi_presence_logger_logs;</w:t>
+      </w:r>
+    </w:p>
+    <w:p>
+      <w:pPr>
+        <w:pStyle w:val="ListParagraph"/>
+        <w:rPr>
+          <w:b/>
+          <w:sz w:val="24"/>
+          <w:szCs w:val="24"/>
+        </w:rPr>
+      </w:pPr>
+      <w:r>
+        <w:rPr>
+          <w:b/>
+          <w:sz w:val="24"/>
+          <w:szCs w:val="24"/>
+        </w:rPr>
+        <w:t>-</w:t>
+      </w:r>
+      <w:r>
+        <w:rPr>
+          <w:b/>
+          <w:sz w:val="24"/>
+          <w:szCs w:val="24"/>
+        </w:rPr>
+        <w:t xml:space="preserve"> </w:t>
+      </w:r>
+      <w:r>
+        <w:rPr>
+          <w:b/>
+          <w:sz w:val="24"/>
+          <w:szCs w:val="24"/>
+        </w:rPr>
+        <w:t>source /home/admin/WiFiPresenceLogger/v3/LoggerDB.sql</w:t>
+      </w:r>
+      <w:r>
+        <w:rPr>
+          <w:b/>
+          <w:sz w:val="24"/>
+          <w:szCs w:val="24"/>
+        </w:rPr>
+        <w:t>;</w:t>
+      </w:r>
+    </w:p>
+    <w:p>
+      <w:pPr>
+        <w:pStyle w:val="ListParagraph"/>
+        <w:rPr>
+          <w:sz w:val="24"/>
+          <w:szCs w:val="24"/>
+        </w:rPr>
+      </w:pPr>
+      <w:r>
+        <w:rPr>
+          <w:b/>
+          <w:sz w:val="24"/>
+          <w:szCs w:val="24"/>
+        </w:rPr>
+        <w:t xml:space="preserve">- </w:t>
+      </w:r>
+      <w:bookmarkStart w:id="0" w:name="_GoBack"/>
+      <w:bookmarkEnd w:id="0"/>
+      <w:r>
+        <w:rPr>
+          <w:b/>
+          <w:sz w:val="24"/>
+          <w:szCs w:val="24"/>
+        </w:rPr>
+        <w:t>exit</w:t>
+      </w:r>
+      <w:r>
+        <w:rPr>
+          <w:b/>
+          <w:sz w:val="24"/>
+          <w:szCs w:val="24"/>
+        </w:rPr>
+        <w:br/>
       </w:r>
     </w:p>
     <w:p>
@@ -3790,76 +4120,45 @@
           <w:sz w:val="24"/>
           <w:szCs w:val="24"/>
         </w:rPr>
-        <w:t>Instalacija NTPD servisa za vreme:</w:t>
-      </w:r>
-      <w:r>
-        <w:rPr>
-          <w:b/>
-          <w:sz w:val="24"/>
-          <w:szCs w:val="24"/>
-        </w:rPr>
-        <w:br/>
-        <w:t xml:space="preserve">- </w:t>
-      </w:r>
-      <w:r>
-        <w:rPr>
-          <w:b/>
-          <w:sz w:val="24"/>
-          <w:szCs w:val="24"/>
-        </w:rPr>
-        <w:t>sudo apt-get -y install ntp</w:t>
-      </w:r>
-      <w:r>
-        <w:rPr>
-          <w:b/>
-          <w:sz w:val="24"/>
-          <w:szCs w:val="24"/>
-        </w:rPr>
-        <w:t xml:space="preserve"> </w:t>
-      </w:r>
-      <w:r>
-        <w:rPr>
-          <w:sz w:val="24"/>
-          <w:szCs w:val="24"/>
-        </w:rPr>
-        <w:t>(ako već nije instaliran)</w:t>
-      </w:r>
-      <w:r>
-        <w:rPr>
-          <w:b/>
-          <w:sz w:val="24"/>
-          <w:szCs w:val="24"/>
-        </w:rPr>
-        <w:br/>
-      </w:r>
-      <w:r>
-        <w:rPr>
-          <w:sz w:val="24"/>
-          <w:szCs w:val="24"/>
-        </w:rPr>
-        <w:t>Eventualni problemi koji mogu nastati su oko sinhronizacije</w:t>
-      </w:r>
-      <w:r>
-        <w:rPr>
-          <w:sz w:val="24"/>
-          <w:szCs w:val="24"/>
-        </w:rPr>
-        <w:t xml:space="preserve"> jesu serveri koji se koriste, podešavanja ntp servera... za više informacija o tome: </w:t>
-      </w:r>
-      <w:r>
-        <w:rPr>
-          <w:sz w:val="24"/>
-          <w:szCs w:val="24"/>
-        </w:rPr>
-        <w:t>https://www.victorhurdugaci.com/raspberry-pi-sync-date-and-time</w:t>
-      </w:r>
-      <w:r>
-        <w:rPr>
-          <w:b/>
-          <w:sz w:val="24"/>
-          <w:szCs w:val="24"/>
-        </w:rPr>
-        <w:br/>
+        <w:t>Instalacija i2c-tools-a</w:t>
+      </w:r>
+      <w:r>
+        <w:rPr>
+          <w:b/>
+          <w:sz w:val="24"/>
+          <w:szCs w:val="24"/>
+        </w:rPr>
+        <w:br/>
+      </w:r>
+      <w:r>
+        <w:rPr>
+          <w:sz w:val="24"/>
+          <w:szCs w:val="24"/>
+        </w:rPr>
+        <w:t>Ovim programom isčitavamo uređaje koji su prikačeni na i2c raspberry-a. U ovom slučaju, to je RTC.</w:t>
+      </w:r>
+      <w:r>
+        <w:rPr>
+          <w:sz w:val="24"/>
+          <w:szCs w:val="24"/>
+        </w:rPr>
+        <w:br/>
+      </w:r>
+      <w:r>
+        <w:rPr>
+          <w:b/>
+          <w:sz w:val="24"/>
+          <w:szCs w:val="24"/>
+        </w:rPr>
+        <w:t>- sudo apt</w:t>
+      </w:r>
+      <w:r>
+        <w:rPr>
+          <w:b/>
+          <w:sz w:val="24"/>
+          <w:szCs w:val="24"/>
+        </w:rPr>
+        <w:t>-get install i2c-tools</w:t>
       </w:r>
     </w:p>
     <w:p>
@@ -3881,6 +4180,242 @@
           <w:sz w:val="24"/>
           <w:szCs w:val="24"/>
         </w:rPr>
+        <w:t>Instalacija NodeJS, npm Manger-a, i svih potrebnih p</w:t>
+      </w:r>
+      <w:r>
+        <w:rPr>
+          <w:b/>
+          <w:sz w:val="24"/>
+          <w:szCs w:val="24"/>
+        </w:rPr>
+        <w:t>aketa</w:t>
+      </w:r>
+      <w:r>
+        <w:rPr>
+          <w:b/>
+          <w:sz w:val="24"/>
+          <w:szCs w:val="24"/>
+        </w:rPr>
+        <w:br/>
+      </w:r>
+      <w:r>
+        <w:rPr>
+          <w:b/>
+          <w:sz w:val="24"/>
+          <w:szCs w:val="24"/>
+        </w:rPr>
+        <w:t>- cd //</w:t>
+      </w:r>
+      <w:r>
+        <w:rPr>
+          <w:b/>
+          <w:sz w:val="24"/>
+          <w:szCs w:val="24"/>
+        </w:rPr>
+        <w:br/>
+        <w:t>- sudo apt-get install nodejs</w:t>
+      </w:r>
+      <w:r>
+        <w:rPr>
+          <w:b/>
+          <w:sz w:val="24"/>
+          <w:szCs w:val="24"/>
+        </w:rPr>
+        <w:br/>
+        <w:t>- sudo apt-get install npm</w:t>
+      </w:r>
+      <w:r>
+        <w:rPr>
+          <w:b/>
+          <w:sz w:val="24"/>
+          <w:szCs w:val="24"/>
+        </w:rPr>
+        <w:br/>
+        <w:t>- sudo npm install –g npm</w:t>
+      </w:r>
+      <w:r>
+        <w:rPr>
+          <w:b/>
+          <w:sz w:val="24"/>
+          <w:szCs w:val="24"/>
+        </w:rPr>
+        <w:br/>
+        <w:t xml:space="preserve">- sudo npm install </w:t>
+      </w:r>
+      <w:r>
+        <w:rPr>
+          <w:b/>
+          <w:sz w:val="24"/>
+          <w:szCs w:val="24"/>
+        </w:rPr>
+        <w:t>sqlite3 –unsafe-perm</w:t>
+      </w:r>
+      <w:r>
+        <w:rPr>
+          <w:b/>
+          <w:sz w:val="24"/>
+          <w:szCs w:val="24"/>
+        </w:rPr>
+        <w:br/>
+        <w:t>- sudo npm install express</w:t>
+      </w:r>
+      <w:r>
+        <w:rPr>
+          <w:b/>
+          <w:sz w:val="24"/>
+          <w:szCs w:val="24"/>
+        </w:rPr>
+        <w:br/>
+        <w:t>- sudo npm install node-rsa</w:t>
+      </w:r>
+      <w:r>
+        <w:rPr>
+          <w:b/>
+          <w:sz w:val="24"/>
+          <w:szCs w:val="24"/>
+        </w:rPr>
+        <w:br/>
+        <w:t>- sudo npm install https</w:t>
+      </w:r>
+      <w:r>
+        <w:rPr>
+          <w:b/>
+          <w:sz w:val="24"/>
+          <w:szCs w:val="24"/>
+        </w:rPr>
+        <w:br/>
+        <w:t>- sudo npm install pug</w:t>
+      </w:r>
+      <w:r>
+        <w:rPr>
+          <w:b/>
+          <w:sz w:val="24"/>
+          <w:szCs w:val="24"/>
+        </w:rPr>
+        <w:br/>
+        <w:t>- sudo npm install express-session</w:t>
+      </w:r>
+      <w:r>
+        <w:rPr>
+          <w:b/>
+          <w:sz w:val="24"/>
+          <w:szCs w:val="24"/>
+        </w:rPr>
+        <w:br/>
+        <w:t>- sudo npm install body-parser</w:t>
+      </w:r>
+    </w:p>
+    <w:p>
+      <w:pPr>
+        <w:pStyle w:val="ListParagraph"/>
+        <w:numPr>
+          <w:ilvl w:val="0"/>
+          <w:numId w:val="1"/>
+        </w:numPr>
+        <w:rPr>
+          <w:b/>
+          <w:sz w:val="24"/>
+          <w:szCs w:val="24"/>
+        </w:rPr>
+      </w:pPr>
+      <w:r>
+        <w:rPr>
+          <w:b/>
+          <w:sz w:val="24"/>
+          <w:szCs w:val="24"/>
+        </w:rPr>
+        <w:lastRenderedPageBreak/>
+        <w:t>Instalacija NTPD servisa za vreme:</w:t>
+      </w:r>
+      <w:r>
+        <w:rPr>
+          <w:b/>
+          <w:sz w:val="24"/>
+          <w:szCs w:val="24"/>
+        </w:rPr>
+        <w:br/>
+        <w:t xml:space="preserve">- </w:t>
+      </w:r>
+      <w:r>
+        <w:rPr>
+          <w:b/>
+          <w:sz w:val="24"/>
+          <w:szCs w:val="24"/>
+        </w:rPr>
+        <w:t>sudo apt-get -y install ntp</w:t>
+      </w:r>
+      <w:r>
+        <w:rPr>
+          <w:b/>
+          <w:sz w:val="24"/>
+          <w:szCs w:val="24"/>
+        </w:rPr>
+        <w:t xml:space="preserve"> </w:t>
+      </w:r>
+      <w:r>
+        <w:rPr>
+          <w:sz w:val="24"/>
+          <w:szCs w:val="24"/>
+        </w:rPr>
+        <w:t>(ako već nije instaliran)</w:t>
+      </w:r>
+      <w:r>
+        <w:rPr>
+          <w:b/>
+          <w:sz w:val="24"/>
+          <w:szCs w:val="24"/>
+        </w:rPr>
+        <w:br/>
+      </w:r>
+      <w:r>
+        <w:rPr>
+          <w:sz w:val="24"/>
+          <w:szCs w:val="24"/>
+        </w:rPr>
+        <w:t>Eventualni problemi koji mogu nastati su oko sinhronizacije</w:t>
+      </w:r>
+      <w:r>
+        <w:rPr>
+          <w:sz w:val="24"/>
+          <w:szCs w:val="24"/>
+        </w:rPr>
+        <w:t xml:space="preserve"> jesu serveri koji se koriste, podešavanja ntp servera... za više informacija o tome: </w:t>
+      </w:r>
+      <w:r>
+        <w:rPr>
+          <w:sz w:val="24"/>
+          <w:szCs w:val="24"/>
+        </w:rPr>
+        <w:t>https://www.victorhurdugaci.com/raspberry-pi-sync-date-and-time</w:t>
+      </w:r>
+      <w:r>
+        <w:rPr>
+          <w:b/>
+          <w:sz w:val="24"/>
+          <w:szCs w:val="24"/>
+        </w:rPr>
+        <w:br/>
+      </w:r>
+    </w:p>
+    <w:p>
+      <w:pPr>
+        <w:pStyle w:val="ListParagraph"/>
+        <w:numPr>
+          <w:ilvl w:val="0"/>
+          <w:numId w:val="1"/>
+        </w:numPr>
+        <w:rPr>
+          <w:b/>
+          <w:sz w:val="24"/>
+          <w:szCs w:val="24"/>
+        </w:rPr>
+      </w:pPr>
+      <w:r>
+        <w:rPr>
+          <w:b/>
+          <w:sz w:val="24"/>
+          <w:szCs w:val="24"/>
+        </w:rPr>
         <w:t>Prebaci</w:t>
       </w:r>
       <w:r>
@@ -3953,7 +4488,7 @@
         </w:rPr>
         <w:t xml:space="preserve"> </w:t>
       </w:r>
-      <w:hyperlink r:id="rId12" w:history="1">
+      <w:hyperlink r:id="rId11" w:history="1">
         <w:r>
           <w:rPr>
             <w:rStyle w:val="Hyperlink"/>
@@ -4049,15 +4584,7 @@
           <w:sz w:val="24"/>
           <w:szCs w:val="24"/>
         </w:rPr>
-        <w:t xml:space="preserve"> i app.js koji se nalaze u prebačenom </w:t>
-      </w:r>
-      <w:r>
-        <w:rPr>
-          <w:sz w:val="24"/>
-          <w:szCs w:val="24"/>
-        </w:rPr>
-        <w:lastRenderedPageBreak/>
-        <w:t>folderu u v2, do</w:t>
+        <w:t xml:space="preserve"> i app.js koji se nalaze u prebačenom folderu u v2, do</w:t>
       </w:r>
       <w:r>
         <w:rPr>
@@ -4369,7 +4896,16 @@
           <w:sz w:val="24"/>
           <w:szCs w:val="24"/>
         </w:rPr>
-        <w:t xml:space="preserve"> sudo node /putanja/do</w:t>
+        <w:t xml:space="preserve"> sudo node </w:t>
+      </w:r>
+      <w:r>
+        <w:rPr>
+          <w:i/>
+          <w:sz w:val="24"/>
+          <w:szCs w:val="24"/>
+        </w:rPr>
+        <w:lastRenderedPageBreak/>
+        <w:t>/putanja/do</w:t>
       </w:r>
       <w:r>
         <w:rPr>
@@ -4686,7 +5222,6 @@
           <w:sz w:val="24"/>
           <w:szCs w:val="24"/>
         </w:rPr>
-        <w:lastRenderedPageBreak/>
         <w:t>192.168.4.1</w:t>
       </w:r>
       <w:r>
@@ -4773,8 +5308,6 @@
         </w:rPr>
         <w:t>etc/</w:t>
       </w:r>
-      <w:bookmarkStart w:id="0" w:name="_GoBack"/>
-      <w:bookmarkEnd w:id="0"/>
       <w:r>
         <w:rPr>
           <w:b/>
@@ -4852,7 +5385,7 @@
         </w:rPr>
         <w:t xml:space="preserve">Više o dns-u na raspberry-ju: </w:t>
       </w:r>
-      <w:hyperlink r:id="rId13" w:history="1">
+      <w:hyperlink r:id="rId12" w:history="1">
         <w:r>
           <w:rPr>
             <w:rStyle w:val="Hyperlink"/>
@@ -5002,7 +5535,15 @@
           <w:sz w:val="24"/>
           <w:szCs w:val="24"/>
         </w:rPr>
-        <w:t>Posle prebacivanja, imaćemo jedan binarni fajl na našem kompjuteru. Sada možemo ubaciti novu karticu, izabrati naš img fajl (</w:t>
+        <w:t xml:space="preserve">Posle prebacivanja, imaćemo jedan binarni fajl na našem kompjuteru. Sada </w:t>
+      </w:r>
+      <w:r>
+        <w:rPr>
+          <w:sz w:val="24"/>
+          <w:szCs w:val="24"/>
+        </w:rPr>
+        <w:lastRenderedPageBreak/>
+        <w:t>možemo ubaciti novu karticu, izabrati naš img fajl (</w:t>
       </w:r>
       <w:r>
         <w:rPr>
@@ -5186,8 +5727,345 @@
 </file>
 
 <file path=word/numbering.xml><?xml version="1.0" encoding="utf-8"?>
-<w:numbering xmlns:wpc="http://schemas.microsoft.com/office/word/2010/wordprocessingCanvas" xmlns:mc="http://schemas.openxmlformats.org/markup-compatibility/2006" xmlns:o="urn:schemas-microsoft-com:office:office" xmlns:r="http://schemas.openxmlformats.org/officeDocument/2006/relationships" xmlns:m="http://schemas.openxmlformats.org/officeDocument/2006/math" xmlns:v="urn:schemas-microsoft-com:vml" xmlns:wp14="http://schemas.microsoft.com/office/word/2010/wordprocessingDrawing" xmlns:wp="http://schemas.openxmlformats.org/drawingml/2006/wordprocessingDrawing" xmlns:w10="urn:schemas-microsoft-com:office:word" xmlns:w="http://schemas.openxmlformats.org/wordprocessingml/2006/main" xmlns:w14="http://schemas.microsoft.com/office/word/2010/wordml" xmlns:wpg="http://schemas.microsoft.com/office/word/2010/wordprocessingGroup" xmlns:wpi="http://schemas.microsoft.com/office/word/2010/wordprocessingInk" xmlns:wne="http://schemas.microsoft.com/office/word/2006/wordml" xmlns:wps="http://schemas.microsoft.com/office/word/2010/wordprocessingShape" mc:Ignorable="w14 wp14">
-  <w:abstractNum w:abstractNumId="0">
+<w:numbering xmlns:wpc="http://schemas.microsoft.com/office/word/2010/wordprocessingCanvas" xmlns:cx="http://schemas.microsoft.com/office/drawing/2014/chartex" xmlns:cx1="http://schemas.microsoft.com/office/drawing/2015/9/8/chartex" xmlns:mc="http://schemas.openxmlformats.org/markup-compatibility/2006" xmlns:o="urn:schemas-microsoft-com:office:office" xmlns:r="http://schemas.openxmlformats.org/officeDocument/2006/relationships" xmlns:m="http://schemas.openxmlformats.org/officeDocument/2006/math" xmlns:v="urn:schemas-microsoft-com:vml" xmlns:wp14="http://schemas.microsoft.com/office/word/2010/wordprocessingDrawing" xmlns:wp="http://schemas.openxmlformats.org/drawingml/2006/wordprocessingDrawing" xmlns:w10="urn:schemas-microsoft-com:office:word" xmlns:w="http://schemas.openxmlformats.org/wordprocessingml/2006/main" xmlns:w14="http://schemas.microsoft.com/office/word/2010/wordml" xmlns:w15="http://schemas.microsoft.com/office/word/2012/wordml" xmlns:w16se="http://schemas.microsoft.com/office/word/2015/wordml/symex" xmlns:wpg="http://schemas.microsoft.com/office/word/2010/wordprocessingGroup" xmlns:wpi="http://schemas.microsoft.com/office/word/2010/wordprocessingInk" xmlns:wne="http://schemas.microsoft.com/office/word/2006/wordml" xmlns:wps="http://schemas.microsoft.com/office/word/2010/wordprocessingShape" mc:Ignorable="w14 w15 w16se wp14">
+  <w:abstractNum w:abstractNumId="0" w15:restartNumberingAfterBreak="0">
+    <w:nsid w:val="028E2A01"/>
+    <w:multiLevelType w:val="hybridMultilevel"/>
+    <w:tmpl w:val="D5D62276"/>
+    <w:lvl w:ilvl="0" w:tplc="6A4C7E68">
+      <w:numFmt w:val="bullet"/>
+      <w:lvlText w:val="-"/>
+      <w:lvlJc w:val="left"/>
+      <w:pPr>
+        <w:ind w:left="1080" w:hanging="360"/>
+      </w:pPr>
+      <w:rPr>
+        <w:rFonts w:ascii="Calibri" w:eastAsiaTheme="minorHAnsi" w:hAnsi="Calibri" w:cs="Calibri" w:hint="default"/>
+      </w:rPr>
+    </w:lvl>
+    <w:lvl w:ilvl="1" w:tplc="08090003" w:tentative="1">
+      <w:start w:val="1"/>
+      <w:numFmt w:val="bullet"/>
+      <w:lvlText w:val="o"/>
+      <w:lvlJc w:val="left"/>
+      <w:pPr>
+        <w:ind w:left="1800" w:hanging="360"/>
+      </w:pPr>
+      <w:rPr>
+        <w:rFonts w:ascii="Courier New" w:hAnsi="Courier New" w:cs="Courier New" w:hint="default"/>
+      </w:rPr>
+    </w:lvl>
+    <w:lvl w:ilvl="2" w:tplc="08090005" w:tentative="1">
+      <w:start w:val="1"/>
+      <w:numFmt w:val="bullet"/>
+      <w:lvlText w:val=""/>
+      <w:lvlJc w:val="left"/>
+      <w:pPr>
+        <w:ind w:left="2520" w:hanging="360"/>
+      </w:pPr>
+      <w:rPr>
+        <w:rFonts w:ascii="Wingdings" w:hAnsi="Wingdings" w:hint="default"/>
+      </w:rPr>
+    </w:lvl>
+    <w:lvl w:ilvl="3" w:tplc="08090001" w:tentative="1">
+      <w:start w:val="1"/>
+      <w:numFmt w:val="bullet"/>
+      <w:lvlText w:val=""/>
+      <w:lvlJc w:val="left"/>
+      <w:pPr>
+        <w:ind w:left="3240" w:hanging="360"/>
+      </w:pPr>
+      <w:rPr>
+        <w:rFonts w:ascii="Symbol" w:hAnsi="Symbol" w:hint="default"/>
+      </w:rPr>
+    </w:lvl>
+    <w:lvl w:ilvl="4" w:tplc="08090003" w:tentative="1">
+      <w:start w:val="1"/>
+      <w:numFmt w:val="bullet"/>
+      <w:lvlText w:val="o"/>
+      <w:lvlJc w:val="left"/>
+      <w:pPr>
+        <w:ind w:left="3960" w:hanging="360"/>
+      </w:pPr>
+      <w:rPr>
+        <w:rFonts w:ascii="Courier New" w:hAnsi="Courier New" w:cs="Courier New" w:hint="default"/>
+      </w:rPr>
+    </w:lvl>
+    <w:lvl w:ilvl="5" w:tplc="08090005" w:tentative="1">
+      <w:start w:val="1"/>
+      <w:numFmt w:val="bullet"/>
+      <w:lvlText w:val=""/>
+      <w:lvlJc w:val="left"/>
+      <w:pPr>
+        <w:ind w:left="4680" w:hanging="360"/>
+      </w:pPr>
+      <w:rPr>
+        <w:rFonts w:ascii="Wingdings" w:hAnsi="Wingdings" w:hint="default"/>
+      </w:rPr>
+    </w:lvl>
+    <w:lvl w:ilvl="6" w:tplc="08090001" w:tentative="1">
+      <w:start w:val="1"/>
+      <w:numFmt w:val="bullet"/>
+      <w:lvlText w:val=""/>
+      <w:lvlJc w:val="left"/>
+      <w:pPr>
+        <w:ind w:left="5400" w:hanging="360"/>
+      </w:pPr>
+      <w:rPr>
+        <w:rFonts w:ascii="Symbol" w:hAnsi="Symbol" w:hint="default"/>
+      </w:rPr>
+    </w:lvl>
+    <w:lvl w:ilvl="7" w:tplc="08090003" w:tentative="1">
+      <w:start w:val="1"/>
+      <w:numFmt w:val="bullet"/>
+      <w:lvlText w:val="o"/>
+      <w:lvlJc w:val="left"/>
+      <w:pPr>
+        <w:ind w:left="6120" w:hanging="360"/>
+      </w:pPr>
+      <w:rPr>
+        <w:rFonts w:ascii="Courier New" w:hAnsi="Courier New" w:cs="Courier New" w:hint="default"/>
+      </w:rPr>
+    </w:lvl>
+    <w:lvl w:ilvl="8" w:tplc="08090005" w:tentative="1">
+      <w:start w:val="1"/>
+      <w:numFmt w:val="bullet"/>
+      <w:lvlText w:val=""/>
+      <w:lvlJc w:val="left"/>
+      <w:pPr>
+        <w:ind w:left="6840" w:hanging="360"/>
+      </w:pPr>
+      <w:rPr>
+        <w:rFonts w:ascii="Wingdings" w:hAnsi="Wingdings" w:hint="default"/>
+      </w:rPr>
+    </w:lvl>
+  </w:abstractNum>
+  <w:abstractNum w:abstractNumId="1" w15:restartNumberingAfterBreak="0">
+    <w:nsid w:val="1A055AA3"/>
+    <w:multiLevelType w:val="hybridMultilevel"/>
+    <w:tmpl w:val="9410D8D6"/>
+    <w:lvl w:ilvl="0" w:tplc="94089CF2">
+      <w:numFmt w:val="bullet"/>
+      <w:lvlText w:val="-"/>
+      <w:lvlJc w:val="left"/>
+      <w:pPr>
+        <w:ind w:left="1080" w:hanging="360"/>
+      </w:pPr>
+      <w:rPr>
+        <w:rFonts w:ascii="Calibri" w:eastAsiaTheme="minorHAnsi" w:hAnsi="Calibri" w:cs="Calibri" w:hint="default"/>
+      </w:rPr>
+    </w:lvl>
+    <w:lvl w:ilvl="1" w:tplc="08090003" w:tentative="1">
+      <w:start w:val="1"/>
+      <w:numFmt w:val="bullet"/>
+      <w:lvlText w:val="o"/>
+      <w:lvlJc w:val="left"/>
+      <w:pPr>
+        <w:ind w:left="1800" w:hanging="360"/>
+      </w:pPr>
+      <w:rPr>
+        <w:rFonts w:ascii="Courier New" w:hAnsi="Courier New" w:cs="Courier New" w:hint="default"/>
+      </w:rPr>
+    </w:lvl>
+    <w:lvl w:ilvl="2" w:tplc="08090005" w:tentative="1">
+      <w:start w:val="1"/>
+      <w:numFmt w:val="bullet"/>
+      <w:lvlText w:val=""/>
+      <w:lvlJc w:val="left"/>
+      <w:pPr>
+        <w:ind w:left="2520" w:hanging="360"/>
+      </w:pPr>
+      <w:rPr>
+        <w:rFonts w:ascii="Wingdings" w:hAnsi="Wingdings" w:hint="default"/>
+      </w:rPr>
+    </w:lvl>
+    <w:lvl w:ilvl="3" w:tplc="08090001" w:tentative="1">
+      <w:start w:val="1"/>
+      <w:numFmt w:val="bullet"/>
+      <w:lvlText w:val=""/>
+      <w:lvlJc w:val="left"/>
+      <w:pPr>
+        <w:ind w:left="3240" w:hanging="360"/>
+      </w:pPr>
+      <w:rPr>
+        <w:rFonts w:ascii="Symbol" w:hAnsi="Symbol" w:hint="default"/>
+      </w:rPr>
+    </w:lvl>
+    <w:lvl w:ilvl="4" w:tplc="08090003" w:tentative="1">
+      <w:start w:val="1"/>
+      <w:numFmt w:val="bullet"/>
+      <w:lvlText w:val="o"/>
+      <w:lvlJc w:val="left"/>
+      <w:pPr>
+        <w:ind w:left="3960" w:hanging="360"/>
+      </w:pPr>
+      <w:rPr>
+        <w:rFonts w:ascii="Courier New" w:hAnsi="Courier New" w:cs="Courier New" w:hint="default"/>
+      </w:rPr>
+    </w:lvl>
+    <w:lvl w:ilvl="5" w:tplc="08090005" w:tentative="1">
+      <w:start w:val="1"/>
+      <w:numFmt w:val="bullet"/>
+      <w:lvlText w:val=""/>
+      <w:lvlJc w:val="left"/>
+      <w:pPr>
+        <w:ind w:left="4680" w:hanging="360"/>
+      </w:pPr>
+      <w:rPr>
+        <w:rFonts w:ascii="Wingdings" w:hAnsi="Wingdings" w:hint="default"/>
+      </w:rPr>
+    </w:lvl>
+    <w:lvl w:ilvl="6" w:tplc="08090001" w:tentative="1">
+      <w:start w:val="1"/>
+      <w:numFmt w:val="bullet"/>
+      <w:lvlText w:val=""/>
+      <w:lvlJc w:val="left"/>
+      <w:pPr>
+        <w:ind w:left="5400" w:hanging="360"/>
+      </w:pPr>
+      <w:rPr>
+        <w:rFonts w:ascii="Symbol" w:hAnsi="Symbol" w:hint="default"/>
+      </w:rPr>
+    </w:lvl>
+    <w:lvl w:ilvl="7" w:tplc="08090003" w:tentative="1">
+      <w:start w:val="1"/>
+      <w:numFmt w:val="bullet"/>
+      <w:lvlText w:val="o"/>
+      <w:lvlJc w:val="left"/>
+      <w:pPr>
+        <w:ind w:left="6120" w:hanging="360"/>
+      </w:pPr>
+      <w:rPr>
+        <w:rFonts w:ascii="Courier New" w:hAnsi="Courier New" w:cs="Courier New" w:hint="default"/>
+      </w:rPr>
+    </w:lvl>
+    <w:lvl w:ilvl="8" w:tplc="08090005" w:tentative="1">
+      <w:start w:val="1"/>
+      <w:numFmt w:val="bullet"/>
+      <w:lvlText w:val=""/>
+      <w:lvlJc w:val="left"/>
+      <w:pPr>
+        <w:ind w:left="6840" w:hanging="360"/>
+      </w:pPr>
+      <w:rPr>
+        <w:rFonts w:ascii="Wingdings" w:hAnsi="Wingdings" w:hint="default"/>
+      </w:rPr>
+    </w:lvl>
+  </w:abstractNum>
+  <w:abstractNum w:abstractNumId="2" w15:restartNumberingAfterBreak="0">
+    <w:nsid w:val="24615FF6"/>
+    <w:multiLevelType w:val="hybridMultilevel"/>
+    <w:tmpl w:val="690A36B4"/>
+    <w:lvl w:ilvl="0" w:tplc="E102B326">
+      <w:numFmt w:val="bullet"/>
+      <w:lvlText w:val="-"/>
+      <w:lvlJc w:val="left"/>
+      <w:pPr>
+        <w:ind w:left="1080" w:hanging="360"/>
+      </w:pPr>
+      <w:rPr>
+        <w:rFonts w:ascii="Calibri" w:eastAsiaTheme="minorHAnsi" w:hAnsi="Calibri" w:cs="Calibri" w:hint="default"/>
+        <w:b w:val="0"/>
+      </w:rPr>
+    </w:lvl>
+    <w:lvl w:ilvl="1" w:tplc="08090003" w:tentative="1">
+      <w:start w:val="1"/>
+      <w:numFmt w:val="bullet"/>
+      <w:lvlText w:val="o"/>
+      <w:lvlJc w:val="left"/>
+      <w:pPr>
+        <w:ind w:left="1800" w:hanging="360"/>
+      </w:pPr>
+      <w:rPr>
+        <w:rFonts w:ascii="Courier New" w:hAnsi="Courier New" w:cs="Courier New" w:hint="default"/>
+      </w:rPr>
+    </w:lvl>
+    <w:lvl w:ilvl="2" w:tplc="08090005" w:tentative="1">
+      <w:start w:val="1"/>
+      <w:numFmt w:val="bullet"/>
+      <w:lvlText w:val=""/>
+      <w:lvlJc w:val="left"/>
+      <w:pPr>
+        <w:ind w:left="2520" w:hanging="360"/>
+      </w:pPr>
+      <w:rPr>
+        <w:rFonts w:ascii="Wingdings" w:hAnsi="Wingdings" w:hint="default"/>
+      </w:rPr>
+    </w:lvl>
+    <w:lvl w:ilvl="3" w:tplc="08090001" w:tentative="1">
+      <w:start w:val="1"/>
+      <w:numFmt w:val="bullet"/>
+      <w:lvlText w:val=""/>
+      <w:lvlJc w:val="left"/>
+      <w:pPr>
+        <w:ind w:left="3240" w:hanging="360"/>
+      </w:pPr>
+      <w:rPr>
+        <w:rFonts w:ascii="Symbol" w:hAnsi="Symbol" w:hint="default"/>
+      </w:rPr>
+    </w:lvl>
+    <w:lvl w:ilvl="4" w:tplc="08090003" w:tentative="1">
+      <w:start w:val="1"/>
+      <w:numFmt w:val="bullet"/>
+      <w:lvlText w:val="o"/>
+      <w:lvlJc w:val="left"/>
+      <w:pPr>
+        <w:ind w:left="3960" w:hanging="360"/>
+      </w:pPr>
+      <w:rPr>
+        <w:rFonts w:ascii="Courier New" w:hAnsi="Courier New" w:cs="Courier New" w:hint="default"/>
+      </w:rPr>
+    </w:lvl>
+    <w:lvl w:ilvl="5" w:tplc="08090005" w:tentative="1">
+      <w:start w:val="1"/>
+      <w:numFmt w:val="bullet"/>
+      <w:lvlText w:val=""/>
+      <w:lvlJc w:val="left"/>
+      <w:pPr>
+        <w:ind w:left="4680" w:hanging="360"/>
+      </w:pPr>
+      <w:rPr>
+        <w:rFonts w:ascii="Wingdings" w:hAnsi="Wingdings" w:hint="default"/>
+      </w:rPr>
+    </w:lvl>
+    <w:lvl w:ilvl="6" w:tplc="08090001" w:tentative="1">
+      <w:start w:val="1"/>
+      <w:numFmt w:val="bullet"/>
+      <w:lvlText w:val=""/>
+      <w:lvlJc w:val="left"/>
+      <w:pPr>
+        <w:ind w:left="5400" w:hanging="360"/>
+      </w:pPr>
+      <w:rPr>
+        <w:rFonts w:ascii="Symbol" w:hAnsi="Symbol" w:hint="default"/>
+      </w:rPr>
+    </w:lvl>
+    <w:lvl w:ilvl="7" w:tplc="08090003" w:tentative="1">
+      <w:start w:val="1"/>
+      <w:numFmt w:val="bullet"/>
+      <w:lvlText w:val="o"/>
+      <w:lvlJc w:val="left"/>
+      <w:pPr>
+        <w:ind w:left="6120" w:hanging="360"/>
+      </w:pPr>
+      <w:rPr>
+        <w:rFonts w:ascii="Courier New" w:hAnsi="Courier New" w:cs="Courier New" w:hint="default"/>
+      </w:rPr>
+    </w:lvl>
+    <w:lvl w:ilvl="8" w:tplc="08090005" w:tentative="1">
+      <w:start w:val="1"/>
+      <w:numFmt w:val="bullet"/>
+      <w:lvlText w:val=""/>
+      <w:lvlJc w:val="left"/>
+      <w:pPr>
+        <w:ind w:left="6840" w:hanging="360"/>
+      </w:pPr>
+      <w:rPr>
+        <w:rFonts w:ascii="Wingdings" w:hAnsi="Wingdings" w:hint="default"/>
+      </w:rPr>
+    </w:lvl>
+  </w:abstractNum>
+  <w:abstractNum w:abstractNumId="3" w15:restartNumberingAfterBreak="0">
     <w:nsid w:val="274C37BC"/>
     <w:multiLevelType w:val="hybridMultilevel"/>
     <w:tmpl w:val="6E6E0C9C"/>
@@ -5299,11 +6177,235 @@
       </w:rPr>
     </w:lvl>
   </w:abstractNum>
-  <w:abstractNum w:abstractNumId="1">
-    <w:nsid w:val="4871521B"/>
+  <w:abstractNum w:abstractNumId="4" w15:restartNumberingAfterBreak="0">
+    <w:nsid w:val="337E1D28"/>
     <w:multiLevelType w:val="hybridMultilevel"/>
-    <w:tmpl w:val="7B840A0E"/>
-    <w:lvl w:ilvl="0" w:tplc="17AEB762">
+    <w:tmpl w:val="271A81B4"/>
+    <w:lvl w:ilvl="0" w:tplc="9080F944">
+      <w:numFmt w:val="bullet"/>
+      <w:lvlText w:val="-"/>
+      <w:lvlJc w:val="left"/>
+      <w:pPr>
+        <w:ind w:left="1080" w:hanging="360"/>
+      </w:pPr>
+      <w:rPr>
+        <w:rFonts w:ascii="Calibri" w:eastAsiaTheme="minorHAnsi" w:hAnsi="Calibri" w:cs="Calibri" w:hint="default"/>
+      </w:rPr>
+    </w:lvl>
+    <w:lvl w:ilvl="1" w:tplc="08090003" w:tentative="1">
+      <w:start w:val="1"/>
+      <w:numFmt w:val="bullet"/>
+      <w:lvlText w:val="o"/>
+      <w:lvlJc w:val="left"/>
+      <w:pPr>
+        <w:ind w:left="1800" w:hanging="360"/>
+      </w:pPr>
+      <w:rPr>
+        <w:rFonts w:ascii="Courier New" w:hAnsi="Courier New" w:cs="Courier New" w:hint="default"/>
+      </w:rPr>
+    </w:lvl>
+    <w:lvl w:ilvl="2" w:tplc="08090005" w:tentative="1">
+      <w:start w:val="1"/>
+      <w:numFmt w:val="bullet"/>
+      <w:lvlText w:val=""/>
+      <w:lvlJc w:val="left"/>
+      <w:pPr>
+        <w:ind w:left="2520" w:hanging="360"/>
+      </w:pPr>
+      <w:rPr>
+        <w:rFonts w:ascii="Wingdings" w:hAnsi="Wingdings" w:hint="default"/>
+      </w:rPr>
+    </w:lvl>
+    <w:lvl w:ilvl="3" w:tplc="08090001" w:tentative="1">
+      <w:start w:val="1"/>
+      <w:numFmt w:val="bullet"/>
+      <w:lvlText w:val=""/>
+      <w:lvlJc w:val="left"/>
+      <w:pPr>
+        <w:ind w:left="3240" w:hanging="360"/>
+      </w:pPr>
+      <w:rPr>
+        <w:rFonts w:ascii="Symbol" w:hAnsi="Symbol" w:hint="default"/>
+      </w:rPr>
+    </w:lvl>
+    <w:lvl w:ilvl="4" w:tplc="08090003" w:tentative="1">
+      <w:start w:val="1"/>
+      <w:numFmt w:val="bullet"/>
+      <w:lvlText w:val="o"/>
+      <w:lvlJc w:val="left"/>
+      <w:pPr>
+        <w:ind w:left="3960" w:hanging="360"/>
+      </w:pPr>
+      <w:rPr>
+        <w:rFonts w:ascii="Courier New" w:hAnsi="Courier New" w:cs="Courier New" w:hint="default"/>
+      </w:rPr>
+    </w:lvl>
+    <w:lvl w:ilvl="5" w:tplc="08090005" w:tentative="1">
+      <w:start w:val="1"/>
+      <w:numFmt w:val="bullet"/>
+      <w:lvlText w:val=""/>
+      <w:lvlJc w:val="left"/>
+      <w:pPr>
+        <w:ind w:left="4680" w:hanging="360"/>
+      </w:pPr>
+      <w:rPr>
+        <w:rFonts w:ascii="Wingdings" w:hAnsi="Wingdings" w:hint="default"/>
+      </w:rPr>
+    </w:lvl>
+    <w:lvl w:ilvl="6" w:tplc="08090001" w:tentative="1">
+      <w:start w:val="1"/>
+      <w:numFmt w:val="bullet"/>
+      <w:lvlText w:val=""/>
+      <w:lvlJc w:val="left"/>
+      <w:pPr>
+        <w:ind w:left="5400" w:hanging="360"/>
+      </w:pPr>
+      <w:rPr>
+        <w:rFonts w:ascii="Symbol" w:hAnsi="Symbol" w:hint="default"/>
+      </w:rPr>
+    </w:lvl>
+    <w:lvl w:ilvl="7" w:tplc="08090003" w:tentative="1">
+      <w:start w:val="1"/>
+      <w:numFmt w:val="bullet"/>
+      <w:lvlText w:val="o"/>
+      <w:lvlJc w:val="left"/>
+      <w:pPr>
+        <w:ind w:left="6120" w:hanging="360"/>
+      </w:pPr>
+      <w:rPr>
+        <w:rFonts w:ascii="Courier New" w:hAnsi="Courier New" w:cs="Courier New" w:hint="default"/>
+      </w:rPr>
+    </w:lvl>
+    <w:lvl w:ilvl="8" w:tplc="08090005" w:tentative="1">
+      <w:start w:val="1"/>
+      <w:numFmt w:val="bullet"/>
+      <w:lvlText w:val=""/>
+      <w:lvlJc w:val="left"/>
+      <w:pPr>
+        <w:ind w:left="6840" w:hanging="360"/>
+      </w:pPr>
+      <w:rPr>
+        <w:rFonts w:ascii="Wingdings" w:hAnsi="Wingdings" w:hint="default"/>
+      </w:rPr>
+    </w:lvl>
+  </w:abstractNum>
+  <w:abstractNum w:abstractNumId="5" w15:restartNumberingAfterBreak="0">
+    <w:nsid w:val="406076AC"/>
+    <w:multiLevelType w:val="hybridMultilevel"/>
+    <w:tmpl w:val="AB6CFEF2"/>
+    <w:lvl w:ilvl="0" w:tplc="88FEF9E0">
+      <w:numFmt w:val="bullet"/>
+      <w:lvlText w:val="-"/>
+      <w:lvlJc w:val="left"/>
+      <w:pPr>
+        <w:ind w:left="1080" w:hanging="360"/>
+      </w:pPr>
+      <w:rPr>
+        <w:rFonts w:ascii="Calibri" w:eastAsiaTheme="minorHAnsi" w:hAnsi="Calibri" w:cs="Calibri" w:hint="default"/>
+      </w:rPr>
+    </w:lvl>
+    <w:lvl w:ilvl="1" w:tplc="08090003" w:tentative="1">
+      <w:start w:val="1"/>
+      <w:numFmt w:val="bullet"/>
+      <w:lvlText w:val="o"/>
+      <w:lvlJc w:val="left"/>
+      <w:pPr>
+        <w:ind w:left="1800" w:hanging="360"/>
+      </w:pPr>
+      <w:rPr>
+        <w:rFonts w:ascii="Courier New" w:hAnsi="Courier New" w:cs="Courier New" w:hint="default"/>
+      </w:rPr>
+    </w:lvl>
+    <w:lvl w:ilvl="2" w:tplc="08090005" w:tentative="1">
+      <w:start w:val="1"/>
+      <w:numFmt w:val="bullet"/>
+      <w:lvlText w:val=""/>
+      <w:lvlJc w:val="left"/>
+      <w:pPr>
+        <w:ind w:left="2520" w:hanging="360"/>
+      </w:pPr>
+      <w:rPr>
+        <w:rFonts w:ascii="Wingdings" w:hAnsi="Wingdings" w:hint="default"/>
+      </w:rPr>
+    </w:lvl>
+    <w:lvl w:ilvl="3" w:tplc="08090001" w:tentative="1">
+      <w:start w:val="1"/>
+      <w:numFmt w:val="bullet"/>
+      <w:lvlText w:val=""/>
+      <w:lvlJc w:val="left"/>
+      <w:pPr>
+        <w:ind w:left="3240" w:hanging="360"/>
+      </w:pPr>
+      <w:rPr>
+        <w:rFonts w:ascii="Symbol" w:hAnsi="Symbol" w:hint="default"/>
+      </w:rPr>
+    </w:lvl>
+    <w:lvl w:ilvl="4" w:tplc="08090003" w:tentative="1">
+      <w:start w:val="1"/>
+      <w:numFmt w:val="bullet"/>
+      <w:lvlText w:val="o"/>
+      <w:lvlJc w:val="left"/>
+      <w:pPr>
+        <w:ind w:left="3960" w:hanging="360"/>
+      </w:pPr>
+      <w:rPr>
+        <w:rFonts w:ascii="Courier New" w:hAnsi="Courier New" w:cs="Courier New" w:hint="default"/>
+      </w:rPr>
+    </w:lvl>
+    <w:lvl w:ilvl="5" w:tplc="08090005" w:tentative="1">
+      <w:start w:val="1"/>
+      <w:numFmt w:val="bullet"/>
+      <w:lvlText w:val=""/>
+      <w:lvlJc w:val="left"/>
+      <w:pPr>
+        <w:ind w:left="4680" w:hanging="360"/>
+      </w:pPr>
+      <w:rPr>
+        <w:rFonts w:ascii="Wingdings" w:hAnsi="Wingdings" w:hint="default"/>
+      </w:rPr>
+    </w:lvl>
+    <w:lvl w:ilvl="6" w:tplc="08090001" w:tentative="1">
+      <w:start w:val="1"/>
+      <w:numFmt w:val="bullet"/>
+      <w:lvlText w:val=""/>
+      <w:lvlJc w:val="left"/>
+      <w:pPr>
+        <w:ind w:left="5400" w:hanging="360"/>
+      </w:pPr>
+      <w:rPr>
+        <w:rFonts w:ascii="Symbol" w:hAnsi="Symbol" w:hint="default"/>
+      </w:rPr>
+    </w:lvl>
+    <w:lvl w:ilvl="7" w:tplc="08090003" w:tentative="1">
+      <w:start w:val="1"/>
+      <w:numFmt w:val="bullet"/>
+      <w:lvlText w:val="o"/>
+      <w:lvlJc w:val="left"/>
+      <w:pPr>
+        <w:ind w:left="6120" w:hanging="360"/>
+      </w:pPr>
+      <w:rPr>
+        <w:rFonts w:ascii="Courier New" w:hAnsi="Courier New" w:cs="Courier New" w:hint="default"/>
+      </w:rPr>
+    </w:lvl>
+    <w:lvl w:ilvl="8" w:tplc="08090005" w:tentative="1">
+      <w:start w:val="1"/>
+      <w:numFmt w:val="bullet"/>
+      <w:lvlText w:val=""/>
+      <w:lvlJc w:val="left"/>
+      <w:pPr>
+        <w:ind w:left="6840" w:hanging="360"/>
+      </w:pPr>
+      <w:rPr>
+        <w:rFonts w:ascii="Wingdings" w:hAnsi="Wingdings" w:hint="default"/>
+      </w:rPr>
+    </w:lvl>
+  </w:abstractNum>
+  <w:abstractNum w:abstractNumId="6" w15:restartNumberingAfterBreak="0">
+    <w:nsid w:val="40FD683B"/>
+    <w:multiLevelType w:val="hybridMultilevel"/>
+    <w:tmpl w:val="BAD4D282"/>
+    <w:lvl w:ilvl="0" w:tplc="0809000F">
       <w:start w:val="1"/>
       <w:numFmt w:val="decimal"/>
       <w:lvlText w:val="%1."/>
@@ -5311,11 +6413,8 @@
       <w:pPr>
         <w:ind w:left="720" w:hanging="360"/>
       </w:pPr>
-      <w:rPr>
-        <w:b/>
-      </w:rPr>
-    </w:lvl>
-    <w:lvl w:ilvl="1" w:tplc="241A0019">
+    </w:lvl>
+    <w:lvl w:ilvl="1" w:tplc="08090019" w:tentative="1">
       <w:start w:val="1"/>
       <w:numFmt w:val="lowerLetter"/>
       <w:lvlText w:val="%2."/>
@@ -5324,7 +6423,7 @@
         <w:ind w:left="1440" w:hanging="360"/>
       </w:pPr>
     </w:lvl>
-    <w:lvl w:ilvl="2" w:tplc="241A001B" w:tentative="1">
+    <w:lvl w:ilvl="2" w:tplc="0809001B" w:tentative="1">
       <w:start w:val="1"/>
       <w:numFmt w:val="lowerRoman"/>
       <w:lvlText w:val="%3."/>
@@ -5333,7 +6432,7 @@
         <w:ind w:left="2160" w:hanging="180"/>
       </w:pPr>
     </w:lvl>
-    <w:lvl w:ilvl="3" w:tplc="241A000F" w:tentative="1">
+    <w:lvl w:ilvl="3" w:tplc="0809000F" w:tentative="1">
       <w:start w:val="1"/>
       <w:numFmt w:val="decimal"/>
       <w:lvlText w:val="%4."/>
@@ -5342,7 +6441,7 @@
         <w:ind w:left="2880" w:hanging="360"/>
       </w:pPr>
     </w:lvl>
-    <w:lvl w:ilvl="4" w:tplc="241A0019" w:tentative="1">
+    <w:lvl w:ilvl="4" w:tplc="08090019" w:tentative="1">
       <w:start w:val="1"/>
       <w:numFmt w:val="lowerLetter"/>
       <w:lvlText w:val="%5."/>
@@ -5351,7 +6450,7 @@
         <w:ind w:left="3600" w:hanging="360"/>
       </w:pPr>
     </w:lvl>
-    <w:lvl w:ilvl="5" w:tplc="241A001B" w:tentative="1">
+    <w:lvl w:ilvl="5" w:tplc="0809001B" w:tentative="1">
       <w:start w:val="1"/>
       <w:numFmt w:val="lowerRoman"/>
       <w:lvlText w:val="%6."/>
@@ -5360,7 +6459,7 @@
         <w:ind w:left="4320" w:hanging="180"/>
       </w:pPr>
     </w:lvl>
-    <w:lvl w:ilvl="6" w:tplc="241A000F" w:tentative="1">
+    <w:lvl w:ilvl="6" w:tplc="0809000F" w:tentative="1">
       <w:start w:val="1"/>
       <w:numFmt w:val="decimal"/>
       <w:lvlText w:val="%7."/>
@@ -5369,7 +6468,7 @@
         <w:ind w:left="5040" w:hanging="360"/>
       </w:pPr>
     </w:lvl>
-    <w:lvl w:ilvl="7" w:tplc="241A0019" w:tentative="1">
+    <w:lvl w:ilvl="7" w:tplc="08090019" w:tentative="1">
       <w:start w:val="1"/>
       <w:numFmt w:val="lowerLetter"/>
       <w:lvlText w:val="%8."/>
@@ -5378,7 +6477,7 @@
         <w:ind w:left="5760" w:hanging="360"/>
       </w:pPr>
     </w:lvl>
-    <w:lvl w:ilvl="8" w:tplc="241A001B" w:tentative="1">
+    <w:lvl w:ilvl="8" w:tplc="0809001B" w:tentative="1">
       <w:start w:val="1"/>
       <w:numFmt w:val="lowerRoman"/>
       <w:lvlText w:val="%9."/>
@@ -5388,7 +6487,941 @@
       </w:pPr>
     </w:lvl>
   </w:abstractNum>
-  <w:abstractNum w:abstractNumId="2">
+  <w:abstractNum w:abstractNumId="7" w15:restartNumberingAfterBreak="0">
+    <w:nsid w:val="48495DEA"/>
+    <w:multiLevelType w:val="hybridMultilevel"/>
+    <w:tmpl w:val="6F2EBEDA"/>
+    <w:lvl w:ilvl="0" w:tplc="C7546216">
+      <w:numFmt w:val="bullet"/>
+      <w:lvlText w:val="-"/>
+      <w:lvlJc w:val="left"/>
+      <w:pPr>
+        <w:ind w:left="1080" w:hanging="360"/>
+      </w:pPr>
+      <w:rPr>
+        <w:rFonts w:ascii="Calibri" w:eastAsiaTheme="minorHAnsi" w:hAnsi="Calibri" w:cs="Calibri" w:hint="default"/>
+        <w:b/>
+      </w:rPr>
+    </w:lvl>
+    <w:lvl w:ilvl="1" w:tplc="08090003" w:tentative="1">
+      <w:start w:val="1"/>
+      <w:numFmt w:val="bullet"/>
+      <w:lvlText w:val="o"/>
+      <w:lvlJc w:val="left"/>
+      <w:pPr>
+        <w:ind w:left="1800" w:hanging="360"/>
+      </w:pPr>
+      <w:rPr>
+        <w:rFonts w:ascii="Courier New" w:hAnsi="Courier New" w:cs="Courier New" w:hint="default"/>
+      </w:rPr>
+    </w:lvl>
+    <w:lvl w:ilvl="2" w:tplc="08090005" w:tentative="1">
+      <w:start w:val="1"/>
+      <w:numFmt w:val="bullet"/>
+      <w:lvlText w:val=""/>
+      <w:lvlJc w:val="left"/>
+      <w:pPr>
+        <w:ind w:left="2520" w:hanging="360"/>
+      </w:pPr>
+      <w:rPr>
+        <w:rFonts w:ascii="Wingdings" w:hAnsi="Wingdings" w:hint="default"/>
+      </w:rPr>
+    </w:lvl>
+    <w:lvl w:ilvl="3" w:tplc="08090001" w:tentative="1">
+      <w:start w:val="1"/>
+      <w:numFmt w:val="bullet"/>
+      <w:lvlText w:val=""/>
+      <w:lvlJc w:val="left"/>
+      <w:pPr>
+        <w:ind w:left="3240" w:hanging="360"/>
+      </w:pPr>
+      <w:rPr>
+        <w:rFonts w:ascii="Symbol" w:hAnsi="Symbol" w:hint="default"/>
+      </w:rPr>
+    </w:lvl>
+    <w:lvl w:ilvl="4" w:tplc="08090003" w:tentative="1">
+      <w:start w:val="1"/>
+      <w:numFmt w:val="bullet"/>
+      <w:lvlText w:val="o"/>
+      <w:lvlJc w:val="left"/>
+      <w:pPr>
+        <w:ind w:left="3960" w:hanging="360"/>
+      </w:pPr>
+      <w:rPr>
+        <w:rFonts w:ascii="Courier New" w:hAnsi="Courier New" w:cs="Courier New" w:hint="default"/>
+      </w:rPr>
+    </w:lvl>
+    <w:lvl w:ilvl="5" w:tplc="08090005" w:tentative="1">
+      <w:start w:val="1"/>
+      <w:numFmt w:val="bullet"/>
+      <w:lvlText w:val=""/>
+      <w:lvlJc w:val="left"/>
+      <w:pPr>
+        <w:ind w:left="4680" w:hanging="360"/>
+      </w:pPr>
+      <w:rPr>
+        <w:rFonts w:ascii="Wingdings" w:hAnsi="Wingdings" w:hint="default"/>
+      </w:rPr>
+    </w:lvl>
+    <w:lvl w:ilvl="6" w:tplc="08090001" w:tentative="1">
+      <w:start w:val="1"/>
+      <w:numFmt w:val="bullet"/>
+      <w:lvlText w:val=""/>
+      <w:lvlJc w:val="left"/>
+      <w:pPr>
+        <w:ind w:left="5400" w:hanging="360"/>
+      </w:pPr>
+      <w:rPr>
+        <w:rFonts w:ascii="Symbol" w:hAnsi="Symbol" w:hint="default"/>
+      </w:rPr>
+    </w:lvl>
+    <w:lvl w:ilvl="7" w:tplc="08090003" w:tentative="1">
+      <w:start w:val="1"/>
+      <w:numFmt w:val="bullet"/>
+      <w:lvlText w:val="o"/>
+      <w:lvlJc w:val="left"/>
+      <w:pPr>
+        <w:ind w:left="6120" w:hanging="360"/>
+      </w:pPr>
+      <w:rPr>
+        <w:rFonts w:ascii="Courier New" w:hAnsi="Courier New" w:cs="Courier New" w:hint="default"/>
+      </w:rPr>
+    </w:lvl>
+    <w:lvl w:ilvl="8" w:tplc="08090005" w:tentative="1">
+      <w:start w:val="1"/>
+      <w:numFmt w:val="bullet"/>
+      <w:lvlText w:val=""/>
+      <w:lvlJc w:val="left"/>
+      <w:pPr>
+        <w:ind w:left="6840" w:hanging="360"/>
+      </w:pPr>
+      <w:rPr>
+        <w:rFonts w:ascii="Wingdings" w:hAnsi="Wingdings" w:hint="default"/>
+      </w:rPr>
+    </w:lvl>
+  </w:abstractNum>
+  <w:abstractNum w:abstractNumId="8" w15:restartNumberingAfterBreak="0">
+    <w:nsid w:val="4871521B"/>
+    <w:multiLevelType w:val="hybridMultilevel"/>
+    <w:tmpl w:val="9F54CC04"/>
+    <w:lvl w:ilvl="0" w:tplc="17AEB762">
+      <w:start w:val="1"/>
+      <w:numFmt w:val="decimal"/>
+      <w:lvlText w:val="%1."/>
+      <w:lvlJc w:val="left"/>
+      <w:pPr>
+        <w:ind w:left="720" w:hanging="360"/>
+      </w:pPr>
+      <w:rPr>
+        <w:b/>
+      </w:rPr>
+    </w:lvl>
+    <w:lvl w:ilvl="1" w:tplc="241A0019">
+      <w:start w:val="1"/>
+      <w:numFmt w:val="lowerLetter"/>
+      <w:lvlText w:val="%2."/>
+      <w:lvlJc w:val="left"/>
+      <w:pPr>
+        <w:ind w:left="1440" w:hanging="360"/>
+      </w:pPr>
+    </w:lvl>
+    <w:lvl w:ilvl="2" w:tplc="241A001B" w:tentative="1">
+      <w:start w:val="1"/>
+      <w:numFmt w:val="lowerRoman"/>
+      <w:lvlText w:val="%3."/>
+      <w:lvlJc w:val="right"/>
+      <w:pPr>
+        <w:ind w:left="2160" w:hanging="180"/>
+      </w:pPr>
+    </w:lvl>
+    <w:lvl w:ilvl="3" w:tplc="241A000F" w:tentative="1">
+      <w:start w:val="1"/>
+      <w:numFmt w:val="decimal"/>
+      <w:lvlText w:val="%4."/>
+      <w:lvlJc w:val="left"/>
+      <w:pPr>
+        <w:ind w:left="2880" w:hanging="360"/>
+      </w:pPr>
+    </w:lvl>
+    <w:lvl w:ilvl="4" w:tplc="241A0019" w:tentative="1">
+      <w:start w:val="1"/>
+      <w:numFmt w:val="lowerLetter"/>
+      <w:lvlText w:val="%5."/>
+      <w:lvlJc w:val="left"/>
+      <w:pPr>
+        <w:ind w:left="3600" w:hanging="360"/>
+      </w:pPr>
+    </w:lvl>
+    <w:lvl w:ilvl="5" w:tplc="241A001B" w:tentative="1">
+      <w:start w:val="1"/>
+      <w:numFmt w:val="lowerRoman"/>
+      <w:lvlText w:val="%6."/>
+      <w:lvlJc w:val="right"/>
+      <w:pPr>
+        <w:ind w:left="4320" w:hanging="180"/>
+      </w:pPr>
+    </w:lvl>
+    <w:lvl w:ilvl="6" w:tplc="241A000F" w:tentative="1">
+      <w:start w:val="1"/>
+      <w:numFmt w:val="decimal"/>
+      <w:lvlText w:val="%7."/>
+      <w:lvlJc w:val="left"/>
+      <w:pPr>
+        <w:ind w:left="5040" w:hanging="360"/>
+      </w:pPr>
+    </w:lvl>
+    <w:lvl w:ilvl="7" w:tplc="241A0019" w:tentative="1">
+      <w:start w:val="1"/>
+      <w:numFmt w:val="lowerLetter"/>
+      <w:lvlText w:val="%8."/>
+      <w:lvlJc w:val="left"/>
+      <w:pPr>
+        <w:ind w:left="5760" w:hanging="360"/>
+      </w:pPr>
+    </w:lvl>
+    <w:lvl w:ilvl="8" w:tplc="241A001B" w:tentative="1">
+      <w:start w:val="1"/>
+      <w:numFmt w:val="lowerRoman"/>
+      <w:lvlText w:val="%9."/>
+      <w:lvlJc w:val="right"/>
+      <w:pPr>
+        <w:ind w:left="6480" w:hanging="180"/>
+      </w:pPr>
+    </w:lvl>
+  </w:abstractNum>
+  <w:abstractNum w:abstractNumId="9" w15:restartNumberingAfterBreak="0">
+    <w:nsid w:val="4CD41B90"/>
+    <w:multiLevelType w:val="hybridMultilevel"/>
+    <w:tmpl w:val="885250F8"/>
+    <w:lvl w:ilvl="0" w:tplc="38C42B18">
+      <w:numFmt w:val="bullet"/>
+      <w:lvlText w:val="-"/>
+      <w:lvlJc w:val="left"/>
+      <w:pPr>
+        <w:ind w:left="1080" w:hanging="360"/>
+      </w:pPr>
+      <w:rPr>
+        <w:rFonts w:ascii="Calibri" w:eastAsiaTheme="minorHAnsi" w:hAnsi="Calibri" w:cs="Calibri" w:hint="default"/>
+      </w:rPr>
+    </w:lvl>
+    <w:lvl w:ilvl="1" w:tplc="08090003" w:tentative="1">
+      <w:start w:val="1"/>
+      <w:numFmt w:val="bullet"/>
+      <w:lvlText w:val="o"/>
+      <w:lvlJc w:val="left"/>
+      <w:pPr>
+        <w:ind w:left="1800" w:hanging="360"/>
+      </w:pPr>
+      <w:rPr>
+        <w:rFonts w:ascii="Courier New" w:hAnsi="Courier New" w:cs="Courier New" w:hint="default"/>
+      </w:rPr>
+    </w:lvl>
+    <w:lvl w:ilvl="2" w:tplc="08090005" w:tentative="1">
+      <w:start w:val="1"/>
+      <w:numFmt w:val="bullet"/>
+      <w:lvlText w:val=""/>
+      <w:lvlJc w:val="left"/>
+      <w:pPr>
+        <w:ind w:left="2520" w:hanging="360"/>
+      </w:pPr>
+      <w:rPr>
+        <w:rFonts w:ascii="Wingdings" w:hAnsi="Wingdings" w:hint="default"/>
+      </w:rPr>
+    </w:lvl>
+    <w:lvl w:ilvl="3" w:tplc="08090001" w:tentative="1">
+      <w:start w:val="1"/>
+      <w:numFmt w:val="bullet"/>
+      <w:lvlText w:val=""/>
+      <w:lvlJc w:val="left"/>
+      <w:pPr>
+        <w:ind w:left="3240" w:hanging="360"/>
+      </w:pPr>
+      <w:rPr>
+        <w:rFonts w:ascii="Symbol" w:hAnsi="Symbol" w:hint="default"/>
+      </w:rPr>
+    </w:lvl>
+    <w:lvl w:ilvl="4" w:tplc="08090003" w:tentative="1">
+      <w:start w:val="1"/>
+      <w:numFmt w:val="bullet"/>
+      <w:lvlText w:val="o"/>
+      <w:lvlJc w:val="left"/>
+      <w:pPr>
+        <w:ind w:left="3960" w:hanging="360"/>
+      </w:pPr>
+      <w:rPr>
+        <w:rFonts w:ascii="Courier New" w:hAnsi="Courier New" w:cs="Courier New" w:hint="default"/>
+      </w:rPr>
+    </w:lvl>
+    <w:lvl w:ilvl="5" w:tplc="08090005" w:tentative="1">
+      <w:start w:val="1"/>
+      <w:numFmt w:val="bullet"/>
+      <w:lvlText w:val=""/>
+      <w:lvlJc w:val="left"/>
+      <w:pPr>
+        <w:ind w:left="4680" w:hanging="360"/>
+      </w:pPr>
+      <w:rPr>
+        <w:rFonts w:ascii="Wingdings" w:hAnsi="Wingdings" w:hint="default"/>
+      </w:rPr>
+    </w:lvl>
+    <w:lvl w:ilvl="6" w:tplc="08090001" w:tentative="1">
+      <w:start w:val="1"/>
+      <w:numFmt w:val="bullet"/>
+      <w:lvlText w:val=""/>
+      <w:lvlJc w:val="left"/>
+      <w:pPr>
+        <w:ind w:left="5400" w:hanging="360"/>
+      </w:pPr>
+      <w:rPr>
+        <w:rFonts w:ascii="Symbol" w:hAnsi="Symbol" w:hint="default"/>
+      </w:rPr>
+    </w:lvl>
+    <w:lvl w:ilvl="7" w:tplc="08090003" w:tentative="1">
+      <w:start w:val="1"/>
+      <w:numFmt w:val="bullet"/>
+      <w:lvlText w:val="o"/>
+      <w:lvlJc w:val="left"/>
+      <w:pPr>
+        <w:ind w:left="6120" w:hanging="360"/>
+      </w:pPr>
+      <w:rPr>
+        <w:rFonts w:ascii="Courier New" w:hAnsi="Courier New" w:cs="Courier New" w:hint="default"/>
+      </w:rPr>
+    </w:lvl>
+    <w:lvl w:ilvl="8" w:tplc="08090005" w:tentative="1">
+      <w:start w:val="1"/>
+      <w:numFmt w:val="bullet"/>
+      <w:lvlText w:val=""/>
+      <w:lvlJc w:val="left"/>
+      <w:pPr>
+        <w:ind w:left="6840" w:hanging="360"/>
+      </w:pPr>
+      <w:rPr>
+        <w:rFonts w:ascii="Wingdings" w:hAnsi="Wingdings" w:hint="default"/>
+      </w:rPr>
+    </w:lvl>
+  </w:abstractNum>
+  <w:abstractNum w:abstractNumId="10" w15:restartNumberingAfterBreak="0">
+    <w:nsid w:val="50841F6B"/>
+    <w:multiLevelType w:val="hybridMultilevel"/>
+    <w:tmpl w:val="14929AD0"/>
+    <w:lvl w:ilvl="0" w:tplc="0809000F">
+      <w:start w:val="1"/>
+      <w:numFmt w:val="decimal"/>
+      <w:lvlText w:val="%1."/>
+      <w:lvlJc w:val="left"/>
+      <w:pPr>
+        <w:ind w:left="1440" w:hanging="360"/>
+      </w:pPr>
+    </w:lvl>
+    <w:lvl w:ilvl="1" w:tplc="08090019" w:tentative="1">
+      <w:start w:val="1"/>
+      <w:numFmt w:val="lowerLetter"/>
+      <w:lvlText w:val="%2."/>
+      <w:lvlJc w:val="left"/>
+      <w:pPr>
+        <w:ind w:left="2160" w:hanging="360"/>
+      </w:pPr>
+    </w:lvl>
+    <w:lvl w:ilvl="2" w:tplc="0809001B" w:tentative="1">
+      <w:start w:val="1"/>
+      <w:numFmt w:val="lowerRoman"/>
+      <w:lvlText w:val="%3."/>
+      <w:lvlJc w:val="right"/>
+      <w:pPr>
+        <w:ind w:left="2880" w:hanging="180"/>
+      </w:pPr>
+    </w:lvl>
+    <w:lvl w:ilvl="3" w:tplc="0809000F" w:tentative="1">
+      <w:start w:val="1"/>
+      <w:numFmt w:val="decimal"/>
+      <w:lvlText w:val="%4."/>
+      <w:lvlJc w:val="left"/>
+      <w:pPr>
+        <w:ind w:left="3600" w:hanging="360"/>
+      </w:pPr>
+    </w:lvl>
+    <w:lvl w:ilvl="4" w:tplc="08090019" w:tentative="1">
+      <w:start w:val="1"/>
+      <w:numFmt w:val="lowerLetter"/>
+      <w:lvlText w:val="%5."/>
+      <w:lvlJc w:val="left"/>
+      <w:pPr>
+        <w:ind w:left="4320" w:hanging="360"/>
+      </w:pPr>
+    </w:lvl>
+    <w:lvl w:ilvl="5" w:tplc="0809001B" w:tentative="1">
+      <w:start w:val="1"/>
+      <w:numFmt w:val="lowerRoman"/>
+      <w:lvlText w:val="%6."/>
+      <w:lvlJc w:val="right"/>
+      <w:pPr>
+        <w:ind w:left="5040" w:hanging="180"/>
+      </w:pPr>
+    </w:lvl>
+    <w:lvl w:ilvl="6" w:tplc="0809000F" w:tentative="1">
+      <w:start w:val="1"/>
+      <w:numFmt w:val="decimal"/>
+      <w:lvlText w:val="%7."/>
+      <w:lvlJc w:val="left"/>
+      <w:pPr>
+        <w:ind w:left="5760" w:hanging="360"/>
+      </w:pPr>
+    </w:lvl>
+    <w:lvl w:ilvl="7" w:tplc="08090019" w:tentative="1">
+      <w:start w:val="1"/>
+      <w:numFmt w:val="lowerLetter"/>
+      <w:lvlText w:val="%8."/>
+      <w:lvlJc w:val="left"/>
+      <w:pPr>
+        <w:ind w:left="6480" w:hanging="360"/>
+      </w:pPr>
+    </w:lvl>
+    <w:lvl w:ilvl="8" w:tplc="0809001B" w:tentative="1">
+      <w:start w:val="1"/>
+      <w:numFmt w:val="lowerRoman"/>
+      <w:lvlText w:val="%9."/>
+      <w:lvlJc w:val="right"/>
+      <w:pPr>
+        <w:ind w:left="7200" w:hanging="180"/>
+      </w:pPr>
+    </w:lvl>
+  </w:abstractNum>
+  <w:abstractNum w:abstractNumId="11" w15:restartNumberingAfterBreak="0">
+    <w:nsid w:val="60E62CDC"/>
+    <w:multiLevelType w:val="hybridMultilevel"/>
+    <w:tmpl w:val="5E9034C6"/>
+    <w:lvl w:ilvl="0" w:tplc="0809000F">
+      <w:start w:val="1"/>
+      <w:numFmt w:val="decimal"/>
+      <w:lvlText w:val="%1."/>
+      <w:lvlJc w:val="left"/>
+      <w:pPr>
+        <w:ind w:left="720" w:hanging="360"/>
+      </w:pPr>
+    </w:lvl>
+    <w:lvl w:ilvl="1" w:tplc="08090019" w:tentative="1">
+      <w:start w:val="1"/>
+      <w:numFmt w:val="lowerLetter"/>
+      <w:lvlText w:val="%2."/>
+      <w:lvlJc w:val="left"/>
+      <w:pPr>
+        <w:ind w:left="1440" w:hanging="360"/>
+      </w:pPr>
+    </w:lvl>
+    <w:lvl w:ilvl="2" w:tplc="0809001B" w:tentative="1">
+      <w:start w:val="1"/>
+      <w:numFmt w:val="lowerRoman"/>
+      <w:lvlText w:val="%3."/>
+      <w:lvlJc w:val="right"/>
+      <w:pPr>
+        <w:ind w:left="2160" w:hanging="180"/>
+      </w:pPr>
+    </w:lvl>
+    <w:lvl w:ilvl="3" w:tplc="0809000F" w:tentative="1">
+      <w:start w:val="1"/>
+      <w:numFmt w:val="decimal"/>
+      <w:lvlText w:val="%4."/>
+      <w:lvlJc w:val="left"/>
+      <w:pPr>
+        <w:ind w:left="2880" w:hanging="360"/>
+      </w:pPr>
+    </w:lvl>
+    <w:lvl w:ilvl="4" w:tplc="08090019" w:tentative="1">
+      <w:start w:val="1"/>
+      <w:numFmt w:val="lowerLetter"/>
+      <w:lvlText w:val="%5."/>
+      <w:lvlJc w:val="left"/>
+      <w:pPr>
+        <w:ind w:left="3600" w:hanging="360"/>
+      </w:pPr>
+    </w:lvl>
+    <w:lvl w:ilvl="5" w:tplc="0809001B" w:tentative="1">
+      <w:start w:val="1"/>
+      <w:numFmt w:val="lowerRoman"/>
+      <w:lvlText w:val="%6."/>
+      <w:lvlJc w:val="right"/>
+      <w:pPr>
+        <w:ind w:left="4320" w:hanging="180"/>
+      </w:pPr>
+    </w:lvl>
+    <w:lvl w:ilvl="6" w:tplc="0809000F" w:tentative="1">
+      <w:start w:val="1"/>
+      <w:numFmt w:val="decimal"/>
+      <w:lvlText w:val="%7."/>
+      <w:lvlJc w:val="left"/>
+      <w:pPr>
+        <w:ind w:left="5040" w:hanging="360"/>
+      </w:pPr>
+    </w:lvl>
+    <w:lvl w:ilvl="7" w:tplc="08090019" w:tentative="1">
+      <w:start w:val="1"/>
+      <w:numFmt w:val="lowerLetter"/>
+      <w:lvlText w:val="%8."/>
+      <w:lvlJc w:val="left"/>
+      <w:pPr>
+        <w:ind w:left="5760" w:hanging="360"/>
+      </w:pPr>
+    </w:lvl>
+    <w:lvl w:ilvl="8" w:tplc="0809001B" w:tentative="1">
+      <w:start w:val="1"/>
+      <w:numFmt w:val="lowerRoman"/>
+      <w:lvlText w:val="%9."/>
+      <w:lvlJc w:val="right"/>
+      <w:pPr>
+        <w:ind w:left="6480" w:hanging="180"/>
+      </w:pPr>
+    </w:lvl>
+  </w:abstractNum>
+  <w:abstractNum w:abstractNumId="12" w15:restartNumberingAfterBreak="0">
+    <w:nsid w:val="630759F4"/>
+    <w:multiLevelType w:val="hybridMultilevel"/>
+    <w:tmpl w:val="7EA61AE0"/>
+    <w:lvl w:ilvl="0" w:tplc="88106538">
+      <w:numFmt w:val="bullet"/>
+      <w:lvlText w:val="-"/>
+      <w:lvlJc w:val="left"/>
+      <w:pPr>
+        <w:ind w:left="1080" w:hanging="360"/>
+      </w:pPr>
+      <w:rPr>
+        <w:rFonts w:ascii="Calibri" w:eastAsiaTheme="minorHAnsi" w:hAnsi="Calibri" w:cs="Calibri" w:hint="default"/>
+      </w:rPr>
+    </w:lvl>
+    <w:lvl w:ilvl="1" w:tplc="08090003" w:tentative="1">
+      <w:start w:val="1"/>
+      <w:numFmt w:val="bullet"/>
+      <w:lvlText w:val="o"/>
+      <w:lvlJc w:val="left"/>
+      <w:pPr>
+        <w:ind w:left="1800" w:hanging="360"/>
+      </w:pPr>
+      <w:rPr>
+        <w:rFonts w:ascii="Courier New" w:hAnsi="Courier New" w:cs="Courier New" w:hint="default"/>
+      </w:rPr>
+    </w:lvl>
+    <w:lvl w:ilvl="2" w:tplc="08090005" w:tentative="1">
+      <w:start w:val="1"/>
+      <w:numFmt w:val="bullet"/>
+      <w:lvlText w:val=""/>
+      <w:lvlJc w:val="left"/>
+      <w:pPr>
+        <w:ind w:left="2520" w:hanging="360"/>
+      </w:pPr>
+      <w:rPr>
+        <w:rFonts w:ascii="Wingdings" w:hAnsi="Wingdings" w:hint="default"/>
+      </w:rPr>
+    </w:lvl>
+    <w:lvl w:ilvl="3" w:tplc="08090001" w:tentative="1">
+      <w:start w:val="1"/>
+      <w:numFmt w:val="bullet"/>
+      <w:lvlText w:val=""/>
+      <w:lvlJc w:val="left"/>
+      <w:pPr>
+        <w:ind w:left="3240" w:hanging="360"/>
+      </w:pPr>
+      <w:rPr>
+        <w:rFonts w:ascii="Symbol" w:hAnsi="Symbol" w:hint="default"/>
+      </w:rPr>
+    </w:lvl>
+    <w:lvl w:ilvl="4" w:tplc="08090003" w:tentative="1">
+      <w:start w:val="1"/>
+      <w:numFmt w:val="bullet"/>
+      <w:lvlText w:val="o"/>
+      <w:lvlJc w:val="left"/>
+      <w:pPr>
+        <w:ind w:left="3960" w:hanging="360"/>
+      </w:pPr>
+      <w:rPr>
+        <w:rFonts w:ascii="Courier New" w:hAnsi="Courier New" w:cs="Courier New" w:hint="default"/>
+      </w:rPr>
+    </w:lvl>
+    <w:lvl w:ilvl="5" w:tplc="08090005" w:tentative="1">
+      <w:start w:val="1"/>
+      <w:numFmt w:val="bullet"/>
+      <w:lvlText w:val=""/>
+      <w:lvlJc w:val="left"/>
+      <w:pPr>
+        <w:ind w:left="4680" w:hanging="360"/>
+      </w:pPr>
+      <w:rPr>
+        <w:rFonts w:ascii="Wingdings" w:hAnsi="Wingdings" w:hint="default"/>
+      </w:rPr>
+    </w:lvl>
+    <w:lvl w:ilvl="6" w:tplc="08090001" w:tentative="1">
+      <w:start w:val="1"/>
+      <w:numFmt w:val="bullet"/>
+      <w:lvlText w:val=""/>
+      <w:lvlJc w:val="left"/>
+      <w:pPr>
+        <w:ind w:left="5400" w:hanging="360"/>
+      </w:pPr>
+      <w:rPr>
+        <w:rFonts w:ascii="Symbol" w:hAnsi="Symbol" w:hint="default"/>
+      </w:rPr>
+    </w:lvl>
+    <w:lvl w:ilvl="7" w:tplc="08090003" w:tentative="1">
+      <w:start w:val="1"/>
+      <w:numFmt w:val="bullet"/>
+      <w:lvlText w:val="o"/>
+      <w:lvlJc w:val="left"/>
+      <w:pPr>
+        <w:ind w:left="6120" w:hanging="360"/>
+      </w:pPr>
+      <w:rPr>
+        <w:rFonts w:ascii="Courier New" w:hAnsi="Courier New" w:cs="Courier New" w:hint="default"/>
+      </w:rPr>
+    </w:lvl>
+    <w:lvl w:ilvl="8" w:tplc="08090005" w:tentative="1">
+      <w:start w:val="1"/>
+      <w:numFmt w:val="bullet"/>
+      <w:lvlText w:val=""/>
+      <w:lvlJc w:val="left"/>
+      <w:pPr>
+        <w:ind w:left="6840" w:hanging="360"/>
+      </w:pPr>
+      <w:rPr>
+        <w:rFonts w:ascii="Wingdings" w:hAnsi="Wingdings" w:hint="default"/>
+      </w:rPr>
+    </w:lvl>
+  </w:abstractNum>
+  <w:abstractNum w:abstractNumId="13" w15:restartNumberingAfterBreak="0">
+    <w:nsid w:val="63AB751A"/>
+    <w:multiLevelType w:val="hybridMultilevel"/>
+    <w:tmpl w:val="3BF45866"/>
+    <w:lvl w:ilvl="0" w:tplc="6EF664FA">
+      <w:numFmt w:val="bullet"/>
+      <w:lvlText w:val="-"/>
+      <w:lvlJc w:val="left"/>
+      <w:pPr>
+        <w:ind w:left="1080" w:hanging="360"/>
+      </w:pPr>
+      <w:rPr>
+        <w:rFonts w:ascii="Calibri" w:eastAsiaTheme="minorHAnsi" w:hAnsi="Calibri" w:cs="Calibri" w:hint="default"/>
+      </w:rPr>
+    </w:lvl>
+    <w:lvl w:ilvl="1" w:tplc="08090003" w:tentative="1">
+      <w:start w:val="1"/>
+      <w:numFmt w:val="bullet"/>
+      <w:lvlText w:val="o"/>
+      <w:lvlJc w:val="left"/>
+      <w:pPr>
+        <w:ind w:left="1800" w:hanging="360"/>
+      </w:pPr>
+      <w:rPr>
+        <w:rFonts w:ascii="Courier New" w:hAnsi="Courier New" w:cs="Courier New" w:hint="default"/>
+      </w:rPr>
+    </w:lvl>
+    <w:lvl w:ilvl="2" w:tplc="08090005" w:tentative="1">
+      <w:start w:val="1"/>
+      <w:numFmt w:val="bullet"/>
+      <w:lvlText w:val=""/>
+      <w:lvlJc w:val="left"/>
+      <w:pPr>
+        <w:ind w:left="2520" w:hanging="360"/>
+      </w:pPr>
+      <w:rPr>
+        <w:rFonts w:ascii="Wingdings" w:hAnsi="Wingdings" w:hint="default"/>
+      </w:rPr>
+    </w:lvl>
+    <w:lvl w:ilvl="3" w:tplc="08090001" w:tentative="1">
+      <w:start w:val="1"/>
+      <w:numFmt w:val="bullet"/>
+      <w:lvlText w:val=""/>
+      <w:lvlJc w:val="left"/>
+      <w:pPr>
+        <w:ind w:left="3240" w:hanging="360"/>
+      </w:pPr>
+      <w:rPr>
+        <w:rFonts w:ascii="Symbol" w:hAnsi="Symbol" w:hint="default"/>
+      </w:rPr>
+    </w:lvl>
+    <w:lvl w:ilvl="4" w:tplc="08090003" w:tentative="1">
+      <w:start w:val="1"/>
+      <w:numFmt w:val="bullet"/>
+      <w:lvlText w:val="o"/>
+      <w:lvlJc w:val="left"/>
+      <w:pPr>
+        <w:ind w:left="3960" w:hanging="360"/>
+      </w:pPr>
+      <w:rPr>
+        <w:rFonts w:ascii="Courier New" w:hAnsi="Courier New" w:cs="Courier New" w:hint="default"/>
+      </w:rPr>
+    </w:lvl>
+    <w:lvl w:ilvl="5" w:tplc="08090005" w:tentative="1">
+      <w:start w:val="1"/>
+      <w:numFmt w:val="bullet"/>
+      <w:lvlText w:val=""/>
+      <w:lvlJc w:val="left"/>
+      <w:pPr>
+        <w:ind w:left="4680" w:hanging="360"/>
+      </w:pPr>
+      <w:rPr>
+        <w:rFonts w:ascii="Wingdings" w:hAnsi="Wingdings" w:hint="default"/>
+      </w:rPr>
+    </w:lvl>
+    <w:lvl w:ilvl="6" w:tplc="08090001" w:tentative="1">
+      <w:start w:val="1"/>
+      <w:numFmt w:val="bullet"/>
+      <w:lvlText w:val=""/>
+      <w:lvlJc w:val="left"/>
+      <w:pPr>
+        <w:ind w:left="5400" w:hanging="360"/>
+      </w:pPr>
+      <w:rPr>
+        <w:rFonts w:ascii="Symbol" w:hAnsi="Symbol" w:hint="default"/>
+      </w:rPr>
+    </w:lvl>
+    <w:lvl w:ilvl="7" w:tplc="08090003" w:tentative="1">
+      <w:start w:val="1"/>
+      <w:numFmt w:val="bullet"/>
+      <w:lvlText w:val="o"/>
+      <w:lvlJc w:val="left"/>
+      <w:pPr>
+        <w:ind w:left="6120" w:hanging="360"/>
+      </w:pPr>
+      <w:rPr>
+        <w:rFonts w:ascii="Courier New" w:hAnsi="Courier New" w:cs="Courier New" w:hint="default"/>
+      </w:rPr>
+    </w:lvl>
+    <w:lvl w:ilvl="8" w:tplc="08090005" w:tentative="1">
+      <w:start w:val="1"/>
+      <w:numFmt w:val="bullet"/>
+      <w:lvlText w:val=""/>
+      <w:lvlJc w:val="left"/>
+      <w:pPr>
+        <w:ind w:left="6840" w:hanging="360"/>
+      </w:pPr>
+      <w:rPr>
+        <w:rFonts w:ascii="Wingdings" w:hAnsi="Wingdings" w:hint="default"/>
+      </w:rPr>
+    </w:lvl>
+  </w:abstractNum>
+  <w:abstractNum w:abstractNumId="14" w15:restartNumberingAfterBreak="0">
+    <w:nsid w:val="66FD3F1A"/>
+    <w:multiLevelType w:val="hybridMultilevel"/>
+    <w:tmpl w:val="EAF43DC6"/>
+    <w:lvl w:ilvl="0" w:tplc="5B227F66">
+      <w:numFmt w:val="bullet"/>
+      <w:lvlText w:val="-"/>
+      <w:lvlJc w:val="left"/>
+      <w:pPr>
+        <w:ind w:left="1080" w:hanging="360"/>
+      </w:pPr>
+      <w:rPr>
+        <w:rFonts w:ascii="Calibri" w:eastAsiaTheme="minorHAnsi" w:hAnsi="Calibri" w:cs="Calibri" w:hint="default"/>
+      </w:rPr>
+    </w:lvl>
+    <w:lvl w:ilvl="1" w:tplc="08090003" w:tentative="1">
+      <w:start w:val="1"/>
+      <w:numFmt w:val="bullet"/>
+      <w:lvlText w:val="o"/>
+      <w:lvlJc w:val="left"/>
+      <w:pPr>
+        <w:ind w:left="1800" w:hanging="360"/>
+      </w:pPr>
+      <w:rPr>
+        <w:rFonts w:ascii="Courier New" w:hAnsi="Courier New" w:cs="Courier New" w:hint="default"/>
+      </w:rPr>
+    </w:lvl>
+    <w:lvl w:ilvl="2" w:tplc="08090005" w:tentative="1">
+      <w:start w:val="1"/>
+      <w:numFmt w:val="bullet"/>
+      <w:lvlText w:val=""/>
+      <w:lvlJc w:val="left"/>
+      <w:pPr>
+        <w:ind w:left="2520" w:hanging="360"/>
+      </w:pPr>
+      <w:rPr>
+        <w:rFonts w:ascii="Wingdings" w:hAnsi="Wingdings" w:hint="default"/>
+      </w:rPr>
+    </w:lvl>
+    <w:lvl w:ilvl="3" w:tplc="08090001" w:tentative="1">
+      <w:start w:val="1"/>
+      <w:numFmt w:val="bullet"/>
+      <w:lvlText w:val=""/>
+      <w:lvlJc w:val="left"/>
+      <w:pPr>
+        <w:ind w:left="3240" w:hanging="360"/>
+      </w:pPr>
+      <w:rPr>
+        <w:rFonts w:ascii="Symbol" w:hAnsi="Symbol" w:hint="default"/>
+      </w:rPr>
+    </w:lvl>
+    <w:lvl w:ilvl="4" w:tplc="08090003" w:tentative="1">
+      <w:start w:val="1"/>
+      <w:numFmt w:val="bullet"/>
+      <w:lvlText w:val="o"/>
+      <w:lvlJc w:val="left"/>
+      <w:pPr>
+        <w:ind w:left="3960" w:hanging="360"/>
+      </w:pPr>
+      <w:rPr>
+        <w:rFonts w:ascii="Courier New" w:hAnsi="Courier New" w:cs="Courier New" w:hint="default"/>
+      </w:rPr>
+    </w:lvl>
+    <w:lvl w:ilvl="5" w:tplc="08090005" w:tentative="1">
+      <w:start w:val="1"/>
+      <w:numFmt w:val="bullet"/>
+      <w:lvlText w:val=""/>
+      <w:lvlJc w:val="left"/>
+      <w:pPr>
+        <w:ind w:left="4680" w:hanging="360"/>
+      </w:pPr>
+      <w:rPr>
+        <w:rFonts w:ascii="Wingdings" w:hAnsi="Wingdings" w:hint="default"/>
+      </w:rPr>
+    </w:lvl>
+    <w:lvl w:ilvl="6" w:tplc="08090001" w:tentative="1">
+      <w:start w:val="1"/>
+      <w:numFmt w:val="bullet"/>
+      <w:lvlText w:val=""/>
+      <w:lvlJc w:val="left"/>
+      <w:pPr>
+        <w:ind w:left="5400" w:hanging="360"/>
+      </w:pPr>
+      <w:rPr>
+        <w:rFonts w:ascii="Symbol" w:hAnsi="Symbol" w:hint="default"/>
+      </w:rPr>
+    </w:lvl>
+    <w:lvl w:ilvl="7" w:tplc="08090003" w:tentative="1">
+      <w:start w:val="1"/>
+      <w:numFmt w:val="bullet"/>
+      <w:lvlText w:val="o"/>
+      <w:lvlJc w:val="left"/>
+      <w:pPr>
+        <w:ind w:left="6120" w:hanging="360"/>
+      </w:pPr>
+      <w:rPr>
+        <w:rFonts w:ascii="Courier New" w:hAnsi="Courier New" w:cs="Courier New" w:hint="default"/>
+      </w:rPr>
+    </w:lvl>
+    <w:lvl w:ilvl="8" w:tplc="08090005" w:tentative="1">
+      <w:start w:val="1"/>
+      <w:numFmt w:val="bullet"/>
+      <w:lvlText w:val=""/>
+      <w:lvlJc w:val="left"/>
+      <w:pPr>
+        <w:ind w:left="6840" w:hanging="360"/>
+      </w:pPr>
+      <w:rPr>
+        <w:rFonts w:ascii="Wingdings" w:hAnsi="Wingdings" w:hint="default"/>
+      </w:rPr>
+    </w:lvl>
+  </w:abstractNum>
+  <w:abstractNum w:abstractNumId="15" w15:restartNumberingAfterBreak="0">
+    <w:nsid w:val="727C5800"/>
+    <w:multiLevelType w:val="hybridMultilevel"/>
+    <w:tmpl w:val="146E0886"/>
+    <w:lvl w:ilvl="0" w:tplc="A868078E">
+      <w:numFmt w:val="bullet"/>
+      <w:lvlText w:val="-"/>
+      <w:lvlJc w:val="left"/>
+      <w:pPr>
+        <w:ind w:left="1080" w:hanging="360"/>
+      </w:pPr>
+      <w:rPr>
+        <w:rFonts w:ascii="Calibri" w:eastAsiaTheme="minorHAnsi" w:hAnsi="Calibri" w:cs="Calibri" w:hint="default"/>
+      </w:rPr>
+    </w:lvl>
+    <w:lvl w:ilvl="1" w:tplc="08090003" w:tentative="1">
+      <w:start w:val="1"/>
+      <w:numFmt w:val="bullet"/>
+      <w:lvlText w:val="o"/>
+      <w:lvlJc w:val="left"/>
+      <w:pPr>
+        <w:ind w:left="1800" w:hanging="360"/>
+      </w:pPr>
+      <w:rPr>
+        <w:rFonts w:ascii="Courier New" w:hAnsi="Courier New" w:cs="Courier New" w:hint="default"/>
+      </w:rPr>
+    </w:lvl>
+    <w:lvl w:ilvl="2" w:tplc="08090005" w:tentative="1">
+      <w:start w:val="1"/>
+      <w:numFmt w:val="bullet"/>
+      <w:lvlText w:val=""/>
+      <w:lvlJc w:val="left"/>
+      <w:pPr>
+        <w:ind w:left="2520" w:hanging="360"/>
+      </w:pPr>
+      <w:rPr>
+        <w:rFonts w:ascii="Wingdings" w:hAnsi="Wingdings" w:hint="default"/>
+      </w:rPr>
+    </w:lvl>
+    <w:lvl w:ilvl="3" w:tplc="08090001" w:tentative="1">
+      <w:start w:val="1"/>
+      <w:numFmt w:val="bullet"/>
+      <w:lvlText w:val=""/>
+      <w:lvlJc w:val="left"/>
+      <w:pPr>
+        <w:ind w:left="3240" w:hanging="360"/>
+      </w:pPr>
+      <w:rPr>
+        <w:rFonts w:ascii="Symbol" w:hAnsi="Symbol" w:hint="default"/>
+      </w:rPr>
+    </w:lvl>
+    <w:lvl w:ilvl="4" w:tplc="08090003" w:tentative="1">
+      <w:start w:val="1"/>
+      <w:numFmt w:val="bullet"/>
+      <w:lvlText w:val="o"/>
+      <w:lvlJc w:val="left"/>
+      <w:pPr>
+        <w:ind w:left="3960" w:hanging="360"/>
+      </w:pPr>
+      <w:rPr>
+        <w:rFonts w:ascii="Courier New" w:hAnsi="Courier New" w:cs="Courier New" w:hint="default"/>
+      </w:rPr>
+    </w:lvl>
+    <w:lvl w:ilvl="5" w:tplc="08090005" w:tentative="1">
+      <w:start w:val="1"/>
+      <w:numFmt w:val="bullet"/>
+      <w:lvlText w:val=""/>
+      <w:lvlJc w:val="left"/>
+      <w:pPr>
+        <w:ind w:left="4680" w:hanging="360"/>
+      </w:pPr>
+      <w:rPr>
+        <w:rFonts w:ascii="Wingdings" w:hAnsi="Wingdings" w:hint="default"/>
+      </w:rPr>
+    </w:lvl>
+    <w:lvl w:ilvl="6" w:tplc="08090001" w:tentative="1">
+      <w:start w:val="1"/>
+      <w:numFmt w:val="bullet"/>
+      <w:lvlText w:val=""/>
+      <w:lvlJc w:val="left"/>
+      <w:pPr>
+        <w:ind w:left="5400" w:hanging="360"/>
+      </w:pPr>
+      <w:rPr>
+        <w:rFonts w:ascii="Symbol" w:hAnsi="Symbol" w:hint="default"/>
+      </w:rPr>
+    </w:lvl>
+    <w:lvl w:ilvl="7" w:tplc="08090003" w:tentative="1">
+      <w:start w:val="1"/>
+      <w:numFmt w:val="bullet"/>
+      <w:lvlText w:val="o"/>
+      <w:lvlJc w:val="left"/>
+      <w:pPr>
+        <w:ind w:left="6120" w:hanging="360"/>
+      </w:pPr>
+      <w:rPr>
+        <w:rFonts w:ascii="Courier New" w:hAnsi="Courier New" w:cs="Courier New" w:hint="default"/>
+      </w:rPr>
+    </w:lvl>
+    <w:lvl w:ilvl="8" w:tplc="08090005" w:tentative="1">
+      <w:start w:val="1"/>
+      <w:numFmt w:val="bullet"/>
+      <w:lvlText w:val=""/>
+      <w:lvlJc w:val="left"/>
+      <w:pPr>
+        <w:ind w:left="6840" w:hanging="360"/>
+      </w:pPr>
+      <w:rPr>
+        <w:rFonts w:ascii="Wingdings" w:hAnsi="Wingdings" w:hint="default"/>
+      </w:rPr>
+    </w:lvl>
+  </w:abstractNum>
+  <w:abstractNum w:abstractNumId="16" w15:restartNumberingAfterBreak="0">
     <w:nsid w:val="76A27114"/>
     <w:multiLevelType w:val="hybridMultilevel"/>
     <w:tmpl w:val="927287FC"/>
@@ -5474,20 +7507,177 @@
       </w:pPr>
     </w:lvl>
   </w:abstractNum>
+  <w:abstractNum w:abstractNumId="17" w15:restartNumberingAfterBreak="0">
+    <w:nsid w:val="7DC709A4"/>
+    <w:multiLevelType w:val="hybridMultilevel"/>
+    <w:tmpl w:val="EE7EEBE8"/>
+    <w:lvl w:ilvl="0" w:tplc="C1602050">
+      <w:numFmt w:val="bullet"/>
+      <w:lvlText w:val="-"/>
+      <w:lvlJc w:val="left"/>
+      <w:pPr>
+        <w:ind w:left="1080" w:hanging="360"/>
+      </w:pPr>
+      <w:rPr>
+        <w:rFonts w:ascii="Calibri" w:eastAsiaTheme="minorHAnsi" w:hAnsi="Calibri" w:cs="Calibri" w:hint="default"/>
+      </w:rPr>
+    </w:lvl>
+    <w:lvl w:ilvl="1" w:tplc="08090003" w:tentative="1">
+      <w:start w:val="1"/>
+      <w:numFmt w:val="bullet"/>
+      <w:lvlText w:val="o"/>
+      <w:lvlJc w:val="left"/>
+      <w:pPr>
+        <w:ind w:left="1800" w:hanging="360"/>
+      </w:pPr>
+      <w:rPr>
+        <w:rFonts w:ascii="Courier New" w:hAnsi="Courier New" w:cs="Courier New" w:hint="default"/>
+      </w:rPr>
+    </w:lvl>
+    <w:lvl w:ilvl="2" w:tplc="08090005" w:tentative="1">
+      <w:start w:val="1"/>
+      <w:numFmt w:val="bullet"/>
+      <w:lvlText w:val=""/>
+      <w:lvlJc w:val="left"/>
+      <w:pPr>
+        <w:ind w:left="2520" w:hanging="360"/>
+      </w:pPr>
+      <w:rPr>
+        <w:rFonts w:ascii="Wingdings" w:hAnsi="Wingdings" w:hint="default"/>
+      </w:rPr>
+    </w:lvl>
+    <w:lvl w:ilvl="3" w:tplc="08090001" w:tentative="1">
+      <w:start w:val="1"/>
+      <w:numFmt w:val="bullet"/>
+      <w:lvlText w:val=""/>
+      <w:lvlJc w:val="left"/>
+      <w:pPr>
+        <w:ind w:left="3240" w:hanging="360"/>
+      </w:pPr>
+      <w:rPr>
+        <w:rFonts w:ascii="Symbol" w:hAnsi="Symbol" w:hint="default"/>
+      </w:rPr>
+    </w:lvl>
+    <w:lvl w:ilvl="4" w:tplc="08090003" w:tentative="1">
+      <w:start w:val="1"/>
+      <w:numFmt w:val="bullet"/>
+      <w:lvlText w:val="o"/>
+      <w:lvlJc w:val="left"/>
+      <w:pPr>
+        <w:ind w:left="3960" w:hanging="360"/>
+      </w:pPr>
+      <w:rPr>
+        <w:rFonts w:ascii="Courier New" w:hAnsi="Courier New" w:cs="Courier New" w:hint="default"/>
+      </w:rPr>
+    </w:lvl>
+    <w:lvl w:ilvl="5" w:tplc="08090005" w:tentative="1">
+      <w:start w:val="1"/>
+      <w:numFmt w:val="bullet"/>
+      <w:lvlText w:val=""/>
+      <w:lvlJc w:val="left"/>
+      <w:pPr>
+        <w:ind w:left="4680" w:hanging="360"/>
+      </w:pPr>
+      <w:rPr>
+        <w:rFonts w:ascii="Wingdings" w:hAnsi="Wingdings" w:hint="default"/>
+      </w:rPr>
+    </w:lvl>
+    <w:lvl w:ilvl="6" w:tplc="08090001" w:tentative="1">
+      <w:start w:val="1"/>
+      <w:numFmt w:val="bullet"/>
+      <w:lvlText w:val=""/>
+      <w:lvlJc w:val="left"/>
+      <w:pPr>
+        <w:ind w:left="5400" w:hanging="360"/>
+      </w:pPr>
+      <w:rPr>
+        <w:rFonts w:ascii="Symbol" w:hAnsi="Symbol" w:hint="default"/>
+      </w:rPr>
+    </w:lvl>
+    <w:lvl w:ilvl="7" w:tplc="08090003" w:tentative="1">
+      <w:start w:val="1"/>
+      <w:numFmt w:val="bullet"/>
+      <w:lvlText w:val="o"/>
+      <w:lvlJc w:val="left"/>
+      <w:pPr>
+        <w:ind w:left="6120" w:hanging="360"/>
+      </w:pPr>
+      <w:rPr>
+        <w:rFonts w:ascii="Courier New" w:hAnsi="Courier New" w:cs="Courier New" w:hint="default"/>
+      </w:rPr>
+    </w:lvl>
+    <w:lvl w:ilvl="8" w:tplc="08090005" w:tentative="1">
+      <w:start w:val="1"/>
+      <w:numFmt w:val="bullet"/>
+      <w:lvlText w:val=""/>
+      <w:lvlJc w:val="left"/>
+      <w:pPr>
+        <w:ind w:left="6840" w:hanging="360"/>
+      </w:pPr>
+      <w:rPr>
+        <w:rFonts w:ascii="Wingdings" w:hAnsi="Wingdings" w:hint="default"/>
+      </w:rPr>
+    </w:lvl>
+  </w:abstractNum>
   <w:num w:numId="1">
-    <w:abstractNumId w:val="1"/>
+    <w:abstractNumId w:val="8"/>
   </w:num>
   <w:num w:numId="2">
+    <w:abstractNumId w:val="16"/>
+  </w:num>
+  <w:num w:numId="3">
+    <w:abstractNumId w:val="3"/>
+  </w:num>
+  <w:num w:numId="4">
+    <w:abstractNumId w:val="0"/>
+  </w:num>
+  <w:num w:numId="5">
+    <w:abstractNumId w:val="13"/>
+  </w:num>
+  <w:num w:numId="6">
     <w:abstractNumId w:val="2"/>
   </w:num>
-  <w:num w:numId="3">
-    <w:abstractNumId w:val="0"/>
+  <w:num w:numId="7">
+    <w:abstractNumId w:val="7"/>
+  </w:num>
+  <w:num w:numId="8">
+    <w:abstractNumId w:val="4"/>
+  </w:num>
+  <w:num w:numId="9">
+    <w:abstractNumId w:val="12"/>
+  </w:num>
+  <w:num w:numId="10">
+    <w:abstractNumId w:val="15"/>
+  </w:num>
+  <w:num w:numId="11">
+    <w:abstractNumId w:val="14"/>
+  </w:num>
+  <w:num w:numId="12">
+    <w:abstractNumId w:val="9"/>
+  </w:num>
+  <w:num w:numId="13">
+    <w:abstractNumId w:val="17"/>
+  </w:num>
+  <w:num w:numId="14">
+    <w:abstractNumId w:val="5"/>
+  </w:num>
+  <w:num w:numId="15">
+    <w:abstractNumId w:val="10"/>
+  </w:num>
+  <w:num w:numId="16">
+    <w:abstractNumId w:val="11"/>
+  </w:num>
+  <w:num w:numId="17">
+    <w:abstractNumId w:val="6"/>
+  </w:num>
+  <w:num w:numId="18">
+    <w:abstractNumId w:val="1"/>
   </w:num>
 </w:numbering>
 </file>
 
 <file path=word/styles.xml><?xml version="1.0" encoding="utf-8"?>
-<w:styles xmlns:mc="http://schemas.openxmlformats.org/markup-compatibility/2006" xmlns:r="http://schemas.openxmlformats.org/officeDocument/2006/relationships" xmlns:w="http://schemas.openxmlformats.org/wordprocessingml/2006/main" xmlns:w14="http://schemas.microsoft.com/office/word/2010/wordml" mc:Ignorable="w14">
+<w:styles xmlns:mc="http://schemas.openxmlformats.org/markup-compatibility/2006" xmlns:r="http://schemas.openxmlformats.org/officeDocument/2006/relationships" xmlns:w="http://schemas.openxmlformats.org/wordprocessingml/2006/main" xmlns:w14="http://schemas.microsoft.com/office/word/2010/wordml" xmlns:w15="http://schemas.microsoft.com/office/word/2012/wordml" xmlns:w16se="http://schemas.microsoft.com/office/word/2015/wordml/symex" mc:Ignorable="w14 w15 w16se">
   <w:docDefaults>
     <w:rPrDefault>
       <w:rPr>
@@ -5503,144 +7693,378 @@
       </w:pPr>
     </w:pPrDefault>
   </w:docDefaults>
-  <w:latentStyles w:defLockedState="0" w:defUIPriority="99" w:defSemiHidden="1" w:defUnhideWhenUsed="1" w:defQFormat="0" w:count="267">
-    <w:lsdException w:name="Normal" w:semiHidden="0" w:uiPriority="0" w:unhideWhenUsed="0" w:qFormat="1"/>
-    <w:lsdException w:name="heading 1" w:semiHidden="0" w:uiPriority="9" w:unhideWhenUsed="0" w:qFormat="1"/>
-    <w:lsdException w:name="heading 2" w:uiPriority="9" w:qFormat="1"/>
-    <w:lsdException w:name="heading 3" w:uiPriority="9" w:qFormat="1"/>
-    <w:lsdException w:name="heading 4" w:uiPriority="9" w:qFormat="1"/>
-    <w:lsdException w:name="heading 5" w:uiPriority="9" w:qFormat="1"/>
-    <w:lsdException w:name="heading 6" w:uiPriority="9" w:qFormat="1"/>
-    <w:lsdException w:name="heading 7" w:uiPriority="9" w:qFormat="1"/>
-    <w:lsdException w:name="heading 8" w:uiPriority="9" w:qFormat="1"/>
-    <w:lsdException w:name="heading 9" w:uiPriority="9" w:qFormat="1"/>
-    <w:lsdException w:name="toc 1" w:uiPriority="39"/>
-    <w:lsdException w:name="toc 2" w:uiPriority="39"/>
-    <w:lsdException w:name="toc 3" w:uiPriority="39"/>
-    <w:lsdException w:name="toc 4" w:uiPriority="39"/>
-    <w:lsdException w:name="toc 5" w:uiPriority="39"/>
-    <w:lsdException w:name="toc 6" w:uiPriority="39"/>
-    <w:lsdException w:name="toc 7" w:uiPriority="39"/>
-    <w:lsdException w:name="toc 8" w:uiPriority="39"/>
-    <w:lsdException w:name="toc 9" w:uiPriority="39"/>
-    <w:lsdException w:name="caption" w:uiPriority="35" w:qFormat="1"/>
-    <w:lsdException w:name="Title" w:semiHidden="0" w:uiPriority="10" w:unhideWhenUsed="0" w:qFormat="1"/>
-    <w:lsdException w:name="Default Paragraph Font" w:uiPriority="1"/>
-    <w:lsdException w:name="Subtitle" w:semiHidden="0" w:uiPriority="11" w:unhideWhenUsed="0" w:qFormat="1"/>
-    <w:lsdException w:name="Strong" w:semiHidden="0" w:uiPriority="22" w:unhideWhenUsed="0" w:qFormat="1"/>
-    <w:lsdException w:name="Emphasis" w:semiHidden="0" w:uiPriority="20" w:unhideWhenUsed="0" w:qFormat="1"/>
-    <w:lsdException w:name="Table Grid" w:semiHidden="0" w:uiPriority="59" w:unhideWhenUsed="0"/>
-    <w:lsdException w:name="Placeholder Text" w:unhideWhenUsed="0"/>
-    <w:lsdException w:name="No Spacing" w:semiHidden="0" w:uiPriority="1" w:unhideWhenUsed="0" w:qFormat="1"/>
-    <w:lsdException w:name="Light Shading" w:semiHidden="0" w:uiPriority="60" w:unhideWhenUsed="0"/>
-    <w:lsdException w:name="Light List" w:semiHidden="0" w:uiPriority="61" w:unhideWhenUsed="0"/>
-    <w:lsdException w:name="Light Grid" w:semiHidden="0" w:uiPriority="62" w:unhideWhenUsed="0"/>
-    <w:lsdException w:name="Medium Shading 1" w:semiHidden="0" w:uiPriority="63" w:unhideWhenUsed="0"/>
-    <w:lsdException w:name="Medium Shading 2" w:semiHidden="0" w:uiPriority="64" w:unhideWhenUsed="0"/>
-    <w:lsdException w:name="Medium List 1" w:semiHidden="0" w:uiPriority="65" w:unhideWhenUsed="0"/>
-    <w:lsdException w:name="Medium List 2" w:semiHidden="0" w:uiPriority="66" w:unhideWhenUsed="0"/>
-    <w:lsdException w:name="Medium Grid 1" w:semiHidden="0" w:uiPriority="67" w:unhideWhenUsed="0"/>
-    <w:lsdException w:name="Medium Grid 2" w:semiHidden="0" w:uiPriority="68" w:unhideWhenUsed="0"/>
-    <w:lsdException w:name="Medium Grid 3" w:semiHidden="0" w:uiPriority="69" w:unhideWhenUsed="0"/>
-    <w:lsdException w:name="Dark List" w:semiHidden="0" w:uiPriority="70" w:unhideWhenUsed="0"/>
-    <w:lsdException w:name="Colorful Shading" w:semiHidden="0" w:uiPriority="71" w:unhideWhenUsed="0"/>
-    <w:lsdException w:name="Colorful List" w:semiHidden="0" w:uiPriority="72" w:unhideWhenUsed="0"/>
-    <w:lsdException w:name="Colorful Grid" w:semiHidden="0" w:uiPriority="73" w:unhideWhenUsed="0"/>
-    <w:lsdException w:name="Light Shading Accent 1" w:semiHidden="0" w:uiPriority="60" w:unhideWhenUsed="0"/>
-    <w:lsdException w:name="Light List Accent 1" w:semiHidden="0" w:uiPriority="61" w:unhideWhenUsed="0"/>
-    <w:lsdException w:name="Light Grid Accent 1" w:semiHidden="0" w:uiPriority="62" w:unhideWhenUsed="0"/>
-    <w:lsdException w:name="Medium Shading 1 Accent 1" w:semiHidden="0" w:uiPriority="63" w:unhideWhenUsed="0"/>
-    <w:lsdException w:name="Medium Shading 2 Accent 1" w:semiHidden="0" w:uiPriority="64" w:unhideWhenUsed="0"/>
-    <w:lsdException w:name="Medium List 1 Accent 1" w:semiHidden="0" w:uiPriority="65" w:unhideWhenUsed="0"/>
-    <w:lsdException w:name="Revision" w:unhideWhenUsed="0"/>
-    <w:lsdException w:name="List Paragraph" w:semiHidden="0" w:uiPriority="34" w:unhideWhenUsed="0" w:qFormat="1"/>
-    <w:lsdException w:name="Quote" w:semiHidden="0" w:uiPriority="29" w:unhideWhenUsed="0" w:qFormat="1"/>
-    <w:lsdException w:name="Intense Quote" w:semiHidden="0" w:uiPriority="30" w:unhideWhenUsed="0" w:qFormat="1"/>
-    <w:lsdException w:name="Medium List 2 Accent 1" w:semiHidden="0" w:uiPriority="66" w:unhideWhenUsed="0"/>
-    <w:lsdException w:name="Medium Grid 1 Accent 1" w:semiHidden="0" w:uiPriority="67" w:unhideWhenUsed="0"/>
-    <w:lsdException w:name="Medium Grid 2 Accent 1" w:semiHidden="0" w:uiPriority="68" w:unhideWhenUsed="0"/>
-    <w:lsdException w:name="Medium Grid 3 Accent 1" w:semiHidden="0" w:uiPriority="69" w:unhideWhenUsed="0"/>
-    <w:lsdException w:name="Dark List Accent 1" w:semiHidden="0" w:uiPriority="70" w:unhideWhenUsed="0"/>
-    <w:lsdException w:name="Colorful Shading Accent 1" w:semiHidden="0" w:uiPriority="71" w:unhideWhenUsed="0"/>
-    <w:lsdException w:name="Colorful List Accent 1" w:semiHidden="0" w:uiPriority="72" w:unhideWhenUsed="0"/>
-    <w:lsdException w:name="Colorful Grid Accent 1" w:semiHidden="0" w:uiPriority="73" w:unhideWhenUsed="0"/>
-    <w:lsdException w:name="Light Shading Accent 2" w:semiHidden="0" w:uiPriority="60" w:unhideWhenUsed="0"/>
-    <w:lsdException w:name="Light List Accent 2" w:semiHidden="0" w:uiPriority="61" w:unhideWhenUsed="0"/>
-    <w:lsdException w:name="Light Grid Accent 2" w:semiHidden="0" w:uiPriority="62" w:unhideWhenUsed="0"/>
-    <w:lsdException w:name="Medium Shading 1 Accent 2" w:semiHidden="0" w:uiPriority="63" w:unhideWhenUsed="0"/>
-    <w:lsdException w:name="Medium Shading 2 Accent 2" w:semiHidden="0" w:uiPriority="64" w:unhideWhenUsed="0"/>
-    <w:lsdException w:name="Medium List 1 Accent 2" w:semiHidden="0" w:uiPriority="65" w:unhideWhenUsed="0"/>
-    <w:lsdException w:name="Medium List 2 Accent 2" w:semiHidden="0" w:uiPriority="66" w:unhideWhenUsed="0"/>
-    <w:lsdException w:name="Medium Grid 1 Accent 2" w:semiHidden="0" w:uiPriority="67" w:unhideWhenUsed="0"/>
-    <w:lsdException w:name="Medium Grid 2 Accent 2" w:semiHidden="0" w:uiPriority="68" w:unhideWhenUsed="0"/>
-    <w:lsdException w:name="Medium Grid 3 Accent 2" w:semiHidden="0" w:uiPriority="69" w:unhideWhenUsed="0"/>
-    <w:lsdException w:name="Dark List Accent 2" w:semiHidden="0" w:uiPriority="70" w:unhideWhenUsed="0"/>
-    <w:lsdException w:name="Colorful Shading Accent 2" w:semiHidden="0" w:uiPriority="71" w:unhideWhenUsed="0"/>
-    <w:lsdException w:name="Colorful List Accent 2" w:semiHidden="0" w:uiPriority="72" w:unhideWhenUsed="0"/>
-    <w:lsdException w:name="Colorful Grid Accent 2" w:semiHidden="0" w:uiPriority="73" w:unhideWhenUsed="0"/>
-    <w:lsdException w:name="Light Shading Accent 3" w:semiHidden="0" w:uiPriority="60" w:unhideWhenUsed="0"/>
-    <w:lsdException w:name="Light List Accent 3" w:semiHidden="0" w:uiPriority="61" w:unhideWhenUsed="0"/>
-    <w:lsdException w:name="Light Grid Accent 3" w:semiHidden="0" w:uiPriority="62" w:unhideWhenUsed="0"/>
-    <w:lsdException w:name="Medium Shading 1 Accent 3" w:semiHidden="0" w:uiPriority="63" w:unhideWhenUsed="0"/>
-    <w:lsdException w:name="Medium Shading 2 Accent 3" w:semiHidden="0" w:uiPriority="64" w:unhideWhenUsed="0"/>
-    <w:lsdException w:name="Medium List 1 Accent 3" w:semiHidden="0" w:uiPriority="65" w:unhideWhenUsed="0"/>
-    <w:lsdException w:name="Medium List 2 Accent 3" w:semiHidden="0" w:uiPriority="66" w:unhideWhenUsed="0"/>
-    <w:lsdException w:name="Medium Grid 1 Accent 3" w:semiHidden="0" w:uiPriority="67" w:unhideWhenUsed="0"/>
-    <w:lsdException w:name="Medium Grid 2 Accent 3" w:semiHidden="0" w:uiPriority="68" w:unhideWhenUsed="0"/>
-    <w:lsdException w:name="Medium Grid 3 Accent 3" w:semiHidden="0" w:uiPriority="69" w:unhideWhenUsed="0"/>
-    <w:lsdException w:name="Dark List Accent 3" w:semiHidden="0" w:uiPriority="70" w:unhideWhenUsed="0"/>
-    <w:lsdException w:name="Colorful Shading Accent 3" w:semiHidden="0" w:uiPriority="71" w:unhideWhenUsed="0"/>
-    <w:lsdException w:name="Colorful List Accent 3" w:semiHidden="0" w:uiPriority="72" w:unhideWhenUsed="0"/>
-    <w:lsdException w:name="Colorful Grid Accent 3" w:semiHidden="0" w:uiPriority="73" w:unhideWhenUsed="0"/>
-    <w:lsdException w:name="Light Shading Accent 4" w:semiHidden="0" w:uiPriority="60" w:unhideWhenUsed="0"/>
-    <w:lsdException w:name="Light List Accent 4" w:semiHidden="0" w:uiPriority="61" w:unhideWhenUsed="0"/>
-    <w:lsdException w:name="Light Grid Accent 4" w:semiHidden="0" w:uiPriority="62" w:unhideWhenUsed="0"/>
-    <w:lsdException w:name="Medium Shading 1 Accent 4" w:semiHidden="0" w:uiPriority="63" w:unhideWhenUsed="0"/>
-    <w:lsdException w:name="Medium Shading 2 Accent 4" w:semiHidden="0" w:uiPriority="64" w:unhideWhenUsed="0"/>
-    <w:lsdException w:name="Medium List 1 Accent 4" w:semiHidden="0" w:uiPriority="65" w:unhideWhenUsed="0"/>
-    <w:lsdException w:name="Medium List 2 Accent 4" w:semiHidden="0" w:uiPriority="66" w:unhideWhenUsed="0"/>
-    <w:lsdException w:name="Medium Grid 1 Accent 4" w:semiHidden="0" w:uiPriority="67" w:unhideWhenUsed="0"/>
-    <w:lsdException w:name="Medium Grid 2 Accent 4" w:semiHidden="0" w:uiPriority="68" w:unhideWhenUsed="0"/>
-    <w:lsdException w:name="Medium Grid 3 Accent 4" w:semiHidden="0" w:uiPriority="69" w:unhideWhenUsed="0"/>
-    <w:lsdException w:name="Dark List Accent 4" w:semiHidden="0" w:uiPriority="70" w:unhideWhenUsed="0"/>
-    <w:lsdException w:name="Colorful Shading Accent 4" w:semiHidden="0" w:uiPriority="71" w:unhideWhenUsed="0"/>
-    <w:lsdException w:name="Colorful List Accent 4" w:semiHidden="0" w:uiPriority="72" w:unhideWhenUsed="0"/>
-    <w:lsdException w:name="Colorful Grid Accent 4" w:semiHidden="0" w:uiPriority="73" w:unhideWhenUsed="0"/>
-    <w:lsdException w:name="Light Shading Accent 5" w:semiHidden="0" w:uiPriority="60" w:unhideWhenUsed="0"/>
-    <w:lsdException w:name="Light List Accent 5" w:semiHidden="0" w:uiPriority="61" w:unhideWhenUsed="0"/>
-    <w:lsdException w:name="Light Grid Accent 5" w:semiHidden="0" w:uiPriority="62" w:unhideWhenUsed="0"/>
-    <w:lsdException w:name="Medium Shading 1 Accent 5" w:semiHidden="0" w:uiPriority="63" w:unhideWhenUsed="0"/>
-    <w:lsdException w:name="Medium Shading 2 Accent 5" w:semiHidden="0" w:uiPriority="64" w:unhideWhenUsed="0"/>
-    <w:lsdException w:name="Medium List 1 Accent 5" w:semiHidden="0" w:uiPriority="65" w:unhideWhenUsed="0"/>
-    <w:lsdException w:name="Medium List 2 Accent 5" w:semiHidden="0" w:uiPriority="66" w:unhideWhenUsed="0"/>
-    <w:lsdException w:name="Medium Grid 1 Accent 5" w:semiHidden="0" w:uiPriority="67" w:unhideWhenUsed="0"/>
-    <w:lsdException w:name="Medium Grid 2 Accent 5" w:semiHidden="0" w:uiPriority="68" w:unhideWhenUsed="0"/>
-    <w:lsdException w:name="Medium Grid 3 Accent 5" w:semiHidden="0" w:uiPriority="69" w:unhideWhenUsed="0"/>
-    <w:lsdException w:name="Dark List Accent 5" w:semiHidden="0" w:uiPriority="70" w:unhideWhenUsed="0"/>
-    <w:lsdException w:name="Colorful Shading Accent 5" w:semiHidden="0" w:uiPriority="71" w:unhideWhenUsed="0"/>
-    <w:lsdException w:name="Colorful List Accent 5" w:semiHidden="0" w:uiPriority="72" w:unhideWhenUsed="0"/>
-    <w:lsdException w:name="Colorful Grid Accent 5" w:semiHidden="0" w:uiPriority="73" w:unhideWhenUsed="0"/>
-    <w:lsdException w:name="Light Shading Accent 6" w:semiHidden="0" w:uiPriority="60" w:unhideWhenUsed="0"/>
-    <w:lsdException w:name="Light List Accent 6" w:semiHidden="0" w:uiPriority="61" w:unhideWhenUsed="0"/>
-    <w:lsdException w:name="Light Grid Accent 6" w:semiHidden="0" w:uiPriority="62" w:unhideWhenUsed="0"/>
-    <w:lsdException w:name="Medium Shading 1 Accent 6" w:semiHidden="0" w:uiPriority="63" w:unhideWhenUsed="0"/>
-    <w:lsdException w:name="Medium Shading 2 Accent 6" w:semiHidden="0" w:uiPriority="64" w:unhideWhenUsed="0"/>
-    <w:lsdException w:name="Medium List 1 Accent 6" w:semiHidden="0" w:uiPriority="65" w:unhideWhenUsed="0"/>
-    <w:lsdException w:name="Medium List 2 Accent 6" w:semiHidden="0" w:uiPriority="66" w:unhideWhenUsed="0"/>
-    <w:lsdException w:name="Medium Grid 1 Accent 6" w:semiHidden="0" w:uiPriority="67" w:unhideWhenUsed="0"/>
-    <w:lsdException w:name="Medium Grid 2 Accent 6" w:semiHidden="0" w:uiPriority="68" w:unhideWhenUsed="0"/>
-    <w:lsdException w:name="Medium Grid 3 Accent 6" w:semiHidden="0" w:uiPriority="69" w:unhideWhenUsed="0"/>
-    <w:lsdException w:name="Dark List Accent 6" w:semiHidden="0" w:uiPriority="70" w:unhideWhenUsed="0"/>
-    <w:lsdException w:name="Colorful Shading Accent 6" w:semiHidden="0" w:uiPriority="71" w:unhideWhenUsed="0"/>
-    <w:lsdException w:name="Colorful List Accent 6" w:semiHidden="0" w:uiPriority="72" w:unhideWhenUsed="0"/>
-    <w:lsdException w:name="Colorful Grid Accent 6" w:semiHidden="0" w:uiPriority="73" w:unhideWhenUsed="0"/>
-    <w:lsdException w:name="Subtle Emphasis" w:semiHidden="0" w:uiPriority="19" w:unhideWhenUsed="0" w:qFormat="1"/>
-    <w:lsdException w:name="Intense Emphasis" w:semiHidden="0" w:uiPriority="21" w:unhideWhenUsed="0" w:qFormat="1"/>
-    <w:lsdException w:name="Subtle Reference" w:semiHidden="0" w:uiPriority="31" w:unhideWhenUsed="0" w:qFormat="1"/>
-    <w:lsdException w:name="Intense Reference" w:semiHidden="0" w:uiPriority="32" w:unhideWhenUsed="0" w:qFormat="1"/>
-    <w:lsdException w:name="Book Title" w:semiHidden="0" w:uiPriority="33" w:unhideWhenUsed="0" w:qFormat="1"/>
-    <w:lsdException w:name="Bibliography" w:uiPriority="37"/>
-    <w:lsdException w:name="TOC Heading" w:uiPriority="39" w:qFormat="1"/>
+  <w:latentStyles w:defLockedState="0" w:defUIPriority="99" w:defSemiHidden="0" w:defUnhideWhenUsed="0" w:defQFormat="0" w:count="371">
+    <w:lsdException w:name="Normal" w:uiPriority="0" w:qFormat="1"/>
+    <w:lsdException w:name="heading 1" w:uiPriority="9" w:qFormat="1"/>
+    <w:lsdException w:name="heading 2" w:semiHidden="1" w:uiPriority="9" w:unhideWhenUsed="1" w:qFormat="1"/>
+    <w:lsdException w:name="heading 3" w:semiHidden="1" w:uiPriority="9" w:unhideWhenUsed="1" w:qFormat="1"/>
+    <w:lsdException w:name="heading 4" w:semiHidden="1" w:uiPriority="9" w:unhideWhenUsed="1" w:qFormat="1"/>
+    <w:lsdException w:name="heading 5" w:semiHidden="1" w:uiPriority="9" w:unhideWhenUsed="1" w:qFormat="1"/>
+    <w:lsdException w:name="heading 6" w:semiHidden="1" w:uiPriority="9" w:unhideWhenUsed="1" w:qFormat="1"/>
+    <w:lsdException w:name="heading 7" w:semiHidden="1" w:uiPriority="9" w:unhideWhenUsed="1" w:qFormat="1"/>
+    <w:lsdException w:name="heading 8" w:semiHidden="1" w:uiPriority="9" w:unhideWhenUsed="1" w:qFormat="1"/>
+    <w:lsdException w:name="heading 9" w:semiHidden="1" w:uiPriority="9" w:unhideWhenUsed="1" w:qFormat="1"/>
+    <w:lsdException w:name="index 1" w:semiHidden="1" w:unhideWhenUsed="1"/>
+    <w:lsdException w:name="index 2" w:semiHidden="1" w:unhideWhenUsed="1"/>
+    <w:lsdException w:name="index 3" w:semiHidden="1" w:unhideWhenUsed="1"/>
+    <w:lsdException w:name="index 4" w:semiHidden="1" w:unhideWhenUsed="1"/>
+    <w:lsdException w:name="index 5" w:semiHidden="1" w:unhideWhenUsed="1"/>
+    <w:lsdException w:name="index 6" w:semiHidden="1" w:unhideWhenUsed="1"/>
+    <w:lsdException w:name="index 7" w:semiHidden="1" w:unhideWhenUsed="1"/>
+    <w:lsdException w:name="index 8" w:semiHidden="1" w:unhideWhenUsed="1"/>
+    <w:lsdException w:name="index 9" w:semiHidden="1" w:unhideWhenUsed="1"/>
+    <w:lsdException w:name="toc 1" w:semiHidden="1" w:uiPriority="39" w:unhideWhenUsed="1"/>
+    <w:lsdException w:name="toc 2" w:semiHidden="1" w:uiPriority="39" w:unhideWhenUsed="1"/>
+    <w:lsdException w:name="toc 3" w:semiHidden="1" w:uiPriority="39" w:unhideWhenUsed="1"/>
+    <w:lsdException w:name="toc 4" w:semiHidden="1" w:uiPriority="39" w:unhideWhenUsed="1"/>
+    <w:lsdException w:name="toc 5" w:semiHidden="1" w:uiPriority="39" w:unhideWhenUsed="1"/>
+    <w:lsdException w:name="toc 6" w:semiHidden="1" w:uiPriority="39" w:unhideWhenUsed="1"/>
+    <w:lsdException w:name="toc 7" w:semiHidden="1" w:uiPriority="39" w:unhideWhenUsed="1"/>
+    <w:lsdException w:name="toc 8" w:semiHidden="1" w:uiPriority="39" w:unhideWhenUsed="1"/>
+    <w:lsdException w:name="toc 9" w:semiHidden="1" w:uiPriority="39" w:unhideWhenUsed="1"/>
+    <w:lsdException w:name="Normal Indent" w:semiHidden="1" w:unhideWhenUsed="1"/>
+    <w:lsdException w:name="footnote text" w:semiHidden="1" w:unhideWhenUsed="1"/>
+    <w:lsdException w:name="annotation text" w:semiHidden="1" w:unhideWhenUsed="1"/>
+    <w:lsdException w:name="header" w:semiHidden="1" w:unhideWhenUsed="1"/>
+    <w:lsdException w:name="footer" w:semiHidden="1" w:unhideWhenUsed="1"/>
+    <w:lsdException w:name="index heading" w:semiHidden="1" w:unhideWhenUsed="1"/>
+    <w:lsdException w:name="caption" w:semiHidden="1" w:uiPriority="35" w:unhideWhenUsed="1" w:qFormat="1"/>
+    <w:lsdException w:name="table of figures" w:semiHidden="1" w:unhideWhenUsed="1"/>
+    <w:lsdException w:name="envelope address" w:semiHidden="1" w:unhideWhenUsed="1"/>
+    <w:lsdException w:name="envelope return" w:semiHidden="1" w:unhideWhenUsed="1"/>
+    <w:lsdException w:name="footnote reference" w:semiHidden="1" w:unhideWhenUsed="1"/>
+    <w:lsdException w:name="annotation reference" w:semiHidden="1" w:unhideWhenUsed="1"/>
+    <w:lsdException w:name="line number" w:semiHidden="1" w:unhideWhenUsed="1"/>
+    <w:lsdException w:name="page number" w:semiHidden="1" w:unhideWhenUsed="1"/>
+    <w:lsdException w:name="endnote reference" w:semiHidden="1" w:unhideWhenUsed="1"/>
+    <w:lsdException w:name="endnote text" w:semiHidden="1" w:unhideWhenUsed="1"/>
+    <w:lsdException w:name="table of authorities" w:semiHidden="1" w:unhideWhenUsed="1"/>
+    <w:lsdException w:name="macro" w:semiHidden="1" w:unhideWhenUsed="1"/>
+    <w:lsdException w:name="toa heading" w:semiHidden="1" w:unhideWhenUsed="1"/>
+    <w:lsdException w:name="List" w:semiHidden="1" w:unhideWhenUsed="1"/>
+    <w:lsdException w:name="List Bullet" w:semiHidden="1" w:unhideWhenUsed="1"/>
+    <w:lsdException w:name="List Number" w:semiHidden="1" w:unhideWhenUsed="1"/>
+    <w:lsdException w:name="List 2" w:semiHidden="1" w:unhideWhenUsed="1"/>
+    <w:lsdException w:name="List 3" w:semiHidden="1" w:unhideWhenUsed="1"/>
+    <w:lsdException w:name="List 4" w:semiHidden="1" w:unhideWhenUsed="1"/>
+    <w:lsdException w:name="List 5" w:semiHidden="1" w:unhideWhenUsed="1"/>
+    <w:lsdException w:name="List Bullet 2" w:semiHidden="1" w:unhideWhenUsed="1"/>
+    <w:lsdException w:name="List Bullet 3" w:semiHidden="1" w:unhideWhenUsed="1"/>
+    <w:lsdException w:name="List Bullet 4" w:semiHidden="1" w:unhideWhenUsed="1"/>
+    <w:lsdException w:name="List Bullet 5" w:semiHidden="1" w:unhideWhenUsed="1"/>
+    <w:lsdException w:name="List Number 2" w:semiHidden="1" w:unhideWhenUsed="1"/>
+    <w:lsdException w:name="List Number 3" w:semiHidden="1" w:unhideWhenUsed="1"/>
+    <w:lsdException w:name="List Number 4" w:semiHidden="1" w:unhideWhenUsed="1"/>
+    <w:lsdException w:name="List Number 5" w:semiHidden="1" w:unhideWhenUsed="1"/>
+    <w:lsdException w:name="Title" w:uiPriority="10" w:qFormat="1"/>
+    <w:lsdException w:name="Closing" w:semiHidden="1" w:unhideWhenUsed="1"/>
+    <w:lsdException w:name="Signature" w:semiHidden="1" w:unhideWhenUsed="1"/>
+    <w:lsdException w:name="Default Paragraph Font" w:semiHidden="1" w:uiPriority="1" w:unhideWhenUsed="1"/>
+    <w:lsdException w:name="Body Text" w:semiHidden="1" w:unhideWhenUsed="1"/>
+    <w:lsdException w:name="Body Text Indent" w:semiHidden="1" w:unhideWhenUsed="1"/>
+    <w:lsdException w:name="List Continue" w:semiHidden="1" w:unhideWhenUsed="1"/>
+    <w:lsdException w:name="List Continue 2" w:semiHidden="1" w:unhideWhenUsed="1"/>
+    <w:lsdException w:name="List Continue 3" w:semiHidden="1" w:unhideWhenUsed="1"/>
+    <w:lsdException w:name="List Continue 4" w:semiHidden="1" w:unhideWhenUsed="1"/>
+    <w:lsdException w:name="List Continue 5" w:semiHidden="1" w:unhideWhenUsed="1"/>
+    <w:lsdException w:name="Message Header" w:semiHidden="1" w:unhideWhenUsed="1"/>
+    <w:lsdException w:name="Subtitle" w:uiPriority="11" w:qFormat="1"/>
+    <w:lsdException w:name="Salutation" w:semiHidden="1" w:unhideWhenUsed="1"/>
+    <w:lsdException w:name="Date" w:semiHidden="1" w:unhideWhenUsed="1"/>
+    <w:lsdException w:name="Body Text First Indent" w:semiHidden="1" w:unhideWhenUsed="1"/>
+    <w:lsdException w:name="Body Text First Indent 2" w:semiHidden="1" w:unhideWhenUsed="1"/>
+    <w:lsdException w:name="Note Heading" w:semiHidden="1" w:unhideWhenUsed="1"/>
+    <w:lsdException w:name="Body Text 2" w:semiHidden="1" w:unhideWhenUsed="1"/>
+    <w:lsdException w:name="Body Text 3" w:semiHidden="1" w:unhideWhenUsed="1"/>
+    <w:lsdException w:name="Body Text Indent 2" w:semiHidden="1" w:unhideWhenUsed="1"/>
+    <w:lsdException w:name="Body Text Indent 3" w:semiHidden="1" w:unhideWhenUsed="1"/>
+    <w:lsdException w:name="Block Text" w:semiHidden="1" w:unhideWhenUsed="1"/>
+    <w:lsdException w:name="Hyperlink" w:semiHidden="1" w:unhideWhenUsed="1"/>
+    <w:lsdException w:name="FollowedHyperlink" w:semiHidden="1" w:unhideWhenUsed="1"/>
+    <w:lsdException w:name="Strong" w:uiPriority="22" w:qFormat="1"/>
+    <w:lsdException w:name="Emphasis" w:uiPriority="20" w:qFormat="1"/>
+    <w:lsdException w:name="Document Map" w:semiHidden="1" w:unhideWhenUsed="1"/>
+    <w:lsdException w:name="Plain Text" w:semiHidden="1" w:unhideWhenUsed="1"/>
+    <w:lsdException w:name="E-mail Signature" w:semiHidden="1" w:unhideWhenUsed="1"/>
+    <w:lsdException w:name="HTML Top of Form" w:semiHidden="1" w:unhideWhenUsed="1"/>
+    <w:lsdException w:name="HTML Bottom of Form" w:semiHidden="1" w:unhideWhenUsed="1"/>
+    <w:lsdException w:name="Normal (Web)" w:semiHidden="1" w:unhideWhenUsed="1"/>
+    <w:lsdException w:name="HTML Acronym" w:semiHidden="1" w:unhideWhenUsed="1"/>
+    <w:lsdException w:name="HTML Address" w:semiHidden="1" w:unhideWhenUsed="1"/>
+    <w:lsdException w:name="HTML Cite" w:semiHidden="1" w:unhideWhenUsed="1"/>
+    <w:lsdException w:name="HTML Code" w:semiHidden="1" w:unhideWhenUsed="1"/>
+    <w:lsdException w:name="HTML Definition" w:semiHidden="1" w:unhideWhenUsed="1"/>
+    <w:lsdException w:name="HTML Keyboard" w:semiHidden="1" w:unhideWhenUsed="1"/>
+    <w:lsdException w:name="HTML Preformatted" w:semiHidden="1" w:unhideWhenUsed="1"/>
+    <w:lsdException w:name="HTML Sample" w:semiHidden="1" w:unhideWhenUsed="1"/>
+    <w:lsdException w:name="HTML Typewriter" w:semiHidden="1" w:unhideWhenUsed="1"/>
+    <w:lsdException w:name="HTML Variable" w:semiHidden="1" w:unhideWhenUsed="1"/>
+    <w:lsdException w:name="Normal Table" w:semiHidden="1" w:unhideWhenUsed="1"/>
+    <w:lsdException w:name="annotation subject" w:semiHidden="1" w:unhideWhenUsed="1"/>
+    <w:lsdException w:name="No List" w:semiHidden="1" w:unhideWhenUsed="1"/>
+    <w:lsdException w:name="Outline List 1" w:semiHidden="1" w:unhideWhenUsed="1"/>
+    <w:lsdException w:name="Outline List 2" w:semiHidden="1" w:unhideWhenUsed="1"/>
+    <w:lsdException w:name="Outline List 3" w:semiHidden="1" w:unhideWhenUsed="1"/>
+    <w:lsdException w:name="Table Simple 1" w:semiHidden="1" w:unhideWhenUsed="1"/>
+    <w:lsdException w:name="Table Simple 2" w:semiHidden="1" w:unhideWhenUsed="1"/>
+    <w:lsdException w:name="Table Simple 3" w:semiHidden="1" w:unhideWhenUsed="1"/>
+    <w:lsdException w:name="Table Classic 1" w:semiHidden="1" w:unhideWhenUsed="1"/>
+    <w:lsdException w:name="Table Classic 2" w:semiHidden="1" w:unhideWhenUsed="1"/>
+    <w:lsdException w:name="Table Classic 3" w:semiHidden="1" w:unhideWhenUsed="1"/>
+    <w:lsdException w:name="Table Classic 4" w:semiHidden="1" w:unhideWhenUsed="1"/>
+    <w:lsdException w:name="Table Colorful 1" w:semiHidden="1" w:unhideWhenUsed="1"/>
+    <w:lsdException w:name="Table Colorful 2" w:semiHidden="1" w:unhideWhenUsed="1"/>
+    <w:lsdException w:name="Table Colorful 3" w:semiHidden="1" w:unhideWhenUsed="1"/>
+    <w:lsdException w:name="Table Columns 1" w:semiHidden="1" w:unhideWhenUsed="1"/>
+    <w:lsdException w:name="Table Columns 2" w:semiHidden="1" w:unhideWhenUsed="1"/>
+    <w:lsdException w:name="Table Columns 3" w:semiHidden="1" w:unhideWhenUsed="1"/>
+    <w:lsdException w:name="Table Columns 4" w:semiHidden="1" w:unhideWhenUsed="1"/>
+    <w:lsdException w:name="Table Columns 5" w:semiHidden="1" w:unhideWhenUsed="1"/>
+    <w:lsdException w:name="Table Grid 1" w:semiHidden="1" w:unhideWhenUsed="1"/>
+    <w:lsdException w:name="Table Grid 2" w:semiHidden="1" w:unhideWhenUsed="1"/>
+    <w:lsdException w:name="Table Grid 3" w:semiHidden="1" w:unhideWhenUsed="1"/>
+    <w:lsdException w:name="Table Grid 4" w:semiHidden="1" w:unhideWhenUsed="1"/>
+    <w:lsdException w:name="Table Grid 5" w:semiHidden="1" w:unhideWhenUsed="1"/>
+    <w:lsdException w:name="Table Grid 6" w:semiHidden="1" w:unhideWhenUsed="1"/>
+    <w:lsdException w:name="Table Grid 7" w:semiHidden="1" w:unhideWhenUsed="1"/>
+    <w:lsdException w:name="Table Grid 8" w:semiHidden="1" w:unhideWhenUsed="1"/>
+    <w:lsdException w:name="Table List 1" w:semiHidden="1" w:unhideWhenUsed="1"/>
+    <w:lsdException w:name="Table List 2" w:semiHidden="1" w:unhideWhenUsed="1"/>
+    <w:lsdException w:name="Table List 3" w:semiHidden="1" w:unhideWhenUsed="1"/>
+    <w:lsdException w:name="Table List 4" w:semiHidden="1" w:unhideWhenUsed="1"/>
+    <w:lsdException w:name="Table List 5" w:semiHidden="1" w:unhideWhenUsed="1"/>
+    <w:lsdException w:name="Table List 6" w:semiHidden="1" w:unhideWhenUsed="1"/>
+    <w:lsdException w:name="Table List 7" w:semiHidden="1" w:unhideWhenUsed="1"/>
+    <w:lsdException w:name="Table List 8" w:semiHidden="1" w:unhideWhenUsed="1"/>
+    <w:lsdException w:name="Table 3D effects 1" w:semiHidden="1" w:unhideWhenUsed="1"/>
+    <w:lsdException w:name="Table 3D effects 2" w:semiHidden="1" w:unhideWhenUsed="1"/>
+    <w:lsdException w:name="Table 3D effects 3" w:semiHidden="1" w:unhideWhenUsed="1"/>
+    <w:lsdException w:name="Table Contemporary" w:semiHidden="1" w:unhideWhenUsed="1"/>
+    <w:lsdException w:name="Table Elegant" w:semiHidden="1" w:unhideWhenUsed="1"/>
+    <w:lsdException w:name="Table Professional" w:semiHidden="1" w:unhideWhenUsed="1"/>
+    <w:lsdException w:name="Table Subtle 1" w:semiHidden="1" w:unhideWhenUsed="1"/>
+    <w:lsdException w:name="Table Subtle 2" w:semiHidden="1" w:unhideWhenUsed="1"/>
+    <w:lsdException w:name="Table Web 1" w:semiHidden="1" w:unhideWhenUsed="1"/>
+    <w:lsdException w:name="Table Web 2" w:semiHidden="1" w:unhideWhenUsed="1"/>
+    <w:lsdException w:name="Table Web 3" w:semiHidden="1" w:unhideWhenUsed="1"/>
+    <w:lsdException w:name="Balloon Text" w:semiHidden="1" w:unhideWhenUsed="1"/>
+    <w:lsdException w:name="Table Grid" w:uiPriority="59"/>
+    <w:lsdException w:name="Table Theme" w:semiHidden="1" w:unhideWhenUsed="1"/>
+    <w:lsdException w:name="Placeholder Text" w:semiHidden="1"/>
+    <w:lsdException w:name="No Spacing" w:uiPriority="1" w:qFormat="1"/>
+    <w:lsdException w:name="Light Shading" w:uiPriority="60"/>
+    <w:lsdException w:name="Light List" w:uiPriority="61"/>
+    <w:lsdException w:name="Light Grid" w:uiPriority="62"/>
+    <w:lsdException w:name="Medium Shading 1" w:uiPriority="63"/>
+    <w:lsdException w:name="Medium Shading 2" w:uiPriority="64"/>
+    <w:lsdException w:name="Medium List 1" w:uiPriority="65"/>
+    <w:lsdException w:name="Medium List 2" w:uiPriority="66"/>
+    <w:lsdException w:name="Medium Grid 1" w:uiPriority="67"/>
+    <w:lsdException w:name="Medium Grid 2" w:uiPriority="68"/>
+    <w:lsdException w:name="Medium Grid 3" w:uiPriority="69"/>
+    <w:lsdException w:name="Dark List" w:uiPriority="70"/>
+    <w:lsdException w:name="Colorful Shading" w:uiPriority="71"/>
+    <w:lsdException w:name="Colorful List" w:uiPriority="72"/>
+    <w:lsdException w:name="Colorful Grid" w:uiPriority="73"/>
+    <w:lsdException w:name="Light Shading Accent 1" w:uiPriority="60"/>
+    <w:lsdException w:name="Light List Accent 1" w:uiPriority="61"/>
+    <w:lsdException w:name="Light Grid Accent 1" w:uiPriority="62"/>
+    <w:lsdException w:name="Medium Shading 1 Accent 1" w:uiPriority="63"/>
+    <w:lsdException w:name="Medium Shading 2 Accent 1" w:uiPriority="64"/>
+    <w:lsdException w:name="Medium List 1 Accent 1" w:uiPriority="65"/>
+    <w:lsdException w:name="Revision" w:semiHidden="1"/>
+    <w:lsdException w:name="List Paragraph" w:uiPriority="34" w:qFormat="1"/>
+    <w:lsdException w:name="Quote" w:uiPriority="29" w:qFormat="1"/>
+    <w:lsdException w:name="Intense Quote" w:uiPriority="30" w:qFormat="1"/>
+    <w:lsdException w:name="Medium List 2 Accent 1" w:uiPriority="66"/>
+    <w:lsdException w:name="Medium Grid 1 Accent 1" w:uiPriority="67"/>
+    <w:lsdException w:name="Medium Grid 2 Accent 1" w:uiPriority="68"/>
+    <w:lsdException w:name="Medium Grid 3 Accent 1" w:uiPriority="69"/>
+    <w:lsdException w:name="Dark List Accent 1" w:uiPriority="70"/>
+    <w:lsdException w:name="Colorful Shading Accent 1" w:uiPriority="71"/>
+    <w:lsdException w:name="Colorful List Accent 1" w:uiPriority="72"/>
+    <w:lsdException w:name="Colorful Grid Accent 1" w:uiPriority="73"/>
+    <w:lsdException w:name="Light Shading Accent 2" w:uiPriority="60"/>
+    <w:lsdException w:name="Light List Accent 2" w:uiPriority="61"/>
+    <w:lsdException w:name="Light Grid Accent 2" w:uiPriority="62"/>
+    <w:lsdException w:name="Medium Shading 1 Accent 2" w:uiPriority="63"/>
+    <w:lsdException w:name="Medium Shading 2 Accent 2" w:uiPriority="64"/>
+    <w:lsdException w:name="Medium List 1 Accent 2" w:uiPriority="65"/>
+    <w:lsdException w:name="Medium List 2 Accent 2" w:uiPriority="66"/>
+    <w:lsdException w:name="Medium Grid 1 Accent 2" w:uiPriority="67"/>
+    <w:lsdException w:name="Medium Grid 2 Accent 2" w:uiPriority="68"/>
+    <w:lsdException w:name="Medium Grid 3 Accent 2" w:uiPriority="69"/>
+    <w:lsdException w:name="Dark List Accent 2" w:uiPriority="70"/>
+    <w:lsdException w:name="Colorful Shading Accent 2" w:uiPriority="71"/>
+    <w:lsdException w:name="Colorful List Accent 2" w:uiPriority="72"/>
+    <w:lsdException w:name="Colorful Grid Accent 2" w:uiPriority="73"/>
+    <w:lsdException w:name="Light Shading Accent 3" w:uiPriority="60"/>
+    <w:lsdException w:name="Light List Accent 3" w:uiPriority="61"/>
+    <w:lsdException w:name="Light Grid Accent 3" w:uiPriority="62"/>
+    <w:lsdException w:name="Medium Shading 1 Accent 3" w:uiPriority="63"/>
+    <w:lsdException w:name="Medium Shading 2 Accent 3" w:uiPriority="64"/>
+    <w:lsdException w:name="Medium List 1 Accent 3" w:uiPriority="65"/>
+    <w:lsdException w:name="Medium List 2 Accent 3" w:uiPriority="66"/>
+    <w:lsdException w:name="Medium Grid 1 Accent 3" w:uiPriority="67"/>
+    <w:lsdException w:name="Medium Grid 2 Accent 3" w:uiPriority="68"/>
+    <w:lsdException w:name="Medium Grid 3 Accent 3" w:uiPriority="69"/>
+    <w:lsdException w:name="Dark List Accent 3" w:uiPriority="70"/>
+    <w:lsdException w:name="Colorful Shading Accent 3" w:uiPriority="71"/>
+    <w:lsdException w:name="Colorful List Accent 3" w:uiPriority="72"/>
+    <w:lsdException w:name="Colorful Grid Accent 3" w:uiPriority="73"/>
+    <w:lsdException w:name="Light Shading Accent 4" w:uiPriority="60"/>
+    <w:lsdException w:name="Light List Accent 4" w:uiPriority="61"/>
+    <w:lsdException w:name="Light Grid Accent 4" w:uiPriority="62"/>
+    <w:lsdException w:name="Medium Shading 1 Accent 4" w:uiPriority="63"/>
+    <w:lsdException w:name="Medium Shading 2 Accent 4" w:uiPriority="64"/>
+    <w:lsdException w:name="Medium List 1 Accent 4" w:uiPriority="65"/>
+    <w:lsdException w:name="Medium List 2 Accent 4" w:uiPriority="66"/>
+    <w:lsdException w:name="Medium Grid 1 Accent 4" w:uiPriority="67"/>
+    <w:lsdException w:name="Medium Grid 2 Accent 4" w:uiPriority="68"/>
+    <w:lsdException w:name="Medium Grid 3 Accent 4" w:uiPriority="69"/>
+    <w:lsdException w:name="Dark List Accent 4" w:uiPriority="70"/>
+    <w:lsdException w:name="Colorful Shading Accent 4" w:uiPriority="71"/>
+    <w:lsdException w:name="Colorful List Accent 4" w:uiPriority="72"/>
+    <w:lsdException w:name="Colorful Grid Accent 4" w:uiPriority="73"/>
+    <w:lsdException w:name="Light Shading Accent 5" w:uiPriority="60"/>
+    <w:lsdException w:name="Light List Accent 5" w:uiPriority="61"/>
+    <w:lsdException w:name="Light Grid Accent 5" w:uiPriority="62"/>
+    <w:lsdException w:name="Medium Shading 1 Accent 5" w:uiPriority="63"/>
+    <w:lsdException w:name="Medium Shading 2 Accent 5" w:uiPriority="64"/>
+    <w:lsdException w:name="Medium List 1 Accent 5" w:uiPriority="65"/>
+    <w:lsdException w:name="Medium List 2 Accent 5" w:uiPriority="66"/>
+    <w:lsdException w:name="Medium Grid 1 Accent 5" w:uiPriority="67"/>
+    <w:lsdException w:name="Medium Grid 2 Accent 5" w:uiPriority="68"/>
+    <w:lsdException w:name="Medium Grid 3 Accent 5" w:uiPriority="69"/>
+    <w:lsdException w:name="Dark List Accent 5" w:uiPriority="70"/>
+    <w:lsdException w:name="Colorful Shading Accent 5" w:uiPriority="71"/>
+    <w:lsdException w:name="Colorful List Accent 5" w:uiPriority="72"/>
+    <w:lsdException w:name="Colorful Grid Accent 5" w:uiPriority="73"/>
+    <w:lsdException w:name="Light Shading Accent 6" w:uiPriority="60"/>
+    <w:lsdException w:name="Light List Accent 6" w:uiPriority="61"/>
+    <w:lsdException w:name="Light Grid Accent 6" w:uiPriority="62"/>
+    <w:lsdException w:name="Medium Shading 1 Accent 6" w:uiPriority="63"/>
+    <w:lsdException w:name="Medium Shading 2 Accent 6" w:uiPriority="64"/>
+    <w:lsdException w:name="Medium List 1 Accent 6" w:uiPriority="65"/>
+    <w:lsdException w:name="Medium List 2 Accent 6" w:uiPriority="66"/>
+    <w:lsdException w:name="Medium Grid 1 Accent 6" w:uiPriority="67"/>
+    <w:lsdException w:name="Medium Grid 2 Accent 6" w:uiPriority="68"/>
+    <w:lsdException w:name="Medium Grid 3 Accent 6" w:uiPriority="69"/>
+    <w:lsdException w:name="Dark List Accent 6" w:uiPriority="70"/>
+    <w:lsdException w:name="Colorful Shading Accent 6" w:uiPriority="71"/>
+    <w:lsdException w:name="Colorful List Accent 6" w:uiPriority="72"/>
+    <w:lsdException w:name="Colorful Grid Accent 6" w:uiPriority="73"/>
+    <w:lsdException w:name="Subtle Emphasis" w:uiPriority="19" w:qFormat="1"/>
+    <w:lsdException w:name="Intense Emphasis" w:uiPriority="21" w:qFormat="1"/>
+    <w:lsdException w:name="Subtle Reference" w:uiPriority="31" w:qFormat="1"/>
+    <w:lsdException w:name="Intense Reference" w:uiPriority="32" w:qFormat="1"/>
+    <w:lsdException w:name="Book Title" w:uiPriority="33" w:qFormat="1"/>
+    <w:lsdException w:name="Bibliography" w:semiHidden="1" w:uiPriority="37" w:unhideWhenUsed="1"/>
+    <w:lsdException w:name="TOC Heading" w:semiHidden="1" w:uiPriority="39" w:unhideWhenUsed="1" w:qFormat="1"/>
+    <w:lsdException w:name="Plain Table 1" w:uiPriority="41"/>
+    <w:lsdException w:name="Plain Table 2" w:uiPriority="42"/>
+    <w:lsdException w:name="Plain Table 3" w:uiPriority="43"/>
+    <w:lsdException w:name="Plain Table 4" w:uiPriority="44"/>
+    <w:lsdException w:name="Plain Table 5" w:uiPriority="45"/>
+    <w:lsdException w:name="Grid Table Light" w:uiPriority="40"/>
+    <w:lsdException w:name="Grid Table 1 Light" w:uiPriority="46"/>
+    <w:lsdException w:name="Grid Table 2" w:uiPriority="47"/>
+    <w:lsdException w:name="Grid Table 3" w:uiPriority="48"/>
+    <w:lsdException w:name="Grid Table 4" w:uiPriority="49"/>
+    <w:lsdException w:name="Grid Table 5 Dark" w:uiPriority="50"/>
+    <w:lsdException w:name="Grid Table 6 Colorful" w:uiPriority="51"/>
+    <w:lsdException w:name="Grid Table 7 Colorful" w:uiPriority="52"/>
+    <w:lsdException w:name="Grid Table 1 Light Accent 1" w:uiPriority="46"/>
+    <w:lsdException w:name="Grid Table 2 Accent 1" w:uiPriority="47"/>
+    <w:lsdException w:name="Grid Table 3 Accent 1" w:uiPriority="48"/>
+    <w:lsdException w:name="Grid Table 4 Accent 1" w:uiPriority="49"/>
+    <w:lsdException w:name="Grid Table 5 Dark Accent 1" w:uiPriority="50"/>
+    <w:lsdException w:name="Grid Table 6 Colorful Accent 1" w:uiPriority="51"/>
+    <w:lsdException w:name="Grid Table 7 Colorful Accent 1" w:uiPriority="52"/>
+    <w:lsdException w:name="Grid Table 1 Light Accent 2" w:uiPriority="46"/>
+    <w:lsdException w:name="Grid Table 2 Accent 2" w:uiPriority="47"/>
+    <w:lsdException w:name="Grid Table 3 Accent 2" w:uiPriority="48"/>
+    <w:lsdException w:name="Grid Table 4 Accent 2" w:uiPriority="49"/>
+    <w:lsdException w:name="Grid Table 5 Dark Accent 2" w:uiPriority="50"/>
+    <w:lsdException w:name="Grid Table 6 Colorful Accent 2" w:uiPriority="51"/>
+    <w:lsdException w:name="Grid Table 7 Colorful Accent 2" w:uiPriority="52"/>
+    <w:lsdException w:name="Grid Table 1 Light Accent 3" w:uiPriority="46"/>
+    <w:lsdException w:name="Grid Table 2 Accent 3" w:uiPriority="47"/>
+    <w:lsdException w:name="Grid Table 3 Accent 3" w:uiPriority="48"/>
+    <w:lsdException w:name="Grid Table 4 Accent 3" w:uiPriority="49"/>
+    <w:lsdException w:name="Grid Table 5 Dark Accent 3" w:uiPriority="50"/>
+    <w:lsdException w:name="Grid Table 6 Colorful Accent 3" w:uiPriority="51"/>
+    <w:lsdException w:name="Grid Table 7 Colorful Accent 3" w:uiPriority="52"/>
+    <w:lsdException w:name="Grid Table 1 Light Accent 4" w:uiPriority="46"/>
+    <w:lsdException w:name="Grid Table 2 Accent 4" w:uiPriority="47"/>
+    <w:lsdException w:name="Grid Table 3 Accent 4" w:uiPriority="48"/>
+    <w:lsdException w:name="Grid Table 4 Accent 4" w:uiPriority="49"/>
+    <w:lsdException w:name="Grid Table 5 Dark Accent 4" w:uiPriority="50"/>
+    <w:lsdException w:name="Grid Table 6 Colorful Accent 4" w:uiPriority="51"/>
+    <w:lsdException w:name="Grid Table 7 Colorful Accent 4" w:uiPriority="52"/>
+    <w:lsdException w:name="Grid Table 1 Light Accent 5" w:uiPriority="46"/>
+    <w:lsdException w:name="Grid Table 2 Accent 5" w:uiPriority="47"/>
+    <w:lsdException w:name="Grid Table 3 Accent 5" w:uiPriority="48"/>
+    <w:lsdException w:name="Grid Table 4 Accent 5" w:uiPriority="49"/>
+    <w:lsdException w:name="Grid Table 5 Dark Accent 5" w:uiPriority="50"/>
+    <w:lsdException w:name="Grid Table 6 Colorful Accent 5" w:uiPriority="51"/>
+    <w:lsdException w:name="Grid Table 7 Colorful Accent 5" w:uiPriority="52"/>
+    <w:lsdException w:name="Grid Table 1 Light Accent 6" w:uiPriority="46"/>
+    <w:lsdException w:name="Grid Table 2 Accent 6" w:uiPriority="47"/>
+    <w:lsdException w:name="Grid Table 3 Accent 6" w:uiPriority="48"/>
+    <w:lsdException w:name="Grid Table 4 Accent 6" w:uiPriority="49"/>
+    <w:lsdException w:name="Grid Table 5 Dark Accent 6" w:uiPriority="50"/>
+    <w:lsdException w:name="Grid Table 6 Colorful Accent 6" w:uiPriority="51"/>
+    <w:lsdException w:name="Grid Table 7 Colorful Accent 6" w:uiPriority="52"/>
+    <w:lsdException w:name="List Table 1 Light" w:uiPriority="46"/>
+    <w:lsdException w:name="List Table 2" w:uiPriority="47"/>
+    <w:lsdException w:name="List Table 3" w:uiPriority="48"/>
+    <w:lsdException w:name="List Table 4" w:uiPriority="49"/>
+    <w:lsdException w:name="List Table 5 Dark" w:uiPriority="50"/>
+    <w:lsdException w:name="List Table 6 Colorful" w:uiPriority="51"/>
+    <w:lsdException w:name="List Table 7 Colorful" w:uiPriority="52"/>
+    <w:lsdException w:name="List Table 1 Light Accent 1" w:uiPriority="46"/>
+    <w:lsdException w:name="List Table 2 Accent 1" w:uiPriority="47"/>
+    <w:lsdException w:name="List Table 3 Accent 1" w:uiPriority="48"/>
+    <w:lsdException w:name="List Table 4 Accent 1" w:uiPriority="49"/>
+    <w:lsdException w:name="List Table 5 Dark Accent 1" w:uiPriority="50"/>
+    <w:lsdException w:name="List Table 6 Colorful Accent 1" w:uiPriority="51"/>
+    <w:lsdException w:name="List Table 7 Colorful Accent 1" w:uiPriority="52"/>
+    <w:lsdException w:name="List Table 1 Light Accent 2" w:uiPriority="46"/>
+    <w:lsdException w:name="List Table 2 Accent 2" w:uiPriority="47"/>
+    <w:lsdException w:name="List Table 3 Accent 2" w:uiPriority="48"/>
+    <w:lsdException w:name="List Table 4 Accent 2" w:uiPriority="49"/>
+    <w:lsdException w:name="List Table 5 Dark Accent 2" w:uiPriority="50"/>
+    <w:lsdException w:name="List Table 6 Colorful Accent 2" w:uiPriority="51"/>
+    <w:lsdException w:name="List Table 7 Colorful Accent 2" w:uiPriority="52"/>
+    <w:lsdException w:name="List Table 1 Light Accent 3" w:uiPriority="46"/>
+    <w:lsdException w:name="List Table 2 Accent 3" w:uiPriority="47"/>
+    <w:lsdException w:name="List Table 3 Accent 3" w:uiPriority="48"/>
+    <w:lsdException w:name="List Table 4 Accent 3" w:uiPriority="49"/>
+    <w:lsdException w:name="List Table 5 Dark Accent 3" w:uiPriority="50"/>
+    <w:lsdException w:name="List Table 6 Colorful Accent 3" w:uiPriority="51"/>
+    <w:lsdException w:name="List Table 7 Colorful Accent 3" w:uiPriority="52"/>
+    <w:lsdException w:name="List Table 1 Light Accent 4" w:uiPriority="46"/>
+    <w:lsdException w:name="List Table 2 Accent 4" w:uiPriority="47"/>
+    <w:lsdException w:name="List Table 3 Accent 4" w:uiPriority="48"/>
+    <w:lsdException w:name="List Table 4 Accent 4" w:uiPriority="49"/>
+    <w:lsdException w:name="List Table 5 Dark Accent 4" w:uiPriority="50"/>
+    <w:lsdException w:name="List Table 6 Colorful Accent 4" w:uiPriority="51"/>
+    <w:lsdException w:name="List Table 7 Colorful Accent 4" w:uiPriority="52"/>
+    <w:lsdException w:name="List Table 1 Light Accent 5" w:uiPriority="46"/>
+    <w:lsdException w:name="List Table 2 Accent 5" w:uiPriority="47"/>
+    <w:lsdException w:name="List Table 3 Accent 5" w:uiPriority="48"/>
+    <w:lsdException w:name="List Table 4 Accent 5" w:uiPriority="49"/>
+    <w:lsdException w:name="List Table 5 Dark Accent 5" w:uiPriority="50"/>
+    <w:lsdException w:name="List Table 6 Colorful Accent 5" w:uiPriority="51"/>
+    <w:lsdException w:name="List Table 7 Colorful Accent 5" w:uiPriority="52"/>
+    <w:lsdException w:name="List Table 1 Light Accent 6" w:uiPriority="46"/>
+    <w:lsdException w:name="List Table 2 Accent 6" w:uiPriority="47"/>
+    <w:lsdException w:name="List Table 3 Accent 6" w:uiPriority="48"/>
+    <w:lsdException w:name="List Table 4 Accent 6" w:uiPriority="49"/>
+    <w:lsdException w:name="List Table 5 Dark Accent 6" w:uiPriority="50"/>
+    <w:lsdException w:name="List Table 6 Colorful Accent 6" w:uiPriority="51"/>
+    <w:lsdException w:name="List Table 7 Colorful Accent 6" w:uiPriority="52"/>
   </w:latentStyles>
   <w:style w:type="paragraph" w:default="1" w:styleId="Normal">
     <w:name w:val="Normal"/>
@@ -5848,7 +8272,6 @@
       <w:spacing w:after="0" w:line="240" w:lineRule="auto"/>
     </w:pPr>
     <w:tblPr>
-      <w:tblInd w:w="0" w:type="dxa"/>
       <w:tblBorders>
         <w:top w:val="single" w:sz="4" w:space="0" w:color="auto"/>
         <w:left w:val="single" w:sz="4" w:space="0" w:color="auto"/>
@@ -5857,394 +8280,6 @@
         <w:insideH w:val="single" w:sz="4" w:space="0" w:color="auto"/>
         <w:insideV w:val="single" w:sz="4" w:space="0" w:color="auto"/>
       </w:tblBorders>
-      <w:tblCellMar>
-        <w:top w:w="0" w:type="dxa"/>
-        <w:left w:w="108" w:type="dxa"/>
-        <w:bottom w:w="0" w:type="dxa"/>
-        <w:right w:w="108" w:type="dxa"/>
-      </w:tblCellMar>
-    </w:tblPr>
-  </w:style>
-</w:styles>
-</file>
-
-<file path=word/stylesWithEffects.xml><?xml version="1.0" encoding="utf-8"?>
-<w:styles xmlns:wpc="http://schemas.microsoft.com/office/word/2010/wordprocessingCanvas" xmlns:mc="http://schemas.openxmlformats.org/markup-compatibility/2006" xmlns:o="urn:schemas-microsoft-com:office:office" xmlns:r="http://schemas.openxmlformats.org/officeDocument/2006/relationships" xmlns:m="http://schemas.openxmlformats.org/officeDocument/2006/math" xmlns:v="urn:schemas-microsoft-com:vml" xmlns:wp14="http://schemas.microsoft.com/office/word/2010/wordprocessingDrawing" xmlns:wp="http://schemas.openxmlformats.org/drawingml/2006/wordprocessingDrawing" xmlns:w10="urn:schemas-microsoft-com:office:word" xmlns:w="http://schemas.openxmlformats.org/wordprocessingml/2006/main" xmlns:w14="http://schemas.microsoft.com/office/word/2010/wordml" xmlns:wpg="http://schemas.microsoft.com/office/word/2010/wordprocessingGroup" xmlns:wpi="http://schemas.microsoft.com/office/word/2010/wordprocessingInk" xmlns:wne="http://schemas.microsoft.com/office/word/2006/wordml" xmlns:wps="http://schemas.microsoft.com/office/word/2010/wordprocessingShape" mc:Ignorable="w14 wp14">
-  <w:docDefaults>
-    <w:rPrDefault>
-      <w:rPr>
-        <w:rFonts w:asciiTheme="minorHAnsi" w:eastAsiaTheme="minorHAnsi" w:hAnsiTheme="minorHAnsi" w:cstheme="minorBidi"/>
-        <w:sz w:val="22"/>
-        <w:szCs w:val="22"/>
-        <w:lang w:val="sr-Latn-RS" w:eastAsia="en-US" w:bidi="ar-SA"/>
-      </w:rPr>
-    </w:rPrDefault>
-    <w:pPrDefault>
-      <w:pPr>
-        <w:spacing w:after="200" w:line="276" w:lineRule="auto"/>
-      </w:pPr>
-    </w:pPrDefault>
-  </w:docDefaults>
-  <w:latentStyles w:defLockedState="0" w:defUIPriority="99" w:defSemiHidden="1" w:defUnhideWhenUsed="1" w:defQFormat="0" w:count="267">
-    <w:lsdException w:name="Normal" w:semiHidden="0" w:uiPriority="0" w:unhideWhenUsed="0" w:qFormat="1"/>
-    <w:lsdException w:name="heading 1" w:semiHidden="0" w:uiPriority="9" w:unhideWhenUsed="0" w:qFormat="1"/>
-    <w:lsdException w:name="heading 2" w:uiPriority="9" w:qFormat="1"/>
-    <w:lsdException w:name="heading 3" w:uiPriority="9" w:qFormat="1"/>
-    <w:lsdException w:name="heading 4" w:uiPriority="9" w:qFormat="1"/>
-    <w:lsdException w:name="heading 5" w:uiPriority="9" w:qFormat="1"/>
-    <w:lsdException w:name="heading 6" w:uiPriority="9" w:qFormat="1"/>
-    <w:lsdException w:name="heading 7" w:uiPriority="9" w:qFormat="1"/>
-    <w:lsdException w:name="heading 8" w:uiPriority="9" w:qFormat="1"/>
-    <w:lsdException w:name="heading 9" w:uiPriority="9" w:qFormat="1"/>
-    <w:lsdException w:name="toc 1" w:uiPriority="39"/>
-    <w:lsdException w:name="toc 2" w:uiPriority="39"/>
-    <w:lsdException w:name="toc 3" w:uiPriority="39"/>
-    <w:lsdException w:name="toc 4" w:uiPriority="39"/>
-    <w:lsdException w:name="toc 5" w:uiPriority="39"/>
-    <w:lsdException w:name="toc 6" w:uiPriority="39"/>
-    <w:lsdException w:name="toc 7" w:uiPriority="39"/>
-    <w:lsdException w:name="toc 8" w:uiPriority="39"/>
-    <w:lsdException w:name="toc 9" w:uiPriority="39"/>
-    <w:lsdException w:name="caption" w:uiPriority="35" w:qFormat="1"/>
-    <w:lsdException w:name="Title" w:semiHidden="0" w:uiPriority="10" w:unhideWhenUsed="0" w:qFormat="1"/>
-    <w:lsdException w:name="Default Paragraph Font" w:uiPriority="1"/>
-    <w:lsdException w:name="Subtitle" w:semiHidden="0" w:uiPriority="11" w:unhideWhenUsed="0" w:qFormat="1"/>
-    <w:lsdException w:name="Strong" w:semiHidden="0" w:uiPriority="22" w:unhideWhenUsed="0" w:qFormat="1"/>
-    <w:lsdException w:name="Emphasis" w:semiHidden="0" w:uiPriority="20" w:unhideWhenUsed="0" w:qFormat="1"/>
-    <w:lsdException w:name="Table Grid" w:semiHidden="0" w:uiPriority="59" w:unhideWhenUsed="0"/>
-    <w:lsdException w:name="Placeholder Text" w:unhideWhenUsed="0"/>
-    <w:lsdException w:name="No Spacing" w:semiHidden="0" w:uiPriority="1" w:unhideWhenUsed="0" w:qFormat="1"/>
-    <w:lsdException w:name="Light Shading" w:semiHidden="0" w:uiPriority="60" w:unhideWhenUsed="0"/>
-    <w:lsdException w:name="Light List" w:semiHidden="0" w:uiPriority="61" w:unhideWhenUsed="0"/>
-    <w:lsdException w:name="Light Grid" w:semiHidden="0" w:uiPriority="62" w:unhideWhenUsed="0"/>
-    <w:lsdException w:name="Medium Shading 1" w:semiHidden="0" w:uiPriority="63" w:unhideWhenUsed="0"/>
-    <w:lsdException w:name="Medium Shading 2" w:semiHidden="0" w:uiPriority="64" w:unhideWhenUsed="0"/>
-    <w:lsdException w:name="Medium List 1" w:semiHidden="0" w:uiPriority="65" w:unhideWhenUsed="0"/>
-    <w:lsdException w:name="Medium List 2" w:semiHidden="0" w:uiPriority="66" w:unhideWhenUsed="0"/>
-    <w:lsdException w:name="Medium Grid 1" w:semiHidden="0" w:uiPriority="67" w:unhideWhenUsed="0"/>
-    <w:lsdException w:name="Medium Grid 2" w:semiHidden="0" w:uiPriority="68" w:unhideWhenUsed="0"/>
-    <w:lsdException w:name="Medium Grid 3" w:semiHidden="0" w:uiPriority="69" w:unhideWhenUsed="0"/>
-    <w:lsdException w:name="Dark List" w:semiHidden="0" w:uiPriority="70" w:unhideWhenUsed="0"/>
-    <w:lsdException w:name="Colorful Shading" w:semiHidden="0" w:uiPriority="71" w:unhideWhenUsed="0"/>
-    <w:lsdException w:name="Colorful List" w:semiHidden="0" w:uiPriority="72" w:unhideWhenUsed="0"/>
-    <w:lsdException w:name="Colorful Grid" w:semiHidden="0" w:uiPriority="73" w:unhideWhenUsed="0"/>
-    <w:lsdException w:name="Light Shading Accent 1" w:semiHidden="0" w:uiPriority="60" w:unhideWhenUsed="0"/>
-    <w:lsdException w:name="Light List Accent 1" w:semiHidden="0" w:uiPriority="61" w:unhideWhenUsed="0"/>
-    <w:lsdException w:name="Light Grid Accent 1" w:semiHidden="0" w:uiPriority="62" w:unhideWhenUsed="0"/>
-    <w:lsdException w:name="Medium Shading 1 Accent 1" w:semiHidden="0" w:uiPriority="63" w:unhideWhenUsed="0"/>
-    <w:lsdException w:name="Medium Shading 2 Accent 1" w:semiHidden="0" w:uiPriority="64" w:unhideWhenUsed="0"/>
-    <w:lsdException w:name="Medium List 1 Accent 1" w:semiHidden="0" w:uiPriority="65" w:unhideWhenUsed="0"/>
-    <w:lsdException w:name="Revision" w:unhideWhenUsed="0"/>
-    <w:lsdException w:name="List Paragraph" w:semiHidden="0" w:uiPriority="34" w:unhideWhenUsed="0" w:qFormat="1"/>
-    <w:lsdException w:name="Quote" w:semiHidden="0" w:uiPriority="29" w:unhideWhenUsed="0" w:qFormat="1"/>
-    <w:lsdException w:name="Intense Quote" w:semiHidden="0" w:uiPriority="30" w:unhideWhenUsed="0" w:qFormat="1"/>
-    <w:lsdException w:name="Medium List 2 Accent 1" w:semiHidden="0" w:uiPriority="66" w:unhideWhenUsed="0"/>
-    <w:lsdException w:name="Medium Grid 1 Accent 1" w:semiHidden="0" w:uiPriority="67" w:unhideWhenUsed="0"/>
-    <w:lsdException w:name="Medium Grid 2 Accent 1" w:semiHidden="0" w:uiPriority="68" w:unhideWhenUsed="0"/>
-    <w:lsdException w:name="Medium Grid 3 Accent 1" w:semiHidden="0" w:uiPriority="69" w:unhideWhenUsed="0"/>
-    <w:lsdException w:name="Dark List Accent 1" w:semiHidden="0" w:uiPriority="70" w:unhideWhenUsed="0"/>
-    <w:lsdException w:name="Colorful Shading Accent 1" w:semiHidden="0" w:uiPriority="71" w:unhideWhenUsed="0"/>
-    <w:lsdException w:name="Colorful List Accent 1" w:semiHidden="0" w:uiPriority="72" w:unhideWhenUsed="0"/>
-    <w:lsdException w:name="Colorful Grid Accent 1" w:semiHidden="0" w:uiPriority="73" w:unhideWhenUsed="0"/>
-    <w:lsdException w:name="Light Shading Accent 2" w:semiHidden="0" w:uiPriority="60" w:unhideWhenUsed="0"/>
-    <w:lsdException w:name="Light List Accent 2" w:semiHidden="0" w:uiPriority="61" w:unhideWhenUsed="0"/>
-    <w:lsdException w:name="Light Grid Accent 2" w:semiHidden="0" w:uiPriority="62" w:unhideWhenUsed="0"/>
-    <w:lsdException w:name="Medium Shading 1 Accent 2" w:semiHidden="0" w:uiPriority="63" w:unhideWhenUsed="0"/>
-    <w:lsdException w:name="Medium Shading 2 Accent 2" w:semiHidden="0" w:uiPriority="64" w:unhideWhenUsed="0"/>
-    <w:lsdException w:name="Medium List 1 Accent 2" w:semiHidden="0" w:uiPriority="65" w:unhideWhenUsed="0"/>
-    <w:lsdException w:name="Medium List 2 Accent 2" w:semiHidden="0" w:uiPriority="66" w:unhideWhenUsed="0"/>
-    <w:lsdException w:name="Medium Grid 1 Accent 2" w:semiHidden="0" w:uiPriority="67" w:unhideWhenUsed="0"/>
-    <w:lsdException w:name="Medium Grid 2 Accent 2" w:semiHidden="0" w:uiPriority="68" w:unhideWhenUsed="0"/>
-    <w:lsdException w:name="Medium Grid 3 Accent 2" w:semiHidden="0" w:uiPriority="69" w:unhideWhenUsed="0"/>
-    <w:lsdException w:name="Dark List Accent 2" w:semiHidden="0" w:uiPriority="70" w:unhideWhenUsed="0"/>
-    <w:lsdException w:name="Colorful Shading Accent 2" w:semiHidden="0" w:uiPriority="71" w:unhideWhenUsed="0"/>
-    <w:lsdException w:name="Colorful List Accent 2" w:semiHidden="0" w:uiPriority="72" w:unhideWhenUsed="0"/>
-    <w:lsdException w:name="Colorful Grid Accent 2" w:semiHidden="0" w:uiPriority="73" w:unhideWhenUsed="0"/>
-    <w:lsdException w:name="Light Shading Accent 3" w:semiHidden="0" w:uiPriority="60" w:unhideWhenUsed="0"/>
-    <w:lsdException w:name="Light List Accent 3" w:semiHidden="0" w:uiPriority="61" w:unhideWhenUsed="0"/>
-    <w:lsdException w:name="Light Grid Accent 3" w:semiHidden="0" w:uiPriority="62" w:unhideWhenUsed="0"/>
-    <w:lsdException w:name="Medium Shading 1 Accent 3" w:semiHidden="0" w:uiPriority="63" w:unhideWhenUsed="0"/>
-    <w:lsdException w:name="Medium Shading 2 Accent 3" w:semiHidden="0" w:uiPriority="64" w:unhideWhenUsed="0"/>
-    <w:lsdException w:name="Medium List 1 Accent 3" w:semiHidden="0" w:uiPriority="65" w:unhideWhenUsed="0"/>
-    <w:lsdException w:name="Medium List 2 Accent 3" w:semiHidden="0" w:uiPriority="66" w:unhideWhenUsed="0"/>
-    <w:lsdException w:name="Medium Grid 1 Accent 3" w:semiHidden="0" w:uiPriority="67" w:unhideWhenUsed="0"/>
-    <w:lsdException w:name="Medium Grid 2 Accent 3" w:semiHidden="0" w:uiPriority="68" w:unhideWhenUsed="0"/>
-    <w:lsdException w:name="Medium Grid 3 Accent 3" w:semiHidden="0" w:uiPriority="69" w:unhideWhenUsed="0"/>
-    <w:lsdException w:name="Dark List Accent 3" w:semiHidden="0" w:uiPriority="70" w:unhideWhenUsed="0"/>
-    <w:lsdException w:name="Colorful Shading Accent 3" w:semiHidden="0" w:uiPriority="71" w:unhideWhenUsed="0"/>
-    <w:lsdException w:name="Colorful List Accent 3" w:semiHidden="0" w:uiPriority="72" w:unhideWhenUsed="0"/>
-    <w:lsdException w:name="Colorful Grid Accent 3" w:semiHidden="0" w:uiPriority="73" w:unhideWhenUsed="0"/>
-    <w:lsdException w:name="Light Shading Accent 4" w:semiHidden="0" w:uiPriority="60" w:unhideWhenUsed="0"/>
-    <w:lsdException w:name="Light List Accent 4" w:semiHidden="0" w:uiPriority="61" w:unhideWhenUsed="0"/>
-    <w:lsdException w:name="Light Grid Accent 4" w:semiHidden="0" w:uiPriority="62" w:unhideWhenUsed="0"/>
-    <w:lsdException w:name="Medium Shading 1 Accent 4" w:semiHidden="0" w:uiPriority="63" w:unhideWhenUsed="0"/>
-    <w:lsdException w:name="Medium Shading 2 Accent 4" w:semiHidden="0" w:uiPriority="64" w:unhideWhenUsed="0"/>
-    <w:lsdException w:name="Medium List 1 Accent 4" w:semiHidden="0" w:uiPriority="65" w:unhideWhenUsed="0"/>
-    <w:lsdException w:name="Medium List 2 Accent 4" w:semiHidden="0" w:uiPriority="66" w:unhideWhenUsed="0"/>
-    <w:lsdException w:name="Medium Grid 1 Accent 4" w:semiHidden="0" w:uiPriority="67" w:unhideWhenUsed="0"/>
-    <w:lsdException w:name="Medium Grid 2 Accent 4" w:semiHidden="0" w:uiPriority="68" w:unhideWhenUsed="0"/>
-    <w:lsdException w:name="Medium Grid 3 Accent 4" w:semiHidden="0" w:uiPriority="69" w:unhideWhenUsed="0"/>
-    <w:lsdException w:name="Dark List Accent 4" w:semiHidden="0" w:uiPriority="70" w:unhideWhenUsed="0"/>
-    <w:lsdException w:name="Colorful Shading Accent 4" w:semiHidden="0" w:uiPriority="71" w:unhideWhenUsed="0"/>
-    <w:lsdException w:name="Colorful List Accent 4" w:semiHidden="0" w:uiPriority="72" w:unhideWhenUsed="0"/>
-    <w:lsdException w:name="Colorful Grid Accent 4" w:semiHidden="0" w:uiPriority="73" w:unhideWhenUsed="0"/>
-    <w:lsdException w:name="Light Shading Accent 5" w:semiHidden="0" w:uiPriority="60" w:unhideWhenUsed="0"/>
-    <w:lsdException w:name="Light List Accent 5" w:semiHidden="0" w:uiPriority="61" w:unhideWhenUsed="0"/>
-    <w:lsdException w:name="Light Grid Accent 5" w:semiHidden="0" w:uiPriority="62" w:unhideWhenUsed="0"/>
-    <w:lsdException w:name="Medium Shading 1 Accent 5" w:semiHidden="0" w:uiPriority="63" w:unhideWhenUsed="0"/>
-    <w:lsdException w:name="Medium Shading 2 Accent 5" w:semiHidden="0" w:uiPriority="64" w:unhideWhenUsed="0"/>
-    <w:lsdException w:name="Medium List 1 Accent 5" w:semiHidden="0" w:uiPriority="65" w:unhideWhenUsed="0"/>
-    <w:lsdException w:name="Medium List 2 Accent 5" w:semiHidden="0" w:uiPriority="66" w:unhideWhenUsed="0"/>
-    <w:lsdException w:name="Medium Grid 1 Accent 5" w:semiHidden="0" w:uiPriority="67" w:unhideWhenUsed="0"/>
-    <w:lsdException w:name="Medium Grid 2 Accent 5" w:semiHidden="0" w:uiPriority="68" w:unhideWhenUsed="0"/>
-    <w:lsdException w:name="Medium Grid 3 Accent 5" w:semiHidden="0" w:uiPriority="69" w:unhideWhenUsed="0"/>
-    <w:lsdException w:name="Dark List Accent 5" w:semiHidden="0" w:uiPriority="70" w:unhideWhenUsed="0"/>
-    <w:lsdException w:name="Colorful Shading Accent 5" w:semiHidden="0" w:uiPriority="71" w:unhideWhenUsed="0"/>
-    <w:lsdException w:name="Colorful List Accent 5" w:semiHidden="0" w:uiPriority="72" w:unhideWhenUsed="0"/>
-    <w:lsdException w:name="Colorful Grid Accent 5" w:semiHidden="0" w:uiPriority="73" w:unhideWhenUsed="0"/>
-    <w:lsdException w:name="Light Shading Accent 6" w:semiHidden="0" w:uiPriority="60" w:unhideWhenUsed="0"/>
-    <w:lsdException w:name="Light List Accent 6" w:semiHidden="0" w:uiPriority="61" w:unhideWhenUsed="0"/>
-    <w:lsdException w:name="Light Grid Accent 6" w:semiHidden="0" w:uiPriority="62" w:unhideWhenUsed="0"/>
-    <w:lsdException w:name="Medium Shading 1 Accent 6" w:semiHidden="0" w:uiPriority="63" w:unhideWhenUsed="0"/>
-    <w:lsdException w:name="Medium Shading 2 Accent 6" w:semiHidden="0" w:uiPriority="64" w:unhideWhenUsed="0"/>
-    <w:lsdException w:name="Medium List 1 Accent 6" w:semiHidden="0" w:uiPriority="65" w:unhideWhenUsed="0"/>
-    <w:lsdException w:name="Medium List 2 Accent 6" w:semiHidden="0" w:uiPriority="66" w:unhideWhenUsed="0"/>
-    <w:lsdException w:name="Medium Grid 1 Accent 6" w:semiHidden="0" w:uiPriority="67" w:unhideWhenUsed="0"/>
-    <w:lsdException w:name="Medium Grid 2 Accent 6" w:semiHidden="0" w:uiPriority="68" w:unhideWhenUsed="0"/>
-    <w:lsdException w:name="Medium Grid 3 Accent 6" w:semiHidden="0" w:uiPriority="69" w:unhideWhenUsed="0"/>
-    <w:lsdException w:name="Dark List Accent 6" w:semiHidden="0" w:uiPriority="70" w:unhideWhenUsed="0"/>
-    <w:lsdException w:name="Colorful Shading Accent 6" w:semiHidden="0" w:uiPriority="71" w:unhideWhenUsed="0"/>
-    <w:lsdException w:name="Colorful List Accent 6" w:semiHidden="0" w:uiPriority="72" w:unhideWhenUsed="0"/>
-    <w:lsdException w:name="Colorful Grid Accent 6" w:semiHidden="0" w:uiPriority="73" w:unhideWhenUsed="0"/>
-    <w:lsdException w:name="Subtle Emphasis" w:semiHidden="0" w:uiPriority="19" w:unhideWhenUsed="0" w:qFormat="1"/>
-    <w:lsdException w:name="Intense Emphasis" w:semiHidden="0" w:uiPriority="21" w:unhideWhenUsed="0" w:qFormat="1"/>
-    <w:lsdException w:name="Subtle Reference" w:semiHidden="0" w:uiPriority="31" w:unhideWhenUsed="0" w:qFormat="1"/>
-    <w:lsdException w:name="Intense Reference" w:semiHidden="0" w:uiPriority="32" w:unhideWhenUsed="0" w:qFormat="1"/>
-    <w:lsdException w:name="Book Title" w:semiHidden="0" w:uiPriority="33" w:unhideWhenUsed="0" w:qFormat="1"/>
-    <w:lsdException w:name="Bibliography" w:uiPriority="37"/>
-    <w:lsdException w:name="TOC Heading" w:uiPriority="39" w:qFormat="1"/>
-  </w:latentStyles>
-  <w:style w:type="paragraph" w:default="1" w:styleId="Normal">
-    <w:name w:val="Normal"/>
-    <w:qFormat/>
-  </w:style>
-  <w:style w:type="paragraph" w:styleId="Heading1">
-    <w:name w:val="heading 1"/>
-    <w:basedOn w:val="Normal"/>
-    <w:next w:val="Normal"/>
-    <w:link w:val="Heading1Char"/>
-    <w:uiPriority w:val="9"/>
-    <w:qFormat/>
-    <w:rsid w:val="00A423AB"/>
-    <w:pPr>
-      <w:keepNext/>
-      <w:keepLines/>
-      <w:spacing w:before="480" w:after="0"/>
-      <w:outlineLvl w:val="0"/>
-    </w:pPr>
-    <w:rPr>
-      <w:rFonts w:asciiTheme="majorHAnsi" w:eastAsiaTheme="majorEastAsia" w:hAnsiTheme="majorHAnsi" w:cstheme="majorBidi"/>
-      <w:b/>
-      <w:bCs/>
-      <w:color w:val="365F91" w:themeColor="accent1" w:themeShade="BF"/>
-      <w:sz w:val="28"/>
-      <w:szCs w:val="28"/>
-    </w:rPr>
-  </w:style>
-  <w:style w:type="paragraph" w:styleId="Heading3">
-    <w:name w:val="heading 3"/>
-    <w:basedOn w:val="Normal"/>
-    <w:next w:val="Normal"/>
-    <w:link w:val="Heading3Char"/>
-    <w:uiPriority w:val="9"/>
-    <w:semiHidden/>
-    <w:unhideWhenUsed/>
-    <w:qFormat/>
-    <w:rsid w:val="00E41578"/>
-    <w:pPr>
-      <w:keepNext/>
-      <w:keepLines/>
-      <w:spacing w:before="200" w:after="0"/>
-      <w:outlineLvl w:val="2"/>
-    </w:pPr>
-    <w:rPr>
-      <w:rFonts w:asciiTheme="majorHAnsi" w:eastAsiaTheme="majorEastAsia" w:hAnsiTheme="majorHAnsi" w:cstheme="majorBidi"/>
-      <w:b/>
-      <w:bCs/>
-      <w:color w:val="4F81BD" w:themeColor="accent1"/>
-    </w:rPr>
-  </w:style>
-  <w:style w:type="character" w:default="1" w:styleId="DefaultParagraphFont">
-    <w:name w:val="Default Paragraph Font"/>
-    <w:uiPriority w:val="1"/>
-    <w:semiHidden/>
-    <w:unhideWhenUsed/>
-  </w:style>
-  <w:style w:type="table" w:default="1" w:styleId="TableNormal">
-    <w:name w:val="Normal Table"/>
-    <w:uiPriority w:val="99"/>
-    <w:semiHidden/>
-    <w:unhideWhenUsed/>
-    <w:tblPr>
-      <w:tblInd w:w="0" w:type="dxa"/>
-      <w:tblCellMar>
-        <w:top w:w="0" w:type="dxa"/>
-        <w:left w:w="108" w:type="dxa"/>
-        <w:bottom w:w="0" w:type="dxa"/>
-        <w:right w:w="108" w:type="dxa"/>
-      </w:tblCellMar>
-    </w:tblPr>
-  </w:style>
-  <w:style w:type="numbering" w:default="1" w:styleId="NoList">
-    <w:name w:val="No List"/>
-    <w:uiPriority w:val="99"/>
-    <w:semiHidden/>
-    <w:unhideWhenUsed/>
-  </w:style>
-  <w:style w:type="character" w:customStyle="1" w:styleId="Heading1Char">
-    <w:name w:val="Heading 1 Char"/>
-    <w:basedOn w:val="DefaultParagraphFont"/>
-    <w:link w:val="Heading1"/>
-    <w:uiPriority w:val="9"/>
-    <w:rsid w:val="00A423AB"/>
-    <w:rPr>
-      <w:rFonts w:asciiTheme="majorHAnsi" w:eastAsiaTheme="majorEastAsia" w:hAnsiTheme="majorHAnsi" w:cstheme="majorBidi"/>
-      <w:b/>
-      <w:bCs/>
-      <w:color w:val="365F91" w:themeColor="accent1" w:themeShade="BF"/>
-      <w:sz w:val="28"/>
-      <w:szCs w:val="28"/>
-    </w:rPr>
-  </w:style>
-  <w:style w:type="paragraph" w:styleId="Title">
-    <w:name w:val="Title"/>
-    <w:basedOn w:val="Normal"/>
-    <w:next w:val="Normal"/>
-    <w:link w:val="TitleChar"/>
-    <w:uiPriority w:val="10"/>
-    <w:qFormat/>
-    <w:rsid w:val="00A423AB"/>
-    <w:pPr>
-      <w:pBdr>
-        <w:bottom w:val="single" w:sz="8" w:space="4" w:color="4F81BD" w:themeColor="accent1"/>
-      </w:pBdr>
-      <w:spacing w:after="300" w:line="240" w:lineRule="auto"/>
-      <w:contextualSpacing/>
-    </w:pPr>
-    <w:rPr>
-      <w:rFonts w:asciiTheme="majorHAnsi" w:eastAsiaTheme="majorEastAsia" w:hAnsiTheme="majorHAnsi" w:cstheme="majorBidi"/>
-      <w:color w:val="17365D" w:themeColor="text2" w:themeShade="BF"/>
-      <w:spacing w:val="5"/>
-      <w:kern w:val="28"/>
-      <w:sz w:val="52"/>
-      <w:szCs w:val="52"/>
-    </w:rPr>
-  </w:style>
-  <w:style w:type="character" w:customStyle="1" w:styleId="TitleChar">
-    <w:name w:val="Title Char"/>
-    <w:basedOn w:val="DefaultParagraphFont"/>
-    <w:link w:val="Title"/>
-    <w:uiPriority w:val="10"/>
-    <w:rsid w:val="00A423AB"/>
-    <w:rPr>
-      <w:rFonts w:asciiTheme="majorHAnsi" w:eastAsiaTheme="majorEastAsia" w:hAnsiTheme="majorHAnsi" w:cstheme="majorBidi"/>
-      <w:color w:val="17365D" w:themeColor="text2" w:themeShade="BF"/>
-      <w:spacing w:val="5"/>
-      <w:kern w:val="28"/>
-      <w:sz w:val="52"/>
-      <w:szCs w:val="52"/>
-    </w:rPr>
-  </w:style>
-  <w:style w:type="character" w:styleId="Hyperlink">
-    <w:name w:val="Hyperlink"/>
-    <w:basedOn w:val="DefaultParagraphFont"/>
-    <w:uiPriority w:val="99"/>
-    <w:unhideWhenUsed/>
-    <w:rsid w:val="00545D57"/>
-    <w:rPr>
-      <w:color w:val="0000FF" w:themeColor="hyperlink"/>
-      <w:u w:val="single"/>
-    </w:rPr>
-  </w:style>
-  <w:style w:type="paragraph" w:styleId="ListParagraph">
-    <w:name w:val="List Paragraph"/>
-    <w:basedOn w:val="Normal"/>
-    <w:uiPriority w:val="34"/>
-    <w:qFormat/>
-    <w:rsid w:val="00642AFD"/>
-    <w:pPr>
-      <w:ind w:left="720"/>
-      <w:contextualSpacing/>
-    </w:pPr>
-  </w:style>
-  <w:style w:type="character" w:customStyle="1" w:styleId="Heading3Char">
-    <w:name w:val="Heading 3 Char"/>
-    <w:basedOn w:val="DefaultParagraphFont"/>
-    <w:link w:val="Heading3"/>
-    <w:uiPriority w:val="9"/>
-    <w:semiHidden/>
-    <w:rsid w:val="00E41578"/>
-    <w:rPr>
-      <w:rFonts w:asciiTheme="majorHAnsi" w:eastAsiaTheme="majorEastAsia" w:hAnsiTheme="majorHAnsi" w:cstheme="majorBidi"/>
-      <w:b/>
-      <w:bCs/>
-      <w:color w:val="4F81BD" w:themeColor="accent1"/>
-    </w:rPr>
-  </w:style>
-  <w:style w:type="paragraph" w:styleId="BalloonText">
-    <w:name w:val="Balloon Text"/>
-    <w:basedOn w:val="Normal"/>
-    <w:link w:val="BalloonTextChar"/>
-    <w:uiPriority w:val="99"/>
-    <w:semiHidden/>
-    <w:unhideWhenUsed/>
-    <w:rsid w:val="00B27FC0"/>
-    <w:pPr>
-      <w:spacing w:after="0" w:line="240" w:lineRule="auto"/>
-    </w:pPr>
-    <w:rPr>
-      <w:rFonts w:ascii="Tahoma" w:hAnsi="Tahoma" w:cs="Tahoma"/>
-      <w:sz w:val="16"/>
-      <w:szCs w:val="16"/>
-    </w:rPr>
-  </w:style>
-  <w:style w:type="character" w:customStyle="1" w:styleId="BalloonTextChar">
-    <w:name w:val="Balloon Text Char"/>
-    <w:basedOn w:val="DefaultParagraphFont"/>
-    <w:link w:val="BalloonText"/>
-    <w:uiPriority w:val="99"/>
-    <w:semiHidden/>
-    <w:rsid w:val="00B27FC0"/>
-    <w:rPr>
-      <w:rFonts w:ascii="Tahoma" w:hAnsi="Tahoma" w:cs="Tahoma"/>
-      <w:sz w:val="16"/>
-      <w:szCs w:val="16"/>
-    </w:rPr>
-  </w:style>
-  <w:style w:type="table" w:styleId="TableGrid">
-    <w:name w:val="Table Grid"/>
-    <w:basedOn w:val="TableNormal"/>
-    <w:uiPriority w:val="59"/>
-    <w:rsid w:val="00A86450"/>
-    <w:pPr>
-      <w:spacing w:after="0" w:line="240" w:lineRule="auto"/>
-    </w:pPr>
-    <w:tblPr>
-      <w:tblInd w:w="0" w:type="dxa"/>
-      <w:tblBorders>
-        <w:top w:val="single" w:sz="4" w:space="0" w:color="auto"/>
-        <w:left w:val="single" w:sz="4" w:space="0" w:color="auto"/>
-        <w:bottom w:val="single" w:sz="4" w:space="0" w:color="auto"/>
-        <w:right w:val="single" w:sz="4" w:space="0" w:color="auto"/>
-        <w:insideH w:val="single" w:sz="4" w:space="0" w:color="auto"/>
-        <w:insideV w:val="single" w:sz="4" w:space="0" w:color="auto"/>
-      </w:tblBorders>
-      <w:tblCellMar>
-        <w:top w:w="0" w:type="dxa"/>
-        <w:left w:w="108" w:type="dxa"/>
-        <w:bottom w:w="0" w:type="dxa"/>
-        <w:right w:w="108" w:type="dxa"/>
-      </w:tblCellMar>
     </w:tblPr>
   </w:style>
 </w:styles>

</xml_diff>